<commit_message>
Filling out sections from 1 - 4
</commit_message>
<xml_diff>
--- a/TestPlanninProject.docx
+++ b/TestPlanninProject.docx
@@ -2,613 +2,1585 @@
 <file path=word/document.xml><?xml version="1.0" encoding="utf-8"?>
 <w:document xmlns:wpc="http://schemas.microsoft.com/office/word/2010/wordprocessingCanvas" xmlns:cx="http://schemas.microsoft.com/office/drawing/2014/chartex" xmlns:cx1="http://schemas.microsoft.com/office/drawing/2015/9/8/chartex" xmlns:cx2="http://schemas.microsoft.com/office/drawing/2015/10/21/chartex" xmlns:cx3="http://schemas.microsoft.com/office/drawing/2016/5/9/chartex" xmlns:cx4="http://schemas.microsoft.com/office/drawing/2016/5/10/chartex" xmlns:cx5="http://schemas.microsoft.com/office/drawing/2016/5/11/chartex" xmlns:cx6="http://schemas.microsoft.com/office/drawing/2016/5/12/chartex" xmlns:cx7="http://schemas.microsoft.com/office/drawing/2016/5/13/chartex" xmlns:cx8="http://schemas.microsoft.com/office/drawing/2016/5/14/chartex" xmlns:mc="http://schemas.openxmlformats.org/markup-compatibility/2006" xmlns:aink="http://schemas.microsoft.com/office/drawing/2016/ink" xmlns:am3d="http://schemas.microsoft.com/office/drawing/2017/model3d" xmlns:o="urn:schemas-microsoft-com:office:office" xmlns:r="http://schemas.openxmlformats.org/officeDocument/2006/relationships" xmlns:m="http://schemas.openxmlformats.org/officeDocument/2006/math" xmlns:v="urn:schemas-microsoft-com:vml" xmlns:wp14="http://schemas.microsoft.com/office/word/2010/wordprocessingDrawing" xmlns:wp="http://schemas.openxmlformats.org/drawingml/2006/wordprocessingDrawing" xmlns:w10="urn:schemas-microsoft-com:office:word" xmlns:w="http://schemas.openxmlformats.org/wordprocessingml/2006/main" xmlns:w14="http://schemas.microsoft.com/office/word/2010/wordml" xmlns:w15="http://schemas.microsoft.com/office/word/2012/wordml" xmlns:w16cex="http://schemas.microsoft.com/office/word/2018/wordml/cex" xmlns:w16cid="http://schemas.microsoft.com/office/word/2016/wordml/cid" xmlns:w16="http://schemas.microsoft.com/office/word/2018/wordml" xmlns:w16se="http://schemas.microsoft.com/office/word/2015/wordml/symex" xmlns:wpg="http://schemas.microsoft.com/office/word/2010/wordprocessingGroup" xmlns:wpi="http://schemas.microsoft.com/office/word/2010/wordprocessingInk" xmlns:wne="http://schemas.microsoft.com/office/word/2006/wordml" xmlns:wps="http://schemas.microsoft.com/office/word/2010/wordprocessingShape" mc:Ignorable="w14 w15 w16se w16cid w16 w16cex wp14">
   <w:body>
-    <w:p>
-      <w:pPr>
-        <w:pStyle w:val="Default"/>
-        <w:rPr>
-          <w:sz w:val="22"/>
-          <w:szCs w:val="22"/>
-        </w:rPr>
-      </w:pPr>
-      <w:r>
-        <w:rPr>
-          <w:b/>
-          <w:bCs/>
-          <w:sz w:val="22"/>
-          <w:szCs w:val="22"/>
-        </w:rPr>
-        <w:t xml:space="preserve">Test Plan Template: </w:t>
-      </w:r>
-    </w:p>
-    <w:p>
-      <w:pPr>
-        <w:pStyle w:val="Default"/>
-        <w:rPr>
-          <w:sz w:val="22"/>
-          <w:szCs w:val="22"/>
-        </w:rPr>
-      </w:pPr>
-      <w:r>
-        <w:rPr>
-          <w:sz w:val="22"/>
-          <w:szCs w:val="22"/>
-        </w:rPr>
-        <w:t xml:space="preserve">(Name of the Product) </w:t>
-      </w:r>
-    </w:p>
-    <w:p>
-      <w:pPr>
-        <w:pStyle w:val="Default"/>
-        <w:rPr>
-          <w:sz w:val="22"/>
-          <w:szCs w:val="22"/>
-        </w:rPr>
-      </w:pPr>
-      <w:r>
-        <w:rPr>
-          <w:b/>
-          <w:bCs/>
-          <w:sz w:val="22"/>
-          <w:szCs w:val="22"/>
-        </w:rPr>
-        <w:t xml:space="preserve">Prepared by: </w:t>
-      </w:r>
-    </w:p>
-    <w:p>
-      <w:pPr>
-        <w:pStyle w:val="Default"/>
-        <w:rPr>
-          <w:sz w:val="22"/>
-          <w:szCs w:val="22"/>
-        </w:rPr>
-      </w:pPr>
-      <w:r>
-        <w:rPr>
-          <w:sz w:val="22"/>
-          <w:szCs w:val="22"/>
-        </w:rPr>
-        <w:t xml:space="preserve">(Names of Preparers) </w:t>
-      </w:r>
-    </w:p>
-    <w:p>
-      <w:pPr>
-        <w:pStyle w:val="Default"/>
-        <w:rPr>
-          <w:sz w:val="22"/>
-          <w:szCs w:val="22"/>
-        </w:rPr>
-      </w:pPr>
-      <w:r>
-        <w:rPr>
-          <w:sz w:val="22"/>
-          <w:szCs w:val="22"/>
-        </w:rPr>
-        <w:t xml:space="preserve">(Date) </w:t>
-      </w:r>
-    </w:p>
-    <w:p>
-      <w:pPr>
-        <w:pStyle w:val="Default"/>
-        <w:rPr>
-          <w:sz w:val="22"/>
-          <w:szCs w:val="22"/>
-        </w:rPr>
-      </w:pPr>
-      <w:r>
-        <w:rPr>
-          <w:b/>
-          <w:bCs/>
-          <w:sz w:val="22"/>
-          <w:szCs w:val="22"/>
-        </w:rPr>
-        <w:t xml:space="preserve">TABLE OF CONTENTS </w:t>
-      </w:r>
-    </w:p>
-    <w:p>
-      <w:pPr>
-        <w:pStyle w:val="Default"/>
-        <w:rPr>
-          <w:sz w:val="22"/>
-          <w:szCs w:val="22"/>
-        </w:rPr>
-      </w:pPr>
-      <w:r>
-        <w:rPr>
-          <w:sz w:val="22"/>
-          <w:szCs w:val="22"/>
-        </w:rPr>
-        <w:t xml:space="preserve">1.0 INTRODUCTION </w:t>
-      </w:r>
-    </w:p>
-    <w:p>
-      <w:pPr>
-        <w:pStyle w:val="Default"/>
-        <w:rPr>
-          <w:sz w:val="22"/>
-          <w:szCs w:val="22"/>
-        </w:rPr>
-      </w:pPr>
-      <w:r>
-        <w:rPr>
-          <w:sz w:val="22"/>
-          <w:szCs w:val="22"/>
-        </w:rPr>
-        <w:t xml:space="preserve">2.0 OBJECTIVES AND TASKS </w:t>
-      </w:r>
-    </w:p>
-    <w:p>
-      <w:pPr>
-        <w:pStyle w:val="Default"/>
-        <w:rPr>
-          <w:sz w:val="22"/>
-          <w:szCs w:val="22"/>
-        </w:rPr>
-      </w:pPr>
-      <w:r>
-        <w:rPr>
-          <w:sz w:val="22"/>
-          <w:szCs w:val="22"/>
-        </w:rPr>
-        <w:t xml:space="preserve">2.1 Objectives </w:t>
-      </w:r>
-    </w:p>
-    <w:p>
-      <w:pPr>
-        <w:pStyle w:val="Default"/>
-        <w:rPr>
-          <w:sz w:val="22"/>
-          <w:szCs w:val="22"/>
-        </w:rPr>
-      </w:pPr>
-      <w:r>
-        <w:rPr>
-          <w:sz w:val="22"/>
-          <w:szCs w:val="22"/>
-        </w:rPr>
-        <w:t xml:space="preserve">2.2 Tasks </w:t>
-      </w:r>
-    </w:p>
-    <w:p>
-      <w:pPr>
-        <w:pStyle w:val="Default"/>
-        <w:rPr>
-          <w:sz w:val="22"/>
-          <w:szCs w:val="22"/>
-        </w:rPr>
-      </w:pPr>
-      <w:r>
-        <w:rPr>
-          <w:sz w:val="22"/>
-          <w:szCs w:val="22"/>
-        </w:rPr>
-        <w:t xml:space="preserve">3.0 SCOPE </w:t>
-      </w:r>
-    </w:p>
-    <w:p>
-      <w:pPr>
-        <w:pStyle w:val="Default"/>
-        <w:rPr>
-          <w:sz w:val="22"/>
-          <w:szCs w:val="22"/>
-        </w:rPr>
-      </w:pPr>
-      <w:r>
-        <w:rPr>
-          <w:sz w:val="22"/>
-          <w:szCs w:val="22"/>
-        </w:rPr>
-        <w:t xml:space="preserve">4.0 Testing Strategy </w:t>
-      </w:r>
-    </w:p>
-    <w:p>
-      <w:pPr>
-        <w:pStyle w:val="Default"/>
-        <w:rPr>
-          <w:sz w:val="22"/>
-          <w:szCs w:val="22"/>
-        </w:rPr>
-      </w:pPr>
-      <w:r>
-        <w:rPr>
-          <w:sz w:val="22"/>
-          <w:szCs w:val="22"/>
-        </w:rPr>
-        <w:t xml:space="preserve">4.1 Unit Testing </w:t>
-      </w:r>
-    </w:p>
-    <w:p>
-      <w:pPr>
-        <w:pStyle w:val="Default"/>
-        <w:rPr>
-          <w:sz w:val="22"/>
-          <w:szCs w:val="22"/>
-        </w:rPr>
-      </w:pPr>
-      <w:r>
-        <w:rPr>
-          <w:sz w:val="22"/>
-          <w:szCs w:val="22"/>
-        </w:rPr>
-        <w:t xml:space="preserve">4.2 System and Integration Testing </w:t>
-      </w:r>
-    </w:p>
-    <w:p>
-      <w:pPr>
-        <w:pStyle w:val="Default"/>
-        <w:rPr>
-          <w:sz w:val="22"/>
-          <w:szCs w:val="22"/>
-        </w:rPr>
-      </w:pPr>
-      <w:r>
-        <w:rPr>
-          <w:sz w:val="22"/>
-          <w:szCs w:val="22"/>
-        </w:rPr>
-        <w:t xml:space="preserve">4.3 Performance and Stress Testing </w:t>
-      </w:r>
-    </w:p>
-    <w:p>
-      <w:pPr>
-        <w:pStyle w:val="Default"/>
-        <w:rPr>
-          <w:sz w:val="22"/>
-          <w:szCs w:val="22"/>
-        </w:rPr>
-      </w:pPr>
-      <w:r>
-        <w:rPr>
-          <w:sz w:val="22"/>
-          <w:szCs w:val="22"/>
-        </w:rPr>
-        <w:t xml:space="preserve">4.4 User Acceptance Testing </w:t>
-      </w:r>
-    </w:p>
-    <w:p>
-      <w:pPr>
-        <w:pStyle w:val="Default"/>
-        <w:rPr>
-          <w:sz w:val="22"/>
-          <w:szCs w:val="22"/>
-        </w:rPr>
-      </w:pPr>
-      <w:r>
-        <w:rPr>
-          <w:sz w:val="22"/>
-          <w:szCs w:val="22"/>
-        </w:rPr>
-        <w:t xml:space="preserve">4.5 Batch Testing </w:t>
-      </w:r>
-    </w:p>
-    <w:p>
-      <w:pPr>
-        <w:pStyle w:val="Default"/>
-        <w:rPr>
-          <w:sz w:val="22"/>
-          <w:szCs w:val="22"/>
-        </w:rPr>
-      </w:pPr>
-      <w:r>
-        <w:rPr>
-          <w:sz w:val="22"/>
-          <w:szCs w:val="22"/>
-        </w:rPr>
-        <w:t xml:space="preserve">4.6 Automated Regression Testing </w:t>
-      </w:r>
-    </w:p>
-    <w:p>
-      <w:pPr>
-        <w:pStyle w:val="Default"/>
-        <w:rPr>
-          <w:sz w:val="22"/>
-          <w:szCs w:val="22"/>
-        </w:rPr>
-      </w:pPr>
-      <w:r>
-        <w:rPr>
-          <w:sz w:val="22"/>
-          <w:szCs w:val="22"/>
-        </w:rPr>
-        <w:t xml:space="preserve">4.7 Beta Testing </w:t>
-      </w:r>
-    </w:p>
-    <w:p>
-      <w:pPr>
-        <w:pStyle w:val="Default"/>
-        <w:rPr>
-          <w:sz w:val="22"/>
-          <w:szCs w:val="22"/>
-        </w:rPr>
-      </w:pPr>
-      <w:r>
-        <w:rPr>
-          <w:sz w:val="22"/>
-          <w:szCs w:val="22"/>
-        </w:rPr>
-        <w:t xml:space="preserve">5.0 Test Schedule </w:t>
-      </w:r>
-    </w:p>
-    <w:p>
-      <w:pPr>
-        <w:pStyle w:val="Default"/>
-        <w:rPr>
-          <w:sz w:val="22"/>
-          <w:szCs w:val="22"/>
-        </w:rPr>
-      </w:pPr>
-      <w:r>
-        <w:rPr>
-          <w:sz w:val="22"/>
-          <w:szCs w:val="22"/>
-        </w:rPr>
-        <w:t xml:space="preserve">6.0 Control Procedures </w:t>
-      </w:r>
-    </w:p>
-    <w:p>
-      <w:pPr>
-        <w:pStyle w:val="Default"/>
-        <w:rPr>
-          <w:sz w:val="22"/>
-          <w:szCs w:val="22"/>
-        </w:rPr>
-      </w:pPr>
-      <w:r>
-        <w:rPr>
-          <w:sz w:val="22"/>
-          <w:szCs w:val="22"/>
-        </w:rPr>
-        <w:t xml:space="preserve">7.0 Features to Be Tested </w:t>
-      </w:r>
-    </w:p>
-    <w:p>
-      <w:pPr>
-        <w:pStyle w:val="Default"/>
-        <w:pageBreakBefore/>
-        <w:rPr>
-          <w:sz w:val="22"/>
-          <w:szCs w:val="22"/>
-        </w:rPr>
-      </w:pPr>
-      <w:r>
-        <w:rPr>
+    <w:sdt>
+      <w:sdtPr>
+        <w:id w:val="-11149399"/>
+        <w:docPartObj>
+          <w:docPartGallery w:val="Cover Pages"/>
+          <w:docPartUnique/>
+        </w:docPartObj>
+      </w:sdtPr>
+      <w:sdtEndPr>
+        <w:rPr>
+          <w:b/>
+          <w:bCs/>
+        </w:rPr>
+      </w:sdtEndPr>
+      <w:sdtContent>
+        <w:p>
+          <w:r>
+            <w:rPr>
+              <w:noProof/>
+            </w:rPr>
+            <mc:AlternateContent>
+              <mc:Choice Requires="wpg">
+                <w:drawing>
+                  <wp:anchor distT="0" distB="0" distL="114300" distR="114300" simplePos="0" relativeHeight="251659264" behindDoc="1" locked="0" layoutInCell="1" allowOverlap="1" wp14:anchorId="43B248C0" wp14:editId="299DCE2F">
+                    <wp:simplePos x="0" y="0"/>
+                    <wp:positionH relativeFrom="page">
+                      <wp:align>center</wp:align>
+                    </wp:positionH>
+                    <wp:positionV relativeFrom="page">
+                      <wp:align>center</wp:align>
+                    </wp:positionV>
+                    <wp:extent cx="6864824" cy="9123528"/>
+                    <wp:effectExtent l="0" t="0" r="2540" b="635"/>
+                    <wp:wrapNone/>
+                    <wp:docPr id="193" name="Group 193"/>
+                    <wp:cNvGraphicFramePr/>
+                    <a:graphic xmlns:a="http://schemas.openxmlformats.org/drawingml/2006/main">
+                      <a:graphicData uri="http://schemas.microsoft.com/office/word/2010/wordprocessingGroup">
+                        <wpg:wgp>
+                          <wpg:cNvGrpSpPr/>
+                          <wpg:grpSpPr>
+                            <a:xfrm>
+                              <a:off x="0" y="0"/>
+                              <a:ext cx="6864824" cy="9123528"/>
+                              <a:chOff x="0" y="0"/>
+                              <a:chExt cx="6864824" cy="9123528"/>
+                            </a:xfrm>
+                          </wpg:grpSpPr>
+                          <wps:wsp>
+                            <wps:cNvPr id="194" name="Rectangle 194"/>
+                            <wps:cNvSpPr/>
+                            <wps:spPr>
+                              <a:xfrm>
+                                <a:off x="0" y="0"/>
+                                <a:ext cx="6858000" cy="1371600"/>
+                              </a:xfrm>
+                              <a:prstGeom prst="rect">
+                                <a:avLst/>
+                              </a:prstGeom>
+                              <a:solidFill>
+                                <a:schemeClr val="accent1"/>
+                              </a:solidFill>
+                              <a:ln>
+                                <a:noFill/>
+                              </a:ln>
+                            </wps:spPr>
+                            <wps:style>
+                              <a:lnRef idx="2">
+                                <a:schemeClr val="accent1">
+                                  <a:shade val="50000"/>
+                                </a:schemeClr>
+                              </a:lnRef>
+                              <a:fillRef idx="1">
+                                <a:schemeClr val="accent1"/>
+                              </a:fillRef>
+                              <a:effectRef idx="0">
+                                <a:schemeClr val="accent1"/>
+                              </a:effectRef>
+                              <a:fontRef idx="minor">
+                                <a:schemeClr val="lt1"/>
+                              </a:fontRef>
+                            </wps:style>
+                            <wps:bodyPr rot="0" spcFirstLastPara="0" vertOverflow="overflow" horzOverflow="overflow" vert="horz" wrap="square" lIns="91440" tIns="45720" rIns="91440" bIns="45720" numCol="1" spcCol="0" rtlCol="0" fromWordArt="0" anchor="ctr" anchorCtr="0" forceAA="0" compatLnSpc="1">
+                              <a:prstTxWarp prst="textNoShape">
+                                <a:avLst/>
+                              </a:prstTxWarp>
+                              <a:noAutofit/>
+                            </wps:bodyPr>
+                          </wps:wsp>
+                          <wps:wsp>
+                            <wps:cNvPr id="195" name="Rectangle 195"/>
+                            <wps:cNvSpPr/>
+                            <wps:spPr>
+                              <a:xfrm>
+                                <a:off x="0" y="4094328"/>
+                                <a:ext cx="6858000" cy="5029200"/>
+                              </a:xfrm>
+                              <a:prstGeom prst="rect">
+                                <a:avLst/>
+                              </a:prstGeom>
+                              <a:solidFill>
+                                <a:schemeClr val="accent1"/>
+                              </a:solidFill>
+                              <a:ln>
+                                <a:noFill/>
+                              </a:ln>
+                            </wps:spPr>
+                            <wps:style>
+                              <a:lnRef idx="2">
+                                <a:schemeClr val="accent1">
+                                  <a:shade val="50000"/>
+                                </a:schemeClr>
+                              </a:lnRef>
+                              <a:fillRef idx="1">
+                                <a:schemeClr val="accent1"/>
+                              </a:fillRef>
+                              <a:effectRef idx="0">
+                                <a:schemeClr val="accent1"/>
+                              </a:effectRef>
+                              <a:fontRef idx="minor">
+                                <a:schemeClr val="lt1"/>
+                              </a:fontRef>
+                            </wps:style>
+                            <wps:txbx>
+                              <w:txbxContent>
+                                <w:sdt>
+                                  <w:sdtPr>
+                                    <w:rPr>
+                                      <w:color w:val="FFFFFF" w:themeColor="background1"/>
+                                    </w:rPr>
+                                    <w:alias w:val="Author"/>
+                                    <w:tag w:val=""/>
+                                    <w:id w:val="945428907"/>
+                                    <w:dataBinding w:prefixMappings="xmlns:ns0='http://purl.org/dc/elements/1.1/' xmlns:ns1='http://schemas.openxmlformats.org/package/2006/metadata/core-properties' " w:xpath="/ns1:coreProperties[1]/ns0:creator[1]" w:storeItemID="{6C3C8BC8-F283-45AE-878A-BAB7291924A1}"/>
+                                    <w:text/>
+                                  </w:sdtPr>
+                                  <w:sdtContent>
+                                    <w:p>
+                                      <w:pPr>
+                                        <w:pStyle w:val="NoSpacing"/>
+                                        <w:spacing w:before="120"/>
+                                        <w:jc w:val="center"/>
+                                        <w:rPr>
+                                          <w:color w:val="FFFFFF" w:themeColor="background1"/>
+                                        </w:rPr>
+                                      </w:pPr>
+                                      <w:r>
+                                        <w:rPr>
+                                          <w:color w:val="FFFFFF" w:themeColor="background1"/>
+                                        </w:rPr>
+                                        <w:t>DARRAGH LALLY – G00220290</w:t>
+                                      </w:r>
+                                    </w:p>
+                                  </w:sdtContent>
+                                </w:sdt>
+                                <w:p>
+                                  <w:pPr>
+                                    <w:pStyle w:val="NoSpacing"/>
+                                    <w:spacing w:before="120"/>
+                                    <w:jc w:val="center"/>
+                                    <w:rPr>
+                                      <w:color w:val="FFFFFF" w:themeColor="background1"/>
+                                    </w:rPr>
+                                  </w:pPr>
+                                  <w:sdt>
+                                    <w:sdtPr>
+                                      <w:rPr>
+                                        <w:caps/>
+                                        <w:color w:val="FFFFFF" w:themeColor="background1"/>
+                                      </w:rPr>
+                                      <w:alias w:val="Company"/>
+                                      <w:tag w:val=""/>
+                                      <w:id w:val="1618182777"/>
+                                      <w:showingPlcHdr/>
+                                      <w:dataBinding w:prefixMappings="xmlns:ns0='http://schemas.openxmlformats.org/officeDocument/2006/extended-properties' " w:xpath="/ns0:Properties[1]/ns0:Company[1]" w:storeItemID="{6668398D-A668-4E3E-A5EB-62B293D839F1}"/>
+                                      <w:text/>
+                                    </w:sdtPr>
+                                    <w:sdtContent>
+                                      <w:r>
+                                        <w:rPr>
+                                          <w:caps/>
+                                          <w:color w:val="FFFFFF" w:themeColor="background1"/>
+                                        </w:rPr>
+                                        <w:t xml:space="preserve">     </w:t>
+                                      </w:r>
+                                    </w:sdtContent>
+                                  </w:sdt>
+                                  <w:r>
+                                    <w:rPr>
+                                      <w:color w:val="FFFFFF" w:themeColor="background1"/>
+                                    </w:rPr>
+                                    <w:t>  May 2020</w:t>
+                                  </w:r>
+                                </w:p>
+                              </w:txbxContent>
+                            </wps:txbx>
+                            <wps:bodyPr rot="0" spcFirstLastPara="0" vertOverflow="overflow" horzOverflow="overflow" vert="horz" wrap="square" lIns="457200" tIns="731520" rIns="457200" bIns="457200" numCol="1" spcCol="0" rtlCol="0" fromWordArt="0" anchor="b" anchorCtr="0" forceAA="0" compatLnSpc="1">
+                              <a:prstTxWarp prst="textNoShape">
+                                <a:avLst/>
+                              </a:prstTxWarp>
+                              <a:noAutofit/>
+                            </wps:bodyPr>
+                          </wps:wsp>
+                          <wps:wsp>
+                            <wps:cNvPr id="196" name="Text Box 196"/>
+                            <wps:cNvSpPr txBox="1"/>
+                            <wps:spPr>
+                              <a:xfrm>
+                                <a:off x="6824" y="1371600"/>
+                                <a:ext cx="6858000" cy="2722728"/>
+                              </a:xfrm>
+                              <a:prstGeom prst="rect">
+                                <a:avLst/>
+                              </a:prstGeom>
+                              <a:solidFill>
+                                <a:schemeClr val="bg1"/>
+                              </a:solidFill>
+                              <a:ln w="6350">
+                                <a:noFill/>
+                              </a:ln>
+                              <a:effectLst/>
+                            </wps:spPr>
+                            <wps:style>
+                              <a:lnRef idx="0">
+                                <a:schemeClr val="accent1"/>
+                              </a:lnRef>
+                              <a:fillRef idx="0">
+                                <a:schemeClr val="accent1"/>
+                              </a:fillRef>
+                              <a:effectRef idx="0">
+                                <a:schemeClr val="accent1"/>
+                              </a:effectRef>
+                              <a:fontRef idx="minor">
+                                <a:schemeClr val="dk1"/>
+                              </a:fontRef>
+                            </wps:style>
+                            <wps:txbx>
+                              <w:txbxContent>
+                                <w:sdt>
+                                  <w:sdtPr>
+                                    <w:rPr>
+                                      <w:rFonts w:asciiTheme="majorHAnsi" w:eastAsiaTheme="majorEastAsia" w:hAnsiTheme="majorHAnsi" w:cstheme="majorBidi"/>
+                                      <w:caps/>
+                                      <w:color w:val="4472C4" w:themeColor="accent1"/>
+                                      <w:sz w:val="72"/>
+                                      <w:szCs w:val="72"/>
+                                    </w:rPr>
+                                    <w:alias w:val="Title"/>
+                                    <w:tag w:val=""/>
+                                    <w:id w:val="-9991715"/>
+                                    <w:dataBinding w:prefixMappings="xmlns:ns0='http://purl.org/dc/elements/1.1/' xmlns:ns1='http://schemas.openxmlformats.org/package/2006/metadata/core-properties' " w:xpath="/ns1:coreProperties[1]/ns0:title[1]" w:storeItemID="{6C3C8BC8-F283-45AE-878A-BAB7291924A1}"/>
+                                    <w:text/>
+                                  </w:sdtPr>
+                                  <w:sdtContent>
+                                    <w:p>
+                                      <w:pPr>
+                                        <w:pStyle w:val="NoSpacing"/>
+                                        <w:jc w:val="center"/>
+                                        <w:rPr>
+                                          <w:rFonts w:asciiTheme="majorHAnsi" w:eastAsiaTheme="majorEastAsia" w:hAnsiTheme="majorHAnsi" w:cstheme="majorBidi"/>
+                                          <w:caps/>
+                                          <w:color w:val="4472C4" w:themeColor="accent1"/>
+                                          <w:sz w:val="72"/>
+                                          <w:szCs w:val="72"/>
+                                        </w:rPr>
+                                      </w:pPr>
+                                      <w:r>
+                                        <w:rPr>
+                                          <w:rFonts w:asciiTheme="majorHAnsi" w:eastAsiaTheme="majorEastAsia" w:hAnsiTheme="majorHAnsi" w:cstheme="majorBidi"/>
+                                          <w:caps/>
+                                          <w:color w:val="4472C4" w:themeColor="accent1"/>
+                                          <w:sz w:val="72"/>
+                                          <w:szCs w:val="72"/>
+                                        </w:rPr>
+                                        <w:t>The pixel wizard test plan</w:t>
+                                      </w:r>
+                                    </w:p>
+                                  </w:sdtContent>
+                                </w:sdt>
+                              </w:txbxContent>
+                            </wps:txbx>
+                            <wps:bodyPr rot="0" spcFirstLastPara="0" vertOverflow="overflow" horzOverflow="overflow" vert="horz" wrap="square" lIns="457200" tIns="91440" rIns="457200" bIns="91440" numCol="1" spcCol="0" rtlCol="0" fromWordArt="0" anchor="ctr" anchorCtr="0" forceAA="0" compatLnSpc="1">
+                              <a:prstTxWarp prst="textNoShape">
+                                <a:avLst/>
+                              </a:prstTxWarp>
+                              <a:noAutofit/>
+                            </wps:bodyPr>
+                          </wps:wsp>
+                        </wpg:wgp>
+                      </a:graphicData>
+                    </a:graphic>
+                    <wp14:sizeRelH relativeFrom="page">
+                      <wp14:pctWidth>88200</wp14:pctWidth>
+                    </wp14:sizeRelH>
+                    <wp14:sizeRelV relativeFrom="page">
+                      <wp14:pctHeight>90900</wp14:pctHeight>
+                    </wp14:sizeRelV>
+                  </wp:anchor>
+                </w:drawing>
+              </mc:Choice>
+              <mc:Fallback>
+                <w:pict>
+                  <v:group w14:anchorId="43B248C0" id="Group 193" o:spid="_x0000_s1026" style="position:absolute;margin-left:0;margin-top:0;width:540.55pt;height:718.4pt;z-index:-251657216;mso-width-percent:882;mso-height-percent:909;mso-position-horizontal:center;mso-position-horizontal-relative:page;mso-position-vertical:center;mso-position-vertical-relative:page;mso-width-percent:882;mso-height-percent:909" coordsize="68648,91235" o:gfxdata="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">
+                    <v:rect id="Rectangle 194" o:spid="_x0000_s1027" style="position:absolute;width:68580;height:13716;visibility:visible;mso-wrap-style:square;v-text-anchor:middle" o:gfxdata="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" fillcolor="#4472c4 [3204]" stroked="f" strokeweight="1pt"/>
+                    <v:rect id="Rectangle 195" o:spid="_x0000_s1028" style="position:absolute;top:40943;width:68580;height:50292;visibility:visible;mso-wrap-style:square;v-text-anchor:bottom" o:gfxdata="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" fillcolor="#4472c4 [3204]" stroked="f" strokeweight="1pt">
+                      <v:textbox inset="36pt,57.6pt,36pt,36pt">
+                        <w:txbxContent>
+                          <w:sdt>
+                            <w:sdtPr>
+                              <w:rPr>
+                                <w:color w:val="FFFFFF" w:themeColor="background1"/>
+                              </w:rPr>
+                              <w:alias w:val="Author"/>
+                              <w:tag w:val=""/>
+                              <w:id w:val="945428907"/>
+                              <w:dataBinding w:prefixMappings="xmlns:ns0='http://purl.org/dc/elements/1.1/' xmlns:ns1='http://schemas.openxmlformats.org/package/2006/metadata/core-properties' " w:xpath="/ns1:coreProperties[1]/ns0:creator[1]" w:storeItemID="{6C3C8BC8-F283-45AE-878A-BAB7291924A1}"/>
+                              <w:text/>
+                            </w:sdtPr>
+                            <w:sdtContent>
+                              <w:p>
+                                <w:pPr>
+                                  <w:pStyle w:val="NoSpacing"/>
+                                  <w:spacing w:before="120"/>
+                                  <w:jc w:val="center"/>
+                                  <w:rPr>
+                                    <w:color w:val="FFFFFF" w:themeColor="background1"/>
+                                  </w:rPr>
+                                </w:pPr>
+                                <w:r>
+                                  <w:rPr>
+                                    <w:color w:val="FFFFFF" w:themeColor="background1"/>
+                                  </w:rPr>
+                                  <w:t>DARRAGH LALLY – G00220290</w:t>
+                                </w:r>
+                              </w:p>
+                            </w:sdtContent>
+                          </w:sdt>
+                          <w:p>
+                            <w:pPr>
+                              <w:pStyle w:val="NoSpacing"/>
+                              <w:spacing w:before="120"/>
+                              <w:jc w:val="center"/>
+                              <w:rPr>
+                                <w:color w:val="FFFFFF" w:themeColor="background1"/>
+                              </w:rPr>
+                            </w:pPr>
+                            <w:sdt>
+                              <w:sdtPr>
+                                <w:rPr>
+                                  <w:caps/>
+                                  <w:color w:val="FFFFFF" w:themeColor="background1"/>
+                                </w:rPr>
+                                <w:alias w:val="Company"/>
+                                <w:tag w:val=""/>
+                                <w:id w:val="1618182777"/>
+                                <w:showingPlcHdr/>
+                                <w:dataBinding w:prefixMappings="xmlns:ns0='http://schemas.openxmlformats.org/officeDocument/2006/extended-properties' " w:xpath="/ns0:Properties[1]/ns0:Company[1]" w:storeItemID="{6668398D-A668-4E3E-A5EB-62B293D839F1}"/>
+                                <w:text/>
+                              </w:sdtPr>
+                              <w:sdtContent>
+                                <w:r>
+                                  <w:rPr>
+                                    <w:caps/>
+                                    <w:color w:val="FFFFFF" w:themeColor="background1"/>
+                                  </w:rPr>
+                                  <w:t xml:space="preserve">     </w:t>
+                                </w:r>
+                              </w:sdtContent>
+                            </w:sdt>
+                            <w:r>
+                              <w:rPr>
+                                <w:color w:val="FFFFFF" w:themeColor="background1"/>
+                              </w:rPr>
+                              <w:t>  May 2020</w:t>
+                            </w:r>
+                          </w:p>
+                        </w:txbxContent>
+                      </v:textbox>
+                    </v:rect>
+                    <v:shapetype id="_x0000_t202" coordsize="21600,21600" o:spt="202" path="m,l,21600r21600,l21600,xe">
+                      <v:stroke joinstyle="miter"/>
+                      <v:path gradientshapeok="t" o:connecttype="rect"/>
+                    </v:shapetype>
+                    <v:shape id="Text Box 196" o:spid="_x0000_s1029" type="#_x0000_t202" style="position:absolute;left:68;top:13716;width:68580;height:27227;visibility:visible;mso-wrap-style:square;v-text-anchor:middle" o:gfxdata="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" fillcolor="white [3212]" stroked="f" strokeweight=".5pt">
+                      <v:textbox inset="36pt,7.2pt,36pt,7.2pt">
+                        <w:txbxContent>
+                          <w:sdt>
+                            <w:sdtPr>
+                              <w:rPr>
+                                <w:rFonts w:asciiTheme="majorHAnsi" w:eastAsiaTheme="majorEastAsia" w:hAnsiTheme="majorHAnsi" w:cstheme="majorBidi"/>
+                                <w:caps/>
+                                <w:color w:val="4472C4" w:themeColor="accent1"/>
+                                <w:sz w:val="72"/>
+                                <w:szCs w:val="72"/>
+                              </w:rPr>
+                              <w:alias w:val="Title"/>
+                              <w:tag w:val=""/>
+                              <w:id w:val="-9991715"/>
+                              <w:dataBinding w:prefixMappings="xmlns:ns0='http://purl.org/dc/elements/1.1/' xmlns:ns1='http://schemas.openxmlformats.org/package/2006/metadata/core-properties' " w:xpath="/ns1:coreProperties[1]/ns0:title[1]" w:storeItemID="{6C3C8BC8-F283-45AE-878A-BAB7291924A1}"/>
+                              <w:text/>
+                            </w:sdtPr>
+                            <w:sdtContent>
+                              <w:p>
+                                <w:pPr>
+                                  <w:pStyle w:val="NoSpacing"/>
+                                  <w:jc w:val="center"/>
+                                  <w:rPr>
+                                    <w:rFonts w:asciiTheme="majorHAnsi" w:eastAsiaTheme="majorEastAsia" w:hAnsiTheme="majorHAnsi" w:cstheme="majorBidi"/>
+                                    <w:caps/>
+                                    <w:color w:val="4472C4" w:themeColor="accent1"/>
+                                    <w:sz w:val="72"/>
+                                    <w:szCs w:val="72"/>
+                                  </w:rPr>
+                                </w:pPr>
+                                <w:r>
+                                  <w:rPr>
+                                    <w:rFonts w:asciiTheme="majorHAnsi" w:eastAsiaTheme="majorEastAsia" w:hAnsiTheme="majorHAnsi" w:cstheme="majorBidi"/>
+                                    <w:caps/>
+                                    <w:color w:val="4472C4" w:themeColor="accent1"/>
+                                    <w:sz w:val="72"/>
+                                    <w:szCs w:val="72"/>
+                                  </w:rPr>
+                                  <w:t>The pixel wizard test plan</w:t>
+                                </w:r>
+                              </w:p>
+                            </w:sdtContent>
+                          </w:sdt>
+                        </w:txbxContent>
+                      </v:textbox>
+                    </v:shape>
+                    <w10:wrap anchorx="page" anchory="page"/>
+                  </v:group>
+                </w:pict>
+              </mc:Fallback>
+            </mc:AlternateContent>
+          </w:r>
+        </w:p>
+        <w:p>
+          <w:pPr>
+            <w:rPr>
+              <w:rFonts w:ascii="Calibri" w:hAnsi="Calibri" w:cs="Calibri"/>
+              <w:b/>
+              <w:bCs/>
+              <w:color w:val="000000"/>
+            </w:rPr>
+          </w:pPr>
+          <w:r>
+            <w:rPr>
+              <w:b/>
+              <w:bCs/>
+            </w:rPr>
+            <w:br w:type="page"/>
+          </w:r>
+        </w:p>
+      </w:sdtContent>
+    </w:sdt>
+    <w:sdt>
+      <w:sdtPr>
+        <w:id w:val="1161125975"/>
+        <w:docPartObj>
+          <w:docPartGallery w:val="Table of Contents"/>
+          <w:docPartUnique/>
+        </w:docPartObj>
+      </w:sdtPr>
+      <w:sdtEndPr>
+        <w:rPr>
+          <w:rFonts w:asciiTheme="minorHAnsi" w:eastAsiaTheme="minorHAnsi" w:hAnsiTheme="minorHAnsi" w:cstheme="minorBidi"/>
+          <w:b/>
+          <w:bCs/>
+          <w:noProof/>
+          <w:color w:val="auto"/>
+          <w:sz w:val="22"/>
+          <w:szCs w:val="22"/>
+          <w:lang w:val="en-GB"/>
+        </w:rPr>
+      </w:sdtEndPr>
+      <w:sdtContent>
+        <w:p>
+          <w:pPr>
+            <w:pStyle w:val="TOCHeading"/>
+          </w:pPr>
+          <w:r>
+            <w:t>Table of Contents</w:t>
+          </w:r>
+        </w:p>
+        <w:p>
+          <w:pPr>
+            <w:pStyle w:val="TOC1"/>
+            <w:tabs>
+              <w:tab w:val="left" w:pos="660"/>
+              <w:tab w:val="right" w:leader="dot" w:pos="9016"/>
+            </w:tabs>
+            <w:rPr>
+              <w:noProof/>
+            </w:rPr>
+          </w:pPr>
+          <w:r>
+            <w:fldChar w:fldCharType="begin"/>
+          </w:r>
+          <w:r>
+            <w:instrText xml:space="preserve"> TOC \o "1-3" \h \z \u </w:instrText>
+          </w:r>
+          <w:r>
+            <w:fldChar w:fldCharType="separate"/>
+          </w:r>
+          <w:hyperlink w:anchor="_Toc39570031" w:history="1">
+            <w:r>
+              <w:rPr>
+                <w:rStyle w:val="Hyperlink"/>
+                <w:noProof/>
+              </w:rPr>
+              <w:t>1.0</w:t>
+            </w:r>
+            <w:r>
+              <w:rPr>
+                <w:noProof/>
+              </w:rPr>
+              <w:tab/>
+            </w:r>
+            <w:r>
+              <w:rPr>
+                <w:rStyle w:val="Hyperlink"/>
+                <w:noProof/>
+              </w:rPr>
+              <w:t>Introduction</w:t>
+            </w:r>
+            <w:r>
+              <w:rPr>
+                <w:noProof/>
+                <w:webHidden/>
+              </w:rPr>
+              <w:tab/>
+            </w:r>
+            <w:r>
+              <w:rPr>
+                <w:noProof/>
+                <w:webHidden/>
+              </w:rPr>
+              <w:fldChar w:fldCharType="begin"/>
+            </w:r>
+            <w:r>
+              <w:rPr>
+                <w:noProof/>
+                <w:webHidden/>
+              </w:rPr>
+              <w:instrText xml:space="preserve"> PAGEREF _Toc39570031 \h </w:instrText>
+            </w:r>
+            <w:r>
+              <w:rPr>
+                <w:noProof/>
+                <w:webHidden/>
+              </w:rPr>
+            </w:r>
+            <w:r>
+              <w:rPr>
+                <w:noProof/>
+                <w:webHidden/>
+              </w:rPr>
+              <w:fldChar w:fldCharType="separate"/>
+            </w:r>
+            <w:r>
+              <w:rPr>
+                <w:noProof/>
+                <w:webHidden/>
+              </w:rPr>
+              <w:t>1</w:t>
+            </w:r>
+            <w:r>
+              <w:rPr>
+                <w:noProof/>
+                <w:webHidden/>
+              </w:rPr>
+              <w:fldChar w:fldCharType="end"/>
+            </w:r>
+          </w:hyperlink>
+        </w:p>
+        <w:p>
+          <w:pPr>
+            <w:pStyle w:val="TOC1"/>
+            <w:tabs>
+              <w:tab w:val="left" w:pos="660"/>
+              <w:tab w:val="right" w:leader="dot" w:pos="9016"/>
+            </w:tabs>
+            <w:rPr>
+              <w:noProof/>
+            </w:rPr>
+          </w:pPr>
+          <w:hyperlink w:anchor="_Toc39570032" w:history="1">
+            <w:r>
+              <w:rPr>
+                <w:rStyle w:val="Hyperlink"/>
+                <w:noProof/>
+              </w:rPr>
+              <w:t>2.0</w:t>
+            </w:r>
+            <w:r>
+              <w:rPr>
+                <w:noProof/>
+              </w:rPr>
+              <w:tab/>
+            </w:r>
+            <w:r>
+              <w:rPr>
+                <w:rStyle w:val="Hyperlink"/>
+                <w:noProof/>
+              </w:rPr>
+              <w:t>Objectives</w:t>
+            </w:r>
+            <w:r>
+              <w:rPr>
+                <w:noProof/>
+                <w:webHidden/>
+              </w:rPr>
+              <w:tab/>
+            </w:r>
+            <w:r>
+              <w:rPr>
+                <w:noProof/>
+                <w:webHidden/>
+              </w:rPr>
+              <w:fldChar w:fldCharType="begin"/>
+            </w:r>
+            <w:r>
+              <w:rPr>
+                <w:noProof/>
+                <w:webHidden/>
+              </w:rPr>
+              <w:instrText xml:space="preserve"> PAGEREF _Toc39570032 \h </w:instrText>
+            </w:r>
+            <w:r>
+              <w:rPr>
+                <w:noProof/>
+                <w:webHidden/>
+              </w:rPr>
+            </w:r>
+            <w:r>
+              <w:rPr>
+                <w:noProof/>
+                <w:webHidden/>
+              </w:rPr>
+              <w:fldChar w:fldCharType="separate"/>
+            </w:r>
+            <w:r>
+              <w:rPr>
+                <w:noProof/>
+                <w:webHidden/>
+              </w:rPr>
+              <w:t>1</w:t>
+            </w:r>
+            <w:r>
+              <w:rPr>
+                <w:noProof/>
+                <w:webHidden/>
+              </w:rPr>
+              <w:fldChar w:fldCharType="end"/>
+            </w:r>
+          </w:hyperlink>
+        </w:p>
+        <w:p>
+          <w:pPr>
+            <w:pStyle w:val="TOC1"/>
+            <w:tabs>
+              <w:tab w:val="left" w:pos="660"/>
+              <w:tab w:val="right" w:leader="dot" w:pos="9016"/>
+            </w:tabs>
+            <w:rPr>
+              <w:noProof/>
+            </w:rPr>
+          </w:pPr>
+          <w:hyperlink w:anchor="_Toc39570033" w:history="1">
+            <w:r>
+              <w:rPr>
+                <w:rStyle w:val="Hyperlink"/>
+                <w:noProof/>
+              </w:rPr>
+              <w:t>3.0</w:t>
+            </w:r>
+            <w:r>
+              <w:rPr>
+                <w:noProof/>
+              </w:rPr>
+              <w:tab/>
+            </w:r>
+            <w:r>
+              <w:rPr>
+                <w:rStyle w:val="Hyperlink"/>
+                <w:noProof/>
+              </w:rPr>
+              <w:t>Tasks</w:t>
+            </w:r>
+            <w:r>
+              <w:rPr>
+                <w:noProof/>
+                <w:webHidden/>
+              </w:rPr>
+              <w:tab/>
+            </w:r>
+            <w:r>
+              <w:rPr>
+                <w:noProof/>
+                <w:webHidden/>
+              </w:rPr>
+              <w:fldChar w:fldCharType="begin"/>
+            </w:r>
+            <w:r>
+              <w:rPr>
+                <w:noProof/>
+                <w:webHidden/>
+              </w:rPr>
+              <w:instrText xml:space="preserve"> PAGEREF _Toc39570033 \h </w:instrText>
+            </w:r>
+            <w:r>
+              <w:rPr>
+                <w:noProof/>
+                <w:webHidden/>
+              </w:rPr>
+            </w:r>
+            <w:r>
+              <w:rPr>
+                <w:noProof/>
+                <w:webHidden/>
+              </w:rPr>
+              <w:fldChar w:fldCharType="separate"/>
+            </w:r>
+            <w:r>
+              <w:rPr>
+                <w:noProof/>
+                <w:webHidden/>
+              </w:rPr>
+              <w:t>1</w:t>
+            </w:r>
+            <w:r>
+              <w:rPr>
+                <w:noProof/>
+                <w:webHidden/>
+              </w:rPr>
+              <w:fldChar w:fldCharType="end"/>
+            </w:r>
+          </w:hyperlink>
+        </w:p>
+        <w:p>
+          <w:pPr>
+            <w:pStyle w:val="TOC1"/>
+            <w:tabs>
+              <w:tab w:val="left" w:pos="660"/>
+              <w:tab w:val="right" w:leader="dot" w:pos="9016"/>
+            </w:tabs>
+            <w:rPr>
+              <w:noProof/>
+            </w:rPr>
+          </w:pPr>
+          <w:hyperlink w:anchor="_Toc39570034" w:history="1">
+            <w:r>
+              <w:rPr>
+                <w:rStyle w:val="Hyperlink"/>
+                <w:noProof/>
+              </w:rPr>
+              <w:t>4.0</w:t>
+            </w:r>
+            <w:r>
+              <w:rPr>
+                <w:noProof/>
+              </w:rPr>
+              <w:tab/>
+            </w:r>
+            <w:r>
+              <w:rPr>
+                <w:rStyle w:val="Hyperlink"/>
+                <w:noProof/>
+              </w:rPr>
+              <w:t>Scope</w:t>
+            </w:r>
+            <w:r>
+              <w:rPr>
+                <w:noProof/>
+                <w:webHidden/>
+              </w:rPr>
+              <w:tab/>
+            </w:r>
+            <w:r>
+              <w:rPr>
+                <w:noProof/>
+                <w:webHidden/>
+              </w:rPr>
+              <w:fldChar w:fldCharType="begin"/>
+            </w:r>
+            <w:r>
+              <w:rPr>
+                <w:noProof/>
+                <w:webHidden/>
+              </w:rPr>
+              <w:instrText xml:space="preserve"> PAGEREF _Toc39570034 \h </w:instrText>
+            </w:r>
+            <w:r>
+              <w:rPr>
+                <w:noProof/>
+                <w:webHidden/>
+              </w:rPr>
+            </w:r>
+            <w:r>
+              <w:rPr>
+                <w:noProof/>
+                <w:webHidden/>
+              </w:rPr>
+              <w:fldChar w:fldCharType="separate"/>
+            </w:r>
+            <w:r>
+              <w:rPr>
+                <w:noProof/>
+                <w:webHidden/>
+              </w:rPr>
+              <w:t>1</w:t>
+            </w:r>
+            <w:r>
+              <w:rPr>
+                <w:noProof/>
+                <w:webHidden/>
+              </w:rPr>
+              <w:fldChar w:fldCharType="end"/>
+            </w:r>
+          </w:hyperlink>
+        </w:p>
+        <w:p>
+          <w:r>
+            <w:rPr>
+              <w:b/>
+              <w:bCs/>
+              <w:noProof/>
+            </w:rPr>
+            <w:fldChar w:fldCharType="end"/>
+          </w:r>
+        </w:p>
+      </w:sdtContent>
+    </w:sdt>
+    <w:p>
+      <w:pPr>
+        <w:pStyle w:val="Heading1"/>
+        <w:numPr>
+          <w:ilvl w:val="0"/>
+          <w:numId w:val="9"/>
+        </w:numPr>
+      </w:pPr>
+      <w:bookmarkStart w:id="0" w:name="_Toc39570031"/>
+      <w:r>
+        <w:t>Introduction</w:t>
+      </w:r>
+      <w:bookmarkEnd w:id="0"/>
+    </w:p>
+    <w:p>
+      <w:pPr>
+        <w:pStyle w:val="Default"/>
+        <w:rPr>
+          <w:sz w:val="22"/>
+          <w:szCs w:val="22"/>
+        </w:rPr>
+      </w:pPr>
+    </w:p>
+    <w:p>
+      <w:pPr>
+        <w:pStyle w:val="Default"/>
+        <w:rPr>
+          <w:sz w:val="22"/>
+          <w:szCs w:val="22"/>
+        </w:rPr>
+      </w:pPr>
+      <w:r>
+        <w:rPr>
+          <w:sz w:val="22"/>
+          <w:szCs w:val="22"/>
+        </w:rPr>
+        <w:t>‘Testing can only show the presence of bugs, never the absence</w:t>
+      </w:r>
+      <w:r>
+        <w:rPr>
+          <w:sz w:val="22"/>
+          <w:szCs w:val="22"/>
+        </w:rPr>
+        <w:t>.</w:t>
+      </w:r>
+      <w:r>
+        <w:rPr>
+          <w:sz w:val="22"/>
+          <w:szCs w:val="22"/>
+        </w:rPr>
+        <w:t>’</w:t>
+      </w:r>
+    </w:p>
+    <w:p>
+      <w:pPr>
+        <w:pStyle w:val="Default"/>
+        <w:rPr>
+          <w:sz w:val="22"/>
+          <w:szCs w:val="22"/>
+        </w:rPr>
+      </w:pPr>
+    </w:p>
+    <w:p>
+      <w:pPr>
+        <w:pStyle w:val="Default"/>
+        <w:rPr>
+          <w:sz w:val="22"/>
+          <w:szCs w:val="22"/>
+        </w:rPr>
+      </w:pPr>
+      <w:r>
+        <w:rPr>
+          <w:sz w:val="22"/>
+          <w:szCs w:val="22"/>
+        </w:rPr>
+        <w:t xml:space="preserve">This test plan is to outline a testing strategy for </w:t>
+      </w:r>
+      <w:r>
+        <w:rPr>
+          <w:sz w:val="22"/>
+          <w:szCs w:val="22"/>
+        </w:rPr>
+        <w:t xml:space="preserve">the </w:t>
+      </w:r>
+      <w:r>
+        <w:rPr>
+          <w:sz w:val="22"/>
+          <w:szCs w:val="22"/>
+        </w:rPr>
+        <w:t xml:space="preserve">game ‘The Pixel Wizard’. </w:t>
+      </w:r>
+      <w:r>
+        <w:rPr>
+          <w:sz w:val="22"/>
+          <w:szCs w:val="22"/>
+        </w:rPr>
+        <w:t xml:space="preserve">As it is impossible to exhaustively test any project the aim here is to help expose any bugs in the major components of this game. </w:t>
+      </w:r>
+    </w:p>
+    <w:p>
+      <w:pPr>
+        <w:pStyle w:val="Default"/>
+        <w:rPr>
+          <w:sz w:val="22"/>
+          <w:szCs w:val="22"/>
+        </w:rPr>
+      </w:pPr>
+      <w:r>
+        <w:rPr>
+          <w:sz w:val="22"/>
+          <w:szCs w:val="22"/>
+        </w:rPr>
+        <w:t xml:space="preserve">The Pixel Wizard is a </w:t>
+      </w:r>
+      <w:r>
+        <w:rPr>
+          <w:sz w:val="22"/>
+          <w:szCs w:val="22"/>
+        </w:rPr>
+        <w:t xml:space="preserve">2D cross </w:t>
+      </w:r>
+      <w:r>
+        <w:rPr>
+          <w:sz w:val="22"/>
+          <w:szCs w:val="22"/>
+        </w:rPr>
+        <w:t xml:space="preserve">device game that could be set under the genre of Platformer. </w:t>
+      </w:r>
+    </w:p>
+    <w:p>
+      <w:pPr>
+        <w:pStyle w:val="Default"/>
+        <w:rPr>
+          <w:sz w:val="22"/>
+          <w:szCs w:val="22"/>
+        </w:rPr>
+      </w:pPr>
+    </w:p>
+    <w:p>
+      <w:pPr>
+        <w:pStyle w:val="Default"/>
+        <w:rPr>
+          <w:sz w:val="22"/>
+          <w:szCs w:val="22"/>
+        </w:rPr>
+      </w:pPr>
+    </w:p>
+    <w:p>
+      <w:pPr>
+        <w:pStyle w:val="Default"/>
+        <w:rPr>
+          <w:sz w:val="22"/>
+          <w:szCs w:val="22"/>
+        </w:rPr>
+      </w:pPr>
+    </w:p>
+    <w:p>
+      <w:pPr>
+        <w:pStyle w:val="Default"/>
+        <w:rPr>
+          <w:sz w:val="22"/>
+          <w:szCs w:val="22"/>
+        </w:rPr>
+      </w:pPr>
+      <w:r>
+        <w:rPr>
+          <w:sz w:val="22"/>
+          <w:szCs w:val="22"/>
+        </w:rPr>
+        <w:t xml:space="preserve">If bugs are found I will categorize them as to their severity from </w:t>
+      </w:r>
+      <w:r>
+        <w:rPr>
+          <w:sz w:val="22"/>
+          <w:szCs w:val="22"/>
+        </w:rPr>
+        <w:t>………………</w:t>
+      </w:r>
+    </w:p>
+    <w:p>
+      <w:pPr>
+        <w:pStyle w:val="Heading1"/>
+        <w:numPr>
+          <w:ilvl w:val="0"/>
+          <w:numId w:val="9"/>
+        </w:numPr>
+      </w:pPr>
+      <w:bookmarkStart w:id="1" w:name="_Toc39570032"/>
+      <w:r>
+        <w:t>Objectives</w:t>
+      </w:r>
+      <w:bookmarkEnd w:id="1"/>
+    </w:p>
+    <w:p>
+      <w:pPr>
+        <w:pStyle w:val="Default"/>
+        <w:rPr>
+          <w:sz w:val="22"/>
+          <w:szCs w:val="22"/>
+        </w:rPr>
+      </w:pPr>
+    </w:p>
+    <w:p>
+      <w:pPr>
+        <w:pStyle w:val="Default"/>
+        <w:rPr>
+          <w:b/>
+          <w:bCs/>
+          <w:sz w:val="22"/>
+          <w:szCs w:val="22"/>
+        </w:rPr>
+      </w:pPr>
+      <w:r>
+        <w:rPr>
+          <w:sz w:val="22"/>
+          <w:szCs w:val="22"/>
+        </w:rPr>
+        <w:t xml:space="preserve">The objective is to test the main components of the game as set out in the design document. These features include: </w:t>
+      </w:r>
+    </w:p>
+    <w:p>
+      <w:pPr>
+        <w:pStyle w:val="Default"/>
+        <w:numPr>
+          <w:ilvl w:val="0"/>
+          <w:numId w:val="7"/>
+        </w:numPr>
+        <w:rPr>
+          <w:b/>
+          <w:bCs/>
+          <w:sz w:val="22"/>
+          <w:szCs w:val="22"/>
+        </w:rPr>
+      </w:pPr>
+      <w:r>
+        <w:rPr>
+          <w:sz w:val="22"/>
+          <w:szCs w:val="22"/>
+        </w:rPr>
+        <w:t>In Game Menu</w:t>
+      </w:r>
+      <w:r>
+        <w:rPr>
+          <w:sz w:val="22"/>
+          <w:szCs w:val="22"/>
+        </w:rPr>
+        <w:t>s</w:t>
+      </w:r>
+      <w:r>
+        <w:rPr>
+          <w:b/>
+          <w:bCs/>
+          <w:sz w:val="22"/>
+          <w:szCs w:val="22"/>
+        </w:rPr>
+        <w:t xml:space="preserve"> </w:t>
+      </w:r>
+    </w:p>
+    <w:p>
+      <w:pPr>
+        <w:pStyle w:val="Default"/>
+        <w:numPr>
+          <w:ilvl w:val="0"/>
+          <w:numId w:val="7"/>
+        </w:numPr>
+        <w:rPr>
+          <w:b/>
+          <w:bCs/>
+          <w:sz w:val="22"/>
+          <w:szCs w:val="22"/>
+        </w:rPr>
+      </w:pPr>
+      <w:r>
+        <w:rPr>
+          <w:sz w:val="22"/>
+          <w:szCs w:val="22"/>
+        </w:rPr>
+        <w:t>Save Functionality</w:t>
+      </w:r>
+      <w:r>
+        <w:rPr>
+          <w:b/>
+          <w:bCs/>
+          <w:sz w:val="22"/>
+          <w:szCs w:val="22"/>
+        </w:rPr>
+        <w:t xml:space="preserve"> </w:t>
+      </w:r>
+    </w:p>
+    <w:p>
+      <w:pPr>
+        <w:pStyle w:val="Default"/>
+        <w:numPr>
+          <w:ilvl w:val="0"/>
+          <w:numId w:val="7"/>
+        </w:numPr>
+        <w:rPr>
+          <w:b/>
+          <w:bCs/>
+          <w:sz w:val="22"/>
+          <w:szCs w:val="22"/>
+        </w:rPr>
+      </w:pPr>
+      <w:r>
+        <w:rPr>
+          <w:sz w:val="22"/>
+          <w:szCs w:val="22"/>
+        </w:rPr>
+        <w:t>Control Mechanisms</w:t>
+      </w:r>
+      <w:r>
+        <w:rPr>
+          <w:b/>
+          <w:bCs/>
+          <w:sz w:val="22"/>
+          <w:szCs w:val="22"/>
+        </w:rPr>
+        <w:t xml:space="preserve"> </w:t>
+      </w:r>
+    </w:p>
+    <w:p>
+      <w:pPr>
+        <w:pStyle w:val="Default"/>
+        <w:numPr>
+          <w:ilvl w:val="0"/>
+          <w:numId w:val="7"/>
+        </w:numPr>
+        <w:rPr>
+          <w:b/>
+          <w:bCs/>
+          <w:sz w:val="22"/>
+          <w:szCs w:val="22"/>
+        </w:rPr>
+      </w:pPr>
+      <w:r>
+        <w:rPr>
+          <w:sz w:val="22"/>
+          <w:szCs w:val="22"/>
+        </w:rPr>
+        <w:t>Game Play</w:t>
+      </w:r>
+      <w:r>
+        <w:rPr>
+          <w:sz w:val="22"/>
+          <w:szCs w:val="22"/>
+        </w:rPr>
+        <w:t xml:space="preserve"> </w:t>
+      </w:r>
+    </w:p>
+    <w:p>
+      <w:pPr>
+        <w:pStyle w:val="Default"/>
+        <w:rPr>
+          <w:sz w:val="22"/>
+          <w:szCs w:val="22"/>
+        </w:rPr>
+      </w:pPr>
+      <w:r>
+        <w:rPr>
+          <w:sz w:val="22"/>
+          <w:szCs w:val="22"/>
+        </w:rPr>
+        <w:t xml:space="preserve">Test cases will be drafted for each component to outline the tests </w:t>
+      </w:r>
+      <w:r>
+        <w:rPr>
+          <w:sz w:val="22"/>
+          <w:szCs w:val="22"/>
+        </w:rPr>
+        <w:t xml:space="preserve">to be </w:t>
+      </w:r>
+      <w:r>
+        <w:rPr>
+          <w:sz w:val="22"/>
+          <w:szCs w:val="22"/>
+        </w:rPr>
+        <w:t>conducted</w:t>
+      </w:r>
+      <w:r>
+        <w:rPr>
+          <w:sz w:val="22"/>
+          <w:szCs w:val="22"/>
+        </w:rPr>
+        <w:t xml:space="preserve"> and their outcome</w:t>
+      </w:r>
+      <w:r>
+        <w:rPr>
+          <w:sz w:val="22"/>
+          <w:szCs w:val="22"/>
+        </w:rPr>
+        <w:t>.</w:t>
+      </w:r>
+    </w:p>
+    <w:p>
+      <w:pPr>
+        <w:pStyle w:val="Default"/>
+        <w:rPr>
+          <w:sz w:val="22"/>
+          <w:szCs w:val="22"/>
+        </w:rPr>
+      </w:pPr>
+      <w:r>
+        <w:rPr>
+          <w:sz w:val="22"/>
+          <w:szCs w:val="22"/>
+        </w:rPr>
+        <w:t xml:space="preserve">If bugs are </w:t>
+      </w:r>
+      <w:r>
+        <w:rPr>
+          <w:sz w:val="22"/>
+          <w:szCs w:val="22"/>
+        </w:rPr>
+        <w:t>found,</w:t>
+      </w:r>
+      <w:r>
+        <w:rPr>
+          <w:sz w:val="22"/>
+          <w:szCs w:val="22"/>
+        </w:rPr>
+        <w:t xml:space="preserve"> they will be logged</w:t>
+      </w:r>
+      <w:r>
+        <w:rPr>
+          <w:sz w:val="22"/>
+          <w:szCs w:val="22"/>
+        </w:rPr>
+        <w:t xml:space="preserve">, </w:t>
+      </w:r>
+      <w:r>
+        <w:rPr>
+          <w:sz w:val="22"/>
+          <w:szCs w:val="22"/>
+        </w:rPr>
+        <w:t>categorized</w:t>
+      </w:r>
+      <w:r>
+        <w:rPr>
+          <w:sz w:val="22"/>
+          <w:szCs w:val="22"/>
+        </w:rPr>
+        <w:t xml:space="preserve"> and the development team will be notified.</w:t>
+      </w:r>
+    </w:p>
+    <w:p>
+      <w:pPr>
+        <w:pStyle w:val="Default"/>
+        <w:rPr>
+          <w:sz w:val="22"/>
+          <w:szCs w:val="22"/>
+        </w:rPr>
+      </w:pPr>
+    </w:p>
+    <w:p>
+      <w:pPr>
+        <w:pStyle w:val="Heading1"/>
+        <w:numPr>
+          <w:ilvl w:val="0"/>
+          <w:numId w:val="9"/>
+        </w:numPr>
+      </w:pPr>
+      <w:bookmarkStart w:id="2" w:name="_Toc39570033"/>
+      <w:r>
+        <w:t>Tasks</w:t>
+      </w:r>
+      <w:bookmarkEnd w:id="2"/>
+    </w:p>
+    <w:p>
+      <w:pPr>
+        <w:pStyle w:val="Default"/>
+        <w:rPr>
+          <w:sz w:val="22"/>
+          <w:szCs w:val="22"/>
+        </w:rPr>
+      </w:pPr>
+      <w:r>
+        <w:rPr>
+          <w:i/>
+          <w:iCs/>
+          <w:sz w:val="22"/>
+          <w:szCs w:val="22"/>
+        </w:rPr>
+        <w:t>List all tasks identified by this Test Plan, i.e., testing, post-testing, problem reporting, etc</w:t>
+      </w:r>
+      <w:r>
+        <w:rPr>
+          <w:sz w:val="22"/>
+          <w:szCs w:val="22"/>
+        </w:rPr>
+        <w:t>.</w:t>
+      </w:r>
+    </w:p>
+    <w:p>
+      <w:pPr>
+        <w:pStyle w:val="Default"/>
+        <w:rPr>
+          <w:sz w:val="22"/>
+          <w:szCs w:val="22"/>
+        </w:rPr>
+      </w:pPr>
+      <w:r>
+        <w:rPr>
+          <w:sz w:val="22"/>
+          <w:szCs w:val="22"/>
+        </w:rPr>
+        <w:t>There will be several tasks to be completed through the testing process, these include</w:t>
+      </w:r>
+      <w:r>
+        <w:rPr>
+          <w:sz w:val="22"/>
+          <w:szCs w:val="22"/>
+        </w:rPr>
+        <w:t>:</w:t>
+      </w:r>
+    </w:p>
+    <w:p>
+      <w:pPr>
+        <w:pStyle w:val="Default"/>
+        <w:numPr>
+          <w:ilvl w:val="0"/>
+          <w:numId w:val="2"/>
+        </w:numPr>
+        <w:rPr>
+          <w:sz w:val="22"/>
+          <w:szCs w:val="22"/>
+        </w:rPr>
+      </w:pPr>
+      <w:r>
+        <w:rPr>
+          <w:sz w:val="22"/>
+          <w:szCs w:val="22"/>
+        </w:rPr>
+        <w:t>Identifying components to be tested.</w:t>
+      </w:r>
+    </w:p>
+    <w:p>
+      <w:pPr>
+        <w:pStyle w:val="Default"/>
+        <w:numPr>
+          <w:ilvl w:val="0"/>
+          <w:numId w:val="2"/>
+        </w:numPr>
+        <w:rPr>
+          <w:sz w:val="22"/>
+          <w:szCs w:val="22"/>
+        </w:rPr>
+      </w:pPr>
+      <w:r>
+        <w:rPr>
+          <w:sz w:val="22"/>
+          <w:szCs w:val="22"/>
+        </w:rPr>
+        <w:t>Decide on a testing method appropriate for each component.</w:t>
+      </w:r>
+    </w:p>
+    <w:p>
+      <w:pPr>
+        <w:pStyle w:val="Default"/>
+        <w:numPr>
+          <w:ilvl w:val="0"/>
+          <w:numId w:val="2"/>
+        </w:numPr>
+        <w:rPr>
+          <w:sz w:val="22"/>
+          <w:szCs w:val="22"/>
+        </w:rPr>
+      </w:pPr>
+      <w:r>
+        <w:rPr>
+          <w:sz w:val="22"/>
+          <w:szCs w:val="22"/>
+        </w:rPr>
+        <w:t>Preform test under varying conditions</w:t>
+      </w:r>
+      <w:r>
+        <w:rPr>
+          <w:sz w:val="22"/>
+          <w:szCs w:val="22"/>
+        </w:rPr>
+        <w:t>.</w:t>
+      </w:r>
+    </w:p>
+    <w:p>
+      <w:pPr>
+        <w:pStyle w:val="Default"/>
+        <w:numPr>
+          <w:ilvl w:val="0"/>
+          <w:numId w:val="2"/>
+        </w:numPr>
+        <w:rPr>
+          <w:sz w:val="22"/>
+          <w:szCs w:val="22"/>
+        </w:rPr>
+      </w:pPr>
+      <w:r>
+        <w:rPr>
+          <w:sz w:val="22"/>
+          <w:szCs w:val="22"/>
+        </w:rPr>
+        <w:t>Logging test result.</w:t>
+      </w:r>
+    </w:p>
+    <w:p>
+      <w:pPr>
+        <w:pStyle w:val="Default"/>
+        <w:numPr>
+          <w:ilvl w:val="0"/>
+          <w:numId w:val="2"/>
+        </w:numPr>
+        <w:rPr>
+          <w:sz w:val="22"/>
+          <w:szCs w:val="22"/>
+        </w:rPr>
+      </w:pPr>
+      <w:r>
+        <w:rPr>
+          <w:sz w:val="22"/>
+          <w:szCs w:val="22"/>
+        </w:rPr>
+        <w:t>Categorizing errors.</w:t>
+      </w:r>
+      <w:r>
+        <w:rPr>
+          <w:sz w:val="22"/>
+          <w:szCs w:val="22"/>
+        </w:rPr>
+        <w:t xml:space="preserve"> (</w:t>
+      </w:r>
+      <w:r>
+        <w:rPr>
+          <w:sz w:val="22"/>
+          <w:szCs w:val="22"/>
+        </w:rPr>
+        <w:t>Trivial to Blocker</w:t>
+      </w:r>
+      <w:r>
+        <w:rPr>
+          <w:sz w:val="22"/>
+          <w:szCs w:val="22"/>
+        </w:rPr>
+        <w:t>)</w:t>
+      </w:r>
+    </w:p>
+    <w:p>
+      <w:pPr>
+        <w:pStyle w:val="Default"/>
+        <w:numPr>
+          <w:ilvl w:val="0"/>
+          <w:numId w:val="2"/>
+        </w:numPr>
+        <w:rPr>
+          <w:sz w:val="22"/>
+          <w:szCs w:val="22"/>
+        </w:rPr>
+      </w:pPr>
+      <w:r>
+        <w:rPr>
+          <w:sz w:val="22"/>
+          <w:szCs w:val="22"/>
+        </w:rPr>
+        <w:t>Notifying development team</w:t>
+      </w:r>
+      <w:r>
+        <w:rPr>
+          <w:sz w:val="22"/>
+          <w:szCs w:val="22"/>
+        </w:rPr>
+        <w:t>.</w:t>
+      </w:r>
+    </w:p>
+    <w:p>
+      <w:pPr>
+        <w:pStyle w:val="Default"/>
+        <w:numPr>
+          <w:ilvl w:val="0"/>
+          <w:numId w:val="2"/>
+        </w:numPr>
+        <w:rPr>
+          <w:sz w:val="22"/>
+          <w:szCs w:val="22"/>
+        </w:rPr>
+      </w:pPr>
+      <w:r>
+        <w:rPr>
+          <w:sz w:val="22"/>
+          <w:szCs w:val="22"/>
+        </w:rPr>
+        <w:t>Preform regression test</w:t>
+      </w:r>
+      <w:r>
+        <w:rPr>
+          <w:sz w:val="22"/>
+          <w:szCs w:val="22"/>
+        </w:rPr>
+        <w:t>.</w:t>
+      </w:r>
+    </w:p>
+    <w:p>
+      <w:pPr>
+        <w:pStyle w:val="Default"/>
+        <w:rPr>
+          <w:sz w:val="22"/>
+          <w:szCs w:val="22"/>
+        </w:rPr>
+      </w:pPr>
+    </w:p>
+    <w:p>
+      <w:pPr>
+        <w:pStyle w:val="Heading1"/>
+        <w:numPr>
+          <w:ilvl w:val="0"/>
+          <w:numId w:val="9"/>
+        </w:numPr>
+      </w:pPr>
+      <w:bookmarkStart w:id="3" w:name="_Toc39570034"/>
+      <w:r>
+        <w:t>Scope</w:t>
+      </w:r>
+      <w:bookmarkEnd w:id="3"/>
+    </w:p>
+    <w:p>
+      <w:pPr>
+        <w:pStyle w:val="Default"/>
+        <w:rPr>
+          <w:sz w:val="22"/>
+          <w:szCs w:val="22"/>
+        </w:rPr>
+      </w:pPr>
+    </w:p>
+    <w:p>
+      <w:pPr>
+        <w:pStyle w:val="Default"/>
+        <w:rPr>
+          <w:sz w:val="22"/>
+          <w:szCs w:val="22"/>
+        </w:rPr>
+      </w:pPr>
+      <w:r>
+        <w:rPr>
+          <w:b/>
+          <w:bCs/>
           <w:sz w:val="22"/>
           <w:szCs w:val="22"/>
         </w:rPr>
         <w:lastRenderedPageBreak/>
-        <w:t xml:space="preserve">8.0 Features Not to Be Tested </w:t>
-      </w:r>
-    </w:p>
-    <w:p>
-      <w:pPr>
-        <w:pStyle w:val="Default"/>
-        <w:rPr>
-          <w:sz w:val="22"/>
-          <w:szCs w:val="22"/>
-        </w:rPr>
-      </w:pPr>
-      <w:r>
-        <w:rPr>
-          <w:sz w:val="22"/>
-          <w:szCs w:val="22"/>
-        </w:rPr>
-        <w:t xml:space="preserve">9.0 Resources/Roles &amp; Responsibilities </w:t>
-      </w:r>
-    </w:p>
-    <w:p>
-      <w:pPr>
-        <w:pStyle w:val="Default"/>
-        <w:rPr>
-          <w:sz w:val="22"/>
-          <w:szCs w:val="22"/>
-        </w:rPr>
-      </w:pPr>
-      <w:r>
-        <w:rPr>
-          <w:sz w:val="22"/>
-          <w:szCs w:val="22"/>
-        </w:rPr>
-        <w:t xml:space="preserve">10.0 Schedules </w:t>
-      </w:r>
-    </w:p>
-    <w:p>
-      <w:pPr>
-        <w:pStyle w:val="Default"/>
-        <w:rPr>
-          <w:sz w:val="22"/>
-          <w:szCs w:val="22"/>
-        </w:rPr>
-      </w:pPr>
-      <w:r>
-        <w:rPr>
-          <w:sz w:val="22"/>
-          <w:szCs w:val="22"/>
-        </w:rPr>
-        <w:t xml:space="preserve">11.0 Risks/Assumptions </w:t>
-      </w:r>
-    </w:p>
-    <w:p>
-      <w:pPr>
-        <w:pStyle w:val="Default"/>
-        <w:rPr>
-          <w:sz w:val="22"/>
-          <w:szCs w:val="22"/>
-        </w:rPr>
-      </w:pPr>
-      <w:r>
-        <w:rPr>
-          <w:sz w:val="22"/>
-          <w:szCs w:val="22"/>
-        </w:rPr>
-        <w:t xml:space="preserve">12.0 Tools </w:t>
-      </w:r>
-    </w:p>
-    <w:p>
-      <w:pPr>
-        <w:pStyle w:val="Default"/>
-        <w:rPr>
-          <w:sz w:val="22"/>
-          <w:szCs w:val="22"/>
-        </w:rPr>
-      </w:pPr>
-      <w:r>
-        <w:rPr>
-          <w:b/>
-          <w:bCs/>
-          <w:sz w:val="22"/>
-          <w:szCs w:val="22"/>
-        </w:rPr>
-        <w:t xml:space="preserve">1.0 INTRODUCTION </w:t>
-      </w:r>
-    </w:p>
-    <w:p>
-      <w:pPr>
-        <w:pStyle w:val="Default"/>
-        <w:rPr>
-          <w:sz w:val="22"/>
-          <w:szCs w:val="22"/>
-        </w:rPr>
-      </w:pPr>
-      <w:r>
-        <w:rPr>
-          <w:sz w:val="22"/>
-          <w:szCs w:val="22"/>
-        </w:rPr>
-        <w:t xml:space="preserve">A brief summary of the product being tested. Outline all the functions at a high level. </w:t>
-      </w:r>
-    </w:p>
-    <w:p>
-      <w:pPr>
-        <w:pStyle w:val="Default"/>
-        <w:rPr>
-          <w:sz w:val="22"/>
-          <w:szCs w:val="22"/>
-        </w:rPr>
-      </w:pPr>
-      <w:r>
-        <w:rPr>
-          <w:b/>
-          <w:bCs/>
-          <w:sz w:val="22"/>
-          <w:szCs w:val="22"/>
-        </w:rPr>
-        <w:t xml:space="preserve">2.0 OBJECTIVES AND TASKS </w:t>
-      </w:r>
-    </w:p>
-    <w:p>
-      <w:pPr>
-        <w:pStyle w:val="Default"/>
-        <w:rPr>
-          <w:sz w:val="22"/>
-          <w:szCs w:val="22"/>
-        </w:rPr>
-      </w:pPr>
-      <w:r>
-        <w:rPr>
-          <w:sz w:val="22"/>
-          <w:szCs w:val="22"/>
-        </w:rPr>
-        <w:t xml:space="preserve">2.1 Objectives </w:t>
-      </w:r>
-    </w:p>
-    <w:p>
-      <w:pPr>
-        <w:pStyle w:val="Default"/>
-        <w:rPr>
-          <w:sz w:val="22"/>
-          <w:szCs w:val="22"/>
-        </w:rPr>
-      </w:pPr>
-      <w:r>
-        <w:rPr>
-          <w:sz w:val="22"/>
-          <w:szCs w:val="22"/>
-        </w:rPr>
-        <w:t xml:space="preserve">Describe the objectives supported by the Master Test Plan, </w:t>
-      </w:r>
-      <w:proofErr w:type="spellStart"/>
-      <w:r>
-        <w:rPr>
-          <w:sz w:val="22"/>
-          <w:szCs w:val="22"/>
-        </w:rPr>
-        <w:t>eg.</w:t>
-      </w:r>
-      <w:proofErr w:type="spellEnd"/>
-      <w:r>
-        <w:rPr>
-          <w:sz w:val="22"/>
-          <w:szCs w:val="22"/>
-        </w:rPr>
-        <w:t xml:space="preserve">, defining tasks and responsibilities, vehicle for communication, document to be used as a service level agreement, etc. </w:t>
-      </w:r>
-    </w:p>
-    <w:p>
-      <w:pPr>
-        <w:pStyle w:val="Default"/>
-        <w:rPr>
-          <w:sz w:val="22"/>
-          <w:szCs w:val="22"/>
-        </w:rPr>
-      </w:pPr>
-      <w:r>
-        <w:rPr>
-          <w:b/>
-          <w:bCs/>
-          <w:sz w:val="22"/>
-          <w:szCs w:val="22"/>
-        </w:rPr>
-        <w:t xml:space="preserve">2.2 Tasks </w:t>
-      </w:r>
-    </w:p>
-    <w:p>
-      <w:pPr>
-        <w:pStyle w:val="Default"/>
-        <w:rPr>
-          <w:sz w:val="22"/>
-          <w:szCs w:val="22"/>
-        </w:rPr>
-      </w:pPr>
-      <w:r>
-        <w:rPr>
-          <w:sz w:val="22"/>
-          <w:szCs w:val="22"/>
-        </w:rPr>
-        <w:t xml:space="preserve">List all tasks identified by this Test Plan, i.e., testing, post-testing, problem reporting, etc. </w:t>
-      </w:r>
-    </w:p>
-    <w:p>
-      <w:pPr>
-        <w:pStyle w:val="Default"/>
-        <w:rPr>
-          <w:sz w:val="22"/>
-          <w:szCs w:val="22"/>
-        </w:rPr>
-      </w:pPr>
-      <w:r>
-        <w:rPr>
-          <w:b/>
-          <w:bCs/>
-          <w:sz w:val="22"/>
-          <w:szCs w:val="22"/>
-        </w:rPr>
-        <w:t xml:space="preserve">3.0 SCOPE </w:t>
-      </w:r>
-    </w:p>
-    <w:p>
-      <w:pPr>
-        <w:pStyle w:val="Default"/>
-        <w:rPr>
-          <w:sz w:val="22"/>
-          <w:szCs w:val="22"/>
-        </w:rPr>
-      </w:pPr>
-      <w:r>
-        <w:rPr>
-          <w:b/>
-          <w:bCs/>
-          <w:sz w:val="22"/>
-          <w:szCs w:val="22"/>
-        </w:rPr>
         <w:t xml:space="preserve">General </w:t>
       </w:r>
     </w:p>
@@ -616,12 +1588,16 @@
       <w:pPr>
         <w:pStyle w:val="Default"/>
         <w:rPr>
-          <w:sz w:val="22"/>
-          <w:szCs w:val="22"/>
-        </w:rPr>
-      </w:pPr>
-      <w:r>
-        <w:rPr>
+          <w:i/>
+          <w:iCs/>
+          <w:sz w:val="22"/>
+          <w:szCs w:val="22"/>
+        </w:rPr>
+      </w:pPr>
+      <w:r>
+        <w:rPr>
+          <w:i/>
+          <w:iCs/>
           <w:sz w:val="22"/>
           <w:szCs w:val="22"/>
         </w:rPr>
@@ -650,12 +1626,16 @@
       <w:pPr>
         <w:pStyle w:val="Default"/>
         <w:rPr>
-          <w:sz w:val="22"/>
-          <w:szCs w:val="22"/>
-        </w:rPr>
-      </w:pPr>
-      <w:r>
-        <w:rPr>
+          <w:i/>
+          <w:iCs/>
+          <w:sz w:val="22"/>
+          <w:szCs w:val="22"/>
+        </w:rPr>
+      </w:pPr>
+      <w:r>
+        <w:rPr>
+          <w:i/>
+          <w:iCs/>
           <w:sz w:val="22"/>
           <w:szCs w:val="22"/>
         </w:rPr>
@@ -666,12 +1646,16 @@
       <w:pPr>
         <w:pStyle w:val="Default"/>
         <w:rPr>
-          <w:sz w:val="22"/>
-          <w:szCs w:val="22"/>
-        </w:rPr>
-      </w:pPr>
-      <w:r>
-        <w:rPr>
+          <w:b/>
+          <w:bCs/>
+          <w:sz w:val="22"/>
+          <w:szCs w:val="22"/>
+        </w:rPr>
+      </w:pPr>
+      <w:r>
+        <w:rPr>
+          <w:b/>
+          <w:bCs/>
           <w:sz w:val="22"/>
           <w:szCs w:val="22"/>
         </w:rPr>
@@ -682,49 +1666,12 @@
       <w:pPr>
         <w:pStyle w:val="Default"/>
         <w:rPr>
-          <w:sz w:val="22"/>
-          <w:szCs w:val="22"/>
-        </w:rPr>
-      </w:pPr>
-      <w:r>
-        <w:rPr>
-          <w:sz w:val="22"/>
-          <w:szCs w:val="22"/>
-        </w:rPr>
-        <w:t xml:space="preserve">Describe the overall approach to testing. For each major group of features or feature combinations, specify the approach which will ensure that these feature groups are adequately tested. Specify the major activities, techniques, and tools which are used to test the designated groups of features. </w:t>
-      </w:r>
-    </w:p>
-    <w:p>
-      <w:pPr>
-        <w:pStyle w:val="Default"/>
-        <w:rPr>
-          <w:sz w:val="22"/>
-          <w:szCs w:val="22"/>
-        </w:rPr>
-      </w:pPr>
-      <w:r>
-        <w:rPr>
-          <w:sz w:val="22"/>
-          <w:szCs w:val="22"/>
-        </w:rPr>
-        <w:t xml:space="preserve">The approach should be described in </w:t>
-      </w:r>
-      <w:proofErr w:type="gramStart"/>
-      <w:r>
-        <w:rPr>
-          <w:sz w:val="22"/>
-          <w:szCs w:val="22"/>
-        </w:rPr>
-        <w:t>sufficient</w:t>
-      </w:r>
-      <w:proofErr w:type="gramEnd"/>
-      <w:r>
-        <w:rPr>
-          <w:sz w:val="22"/>
-          <w:szCs w:val="22"/>
-        </w:rPr>
-        <w:t xml:space="preserve"> detail to permit identification of the major testing tasks and estimation of the time required to do each one. </w:t>
-      </w:r>
+          <w:i/>
+          <w:iCs/>
+          <w:sz w:val="22"/>
+          <w:szCs w:val="22"/>
+        </w:rPr>
+      </w:pPr>
     </w:p>
     <w:p>
       <w:pPr>
@@ -1836,11 +2783,1032 @@
     <w:sectPr>
       <w:pgSz w:w="11906" w:h="16838"/>
       <w:pgMar w:top="1440" w:right="1440" w:bottom="1440" w:left="1440" w:header="708" w:footer="708" w:gutter="0"/>
+      <w:pgNumType w:start="0"/>
       <w:cols w:space="708"/>
+      <w:titlePg/>
       <w:docGrid w:linePitch="360"/>
     </w:sectPr>
   </w:body>
 </w:document>
+</file>
+
+<file path=word/numbering.xml><?xml version="1.0" encoding="utf-8"?>
+<w:numbering xmlns:wpc="http://schemas.microsoft.com/office/word/2010/wordprocessingCanvas" xmlns:cx="http://schemas.microsoft.com/office/drawing/2014/chartex" xmlns:cx1="http://schemas.microsoft.com/office/drawing/2015/9/8/chartex" xmlns:cx2="http://schemas.microsoft.com/office/drawing/2015/10/21/chartex" xmlns:cx3="http://schemas.microsoft.com/office/drawing/2016/5/9/chartex" xmlns:cx4="http://schemas.microsoft.com/office/drawing/2016/5/10/chartex" xmlns:cx5="http://schemas.microsoft.com/office/drawing/2016/5/11/chartex" xmlns:cx6="http://schemas.microsoft.com/office/drawing/2016/5/12/chartex" xmlns:cx7="http://schemas.microsoft.com/office/drawing/2016/5/13/chartex" xmlns:cx8="http://schemas.microsoft.com/office/drawing/2016/5/14/chartex" xmlns:mc="http://schemas.openxmlformats.org/markup-compatibility/2006" xmlns:aink="http://schemas.microsoft.com/office/drawing/2016/ink" xmlns:am3d="http://schemas.microsoft.com/office/drawing/2017/model3d" xmlns:o="urn:schemas-microsoft-com:office:office" xmlns:r="http://schemas.openxmlformats.org/officeDocument/2006/relationships" xmlns:m="http://schemas.openxmlformats.org/officeDocument/2006/math" xmlns:v="urn:schemas-microsoft-com:vml" xmlns:wp14="http://schemas.microsoft.com/office/word/2010/wordprocessingDrawing" xmlns:wp="http://schemas.openxmlformats.org/drawingml/2006/wordprocessingDrawing" xmlns:w10="urn:schemas-microsoft-com:office:word" xmlns:w="http://schemas.openxmlformats.org/wordprocessingml/2006/main" xmlns:w14="http://schemas.microsoft.com/office/word/2010/wordml" xmlns:w15="http://schemas.microsoft.com/office/word/2012/wordml" xmlns:w16cex="http://schemas.microsoft.com/office/word/2018/wordml/cex" xmlns:w16cid="http://schemas.microsoft.com/office/word/2016/wordml/cid" xmlns:w16="http://schemas.microsoft.com/office/word/2018/wordml" xmlns:w16se="http://schemas.microsoft.com/office/word/2015/wordml/symex" xmlns:wpg="http://schemas.microsoft.com/office/word/2010/wordprocessingGroup" xmlns:wpi="http://schemas.microsoft.com/office/word/2010/wordprocessingInk" xmlns:wne="http://schemas.microsoft.com/office/word/2006/wordml" xmlns:wps="http://schemas.microsoft.com/office/word/2010/wordprocessingShape" mc:Ignorable="w14 w15 w16se w16cid w16 w16cex wp14">
+  <w:abstractNum w:abstractNumId="0" w15:restartNumberingAfterBreak="0">
+    <w:nsid w:val="0CAC46D8"/>
+    <w:multiLevelType w:val="hybridMultilevel"/>
+    <w:tmpl w:val="C2F6016E"/>
+    <w:lvl w:ilvl="0" w:tplc="08090001">
+      <w:start w:val="1"/>
+      <w:numFmt w:val="bullet"/>
+      <w:lvlText w:val=""/>
+      <w:lvlJc w:val="left"/>
+      <w:pPr>
+        <w:ind w:left="1440" w:hanging="360"/>
+      </w:pPr>
+      <w:rPr>
+        <w:rFonts w:ascii="Symbol" w:hAnsi="Symbol" w:hint="default"/>
+      </w:rPr>
+    </w:lvl>
+    <w:lvl w:ilvl="1" w:tplc="08090003" w:tentative="1">
+      <w:start w:val="1"/>
+      <w:numFmt w:val="bullet"/>
+      <w:lvlText w:val="o"/>
+      <w:lvlJc w:val="left"/>
+      <w:pPr>
+        <w:ind w:left="2160" w:hanging="360"/>
+      </w:pPr>
+      <w:rPr>
+        <w:rFonts w:ascii="Courier New" w:hAnsi="Courier New" w:cs="Courier New" w:hint="default"/>
+      </w:rPr>
+    </w:lvl>
+    <w:lvl w:ilvl="2" w:tplc="08090005" w:tentative="1">
+      <w:start w:val="1"/>
+      <w:numFmt w:val="bullet"/>
+      <w:lvlText w:val=""/>
+      <w:lvlJc w:val="left"/>
+      <w:pPr>
+        <w:ind w:left="2880" w:hanging="360"/>
+      </w:pPr>
+      <w:rPr>
+        <w:rFonts w:ascii="Wingdings" w:hAnsi="Wingdings" w:hint="default"/>
+      </w:rPr>
+    </w:lvl>
+    <w:lvl w:ilvl="3" w:tplc="08090001" w:tentative="1">
+      <w:start w:val="1"/>
+      <w:numFmt w:val="bullet"/>
+      <w:lvlText w:val=""/>
+      <w:lvlJc w:val="left"/>
+      <w:pPr>
+        <w:ind w:left="3600" w:hanging="360"/>
+      </w:pPr>
+      <w:rPr>
+        <w:rFonts w:ascii="Symbol" w:hAnsi="Symbol" w:hint="default"/>
+      </w:rPr>
+    </w:lvl>
+    <w:lvl w:ilvl="4" w:tplc="08090003" w:tentative="1">
+      <w:start w:val="1"/>
+      <w:numFmt w:val="bullet"/>
+      <w:lvlText w:val="o"/>
+      <w:lvlJc w:val="left"/>
+      <w:pPr>
+        <w:ind w:left="4320" w:hanging="360"/>
+      </w:pPr>
+      <w:rPr>
+        <w:rFonts w:ascii="Courier New" w:hAnsi="Courier New" w:cs="Courier New" w:hint="default"/>
+      </w:rPr>
+    </w:lvl>
+    <w:lvl w:ilvl="5" w:tplc="08090005" w:tentative="1">
+      <w:start w:val="1"/>
+      <w:numFmt w:val="bullet"/>
+      <w:lvlText w:val=""/>
+      <w:lvlJc w:val="left"/>
+      <w:pPr>
+        <w:ind w:left="5040" w:hanging="360"/>
+      </w:pPr>
+      <w:rPr>
+        <w:rFonts w:ascii="Wingdings" w:hAnsi="Wingdings" w:hint="default"/>
+      </w:rPr>
+    </w:lvl>
+    <w:lvl w:ilvl="6" w:tplc="08090001" w:tentative="1">
+      <w:start w:val="1"/>
+      <w:numFmt w:val="bullet"/>
+      <w:lvlText w:val=""/>
+      <w:lvlJc w:val="left"/>
+      <w:pPr>
+        <w:ind w:left="5760" w:hanging="360"/>
+      </w:pPr>
+      <w:rPr>
+        <w:rFonts w:ascii="Symbol" w:hAnsi="Symbol" w:hint="default"/>
+      </w:rPr>
+    </w:lvl>
+    <w:lvl w:ilvl="7" w:tplc="08090003" w:tentative="1">
+      <w:start w:val="1"/>
+      <w:numFmt w:val="bullet"/>
+      <w:lvlText w:val="o"/>
+      <w:lvlJc w:val="left"/>
+      <w:pPr>
+        <w:ind w:left="6480" w:hanging="360"/>
+      </w:pPr>
+      <w:rPr>
+        <w:rFonts w:ascii="Courier New" w:hAnsi="Courier New" w:cs="Courier New" w:hint="default"/>
+      </w:rPr>
+    </w:lvl>
+    <w:lvl w:ilvl="8" w:tplc="08090005" w:tentative="1">
+      <w:start w:val="1"/>
+      <w:numFmt w:val="bullet"/>
+      <w:lvlText w:val=""/>
+      <w:lvlJc w:val="left"/>
+      <w:pPr>
+        <w:ind w:left="7200" w:hanging="360"/>
+      </w:pPr>
+      <w:rPr>
+        <w:rFonts w:ascii="Wingdings" w:hAnsi="Wingdings" w:hint="default"/>
+      </w:rPr>
+    </w:lvl>
+  </w:abstractNum>
+  <w:abstractNum w:abstractNumId="1" w15:restartNumberingAfterBreak="0">
+    <w:nsid w:val="0DBB702F"/>
+    <w:multiLevelType w:val="multilevel"/>
+    <w:tmpl w:val="BDEEC99E"/>
+    <w:lvl w:ilvl="0">
+      <w:start w:val="2"/>
+      <w:numFmt w:val="decimal"/>
+      <w:lvlText w:val="%1"/>
+      <w:lvlJc w:val="left"/>
+      <w:pPr>
+        <w:ind w:left="360" w:hanging="360"/>
+      </w:pPr>
+      <w:rPr>
+        <w:rFonts w:hint="default"/>
+      </w:rPr>
+    </w:lvl>
+    <w:lvl w:ilvl="1">
+      <w:numFmt w:val="decimal"/>
+      <w:lvlText w:val="%1.%2"/>
+      <w:lvlJc w:val="left"/>
+      <w:pPr>
+        <w:ind w:left="360" w:hanging="360"/>
+      </w:pPr>
+      <w:rPr>
+        <w:rFonts w:hint="default"/>
+      </w:rPr>
+    </w:lvl>
+    <w:lvl w:ilvl="2">
+      <w:start w:val="1"/>
+      <w:numFmt w:val="decimal"/>
+      <w:lvlText w:val="%1.%2.%3"/>
+      <w:lvlJc w:val="left"/>
+      <w:pPr>
+        <w:ind w:left="720" w:hanging="720"/>
+      </w:pPr>
+      <w:rPr>
+        <w:rFonts w:hint="default"/>
+      </w:rPr>
+    </w:lvl>
+    <w:lvl w:ilvl="3">
+      <w:start w:val="1"/>
+      <w:numFmt w:val="decimal"/>
+      <w:lvlText w:val="%1.%2.%3.%4"/>
+      <w:lvlJc w:val="left"/>
+      <w:pPr>
+        <w:ind w:left="720" w:hanging="720"/>
+      </w:pPr>
+      <w:rPr>
+        <w:rFonts w:hint="default"/>
+      </w:rPr>
+    </w:lvl>
+    <w:lvl w:ilvl="4">
+      <w:start w:val="1"/>
+      <w:numFmt w:val="decimal"/>
+      <w:lvlText w:val="%1.%2.%3.%4.%5"/>
+      <w:lvlJc w:val="left"/>
+      <w:pPr>
+        <w:ind w:left="1080" w:hanging="1080"/>
+      </w:pPr>
+      <w:rPr>
+        <w:rFonts w:hint="default"/>
+      </w:rPr>
+    </w:lvl>
+    <w:lvl w:ilvl="5">
+      <w:start w:val="1"/>
+      <w:numFmt w:val="decimal"/>
+      <w:lvlText w:val="%1.%2.%3.%4.%5.%6"/>
+      <w:lvlJc w:val="left"/>
+      <w:pPr>
+        <w:ind w:left="1080" w:hanging="1080"/>
+      </w:pPr>
+      <w:rPr>
+        <w:rFonts w:hint="default"/>
+      </w:rPr>
+    </w:lvl>
+    <w:lvl w:ilvl="6">
+      <w:start w:val="1"/>
+      <w:numFmt w:val="decimal"/>
+      <w:lvlText w:val="%1.%2.%3.%4.%5.%6.%7"/>
+      <w:lvlJc w:val="left"/>
+      <w:pPr>
+        <w:ind w:left="1440" w:hanging="1440"/>
+      </w:pPr>
+      <w:rPr>
+        <w:rFonts w:hint="default"/>
+      </w:rPr>
+    </w:lvl>
+    <w:lvl w:ilvl="7">
+      <w:start w:val="1"/>
+      <w:numFmt w:val="decimal"/>
+      <w:lvlText w:val="%1.%2.%3.%4.%5.%6.%7.%8"/>
+      <w:lvlJc w:val="left"/>
+      <w:pPr>
+        <w:ind w:left="1440" w:hanging="1440"/>
+      </w:pPr>
+      <w:rPr>
+        <w:rFonts w:hint="default"/>
+      </w:rPr>
+    </w:lvl>
+    <w:lvl w:ilvl="8">
+      <w:start w:val="1"/>
+      <w:numFmt w:val="decimal"/>
+      <w:lvlText w:val="%1.%2.%3.%4.%5.%6.%7.%8.%9"/>
+      <w:lvlJc w:val="left"/>
+      <w:pPr>
+        <w:ind w:left="1440" w:hanging="1440"/>
+      </w:pPr>
+      <w:rPr>
+        <w:rFonts w:hint="default"/>
+      </w:rPr>
+    </w:lvl>
+  </w:abstractNum>
+  <w:abstractNum w:abstractNumId="2" w15:restartNumberingAfterBreak="0">
+    <w:nsid w:val="4F693819"/>
+    <w:multiLevelType w:val="hybridMultilevel"/>
+    <w:tmpl w:val="C83AF282"/>
+    <w:lvl w:ilvl="0" w:tplc="08090001">
+      <w:start w:val="1"/>
+      <w:numFmt w:val="bullet"/>
+      <w:lvlText w:val=""/>
+      <w:lvlJc w:val="left"/>
+      <w:pPr>
+        <w:ind w:left="360" w:hanging="360"/>
+      </w:pPr>
+      <w:rPr>
+        <w:rFonts w:ascii="Symbol" w:hAnsi="Symbol" w:hint="default"/>
+      </w:rPr>
+    </w:lvl>
+    <w:lvl w:ilvl="1" w:tplc="08090003" w:tentative="1">
+      <w:start w:val="1"/>
+      <w:numFmt w:val="bullet"/>
+      <w:lvlText w:val="o"/>
+      <w:lvlJc w:val="left"/>
+      <w:pPr>
+        <w:ind w:left="1080" w:hanging="360"/>
+      </w:pPr>
+      <w:rPr>
+        <w:rFonts w:ascii="Courier New" w:hAnsi="Courier New" w:cs="Courier New" w:hint="default"/>
+      </w:rPr>
+    </w:lvl>
+    <w:lvl w:ilvl="2" w:tplc="08090005" w:tentative="1">
+      <w:start w:val="1"/>
+      <w:numFmt w:val="bullet"/>
+      <w:lvlText w:val=""/>
+      <w:lvlJc w:val="left"/>
+      <w:pPr>
+        <w:ind w:left="1800" w:hanging="360"/>
+      </w:pPr>
+      <w:rPr>
+        <w:rFonts w:ascii="Wingdings" w:hAnsi="Wingdings" w:hint="default"/>
+      </w:rPr>
+    </w:lvl>
+    <w:lvl w:ilvl="3" w:tplc="08090001" w:tentative="1">
+      <w:start w:val="1"/>
+      <w:numFmt w:val="bullet"/>
+      <w:lvlText w:val=""/>
+      <w:lvlJc w:val="left"/>
+      <w:pPr>
+        <w:ind w:left="2520" w:hanging="360"/>
+      </w:pPr>
+      <w:rPr>
+        <w:rFonts w:ascii="Symbol" w:hAnsi="Symbol" w:hint="default"/>
+      </w:rPr>
+    </w:lvl>
+    <w:lvl w:ilvl="4" w:tplc="08090003" w:tentative="1">
+      <w:start w:val="1"/>
+      <w:numFmt w:val="bullet"/>
+      <w:lvlText w:val="o"/>
+      <w:lvlJc w:val="left"/>
+      <w:pPr>
+        <w:ind w:left="3240" w:hanging="360"/>
+      </w:pPr>
+      <w:rPr>
+        <w:rFonts w:ascii="Courier New" w:hAnsi="Courier New" w:cs="Courier New" w:hint="default"/>
+      </w:rPr>
+    </w:lvl>
+    <w:lvl w:ilvl="5" w:tplc="08090005" w:tentative="1">
+      <w:start w:val="1"/>
+      <w:numFmt w:val="bullet"/>
+      <w:lvlText w:val=""/>
+      <w:lvlJc w:val="left"/>
+      <w:pPr>
+        <w:ind w:left="3960" w:hanging="360"/>
+      </w:pPr>
+      <w:rPr>
+        <w:rFonts w:ascii="Wingdings" w:hAnsi="Wingdings" w:hint="default"/>
+      </w:rPr>
+    </w:lvl>
+    <w:lvl w:ilvl="6" w:tplc="08090001" w:tentative="1">
+      <w:start w:val="1"/>
+      <w:numFmt w:val="bullet"/>
+      <w:lvlText w:val=""/>
+      <w:lvlJc w:val="left"/>
+      <w:pPr>
+        <w:ind w:left="4680" w:hanging="360"/>
+      </w:pPr>
+      <w:rPr>
+        <w:rFonts w:ascii="Symbol" w:hAnsi="Symbol" w:hint="default"/>
+      </w:rPr>
+    </w:lvl>
+    <w:lvl w:ilvl="7" w:tplc="08090003" w:tentative="1">
+      <w:start w:val="1"/>
+      <w:numFmt w:val="bullet"/>
+      <w:lvlText w:val="o"/>
+      <w:lvlJc w:val="left"/>
+      <w:pPr>
+        <w:ind w:left="5400" w:hanging="360"/>
+      </w:pPr>
+      <w:rPr>
+        <w:rFonts w:ascii="Courier New" w:hAnsi="Courier New" w:cs="Courier New" w:hint="default"/>
+      </w:rPr>
+    </w:lvl>
+    <w:lvl w:ilvl="8" w:tplc="08090005" w:tentative="1">
+      <w:start w:val="1"/>
+      <w:numFmt w:val="bullet"/>
+      <w:lvlText w:val=""/>
+      <w:lvlJc w:val="left"/>
+      <w:pPr>
+        <w:ind w:left="6120" w:hanging="360"/>
+      </w:pPr>
+      <w:rPr>
+        <w:rFonts w:ascii="Wingdings" w:hAnsi="Wingdings" w:hint="default"/>
+      </w:rPr>
+    </w:lvl>
+  </w:abstractNum>
+  <w:abstractNum w:abstractNumId="3" w15:restartNumberingAfterBreak="0">
+    <w:nsid w:val="525A09E1"/>
+    <w:multiLevelType w:val="hybridMultilevel"/>
+    <w:tmpl w:val="7152BD74"/>
+    <w:lvl w:ilvl="0" w:tplc="0809000F">
+      <w:start w:val="1"/>
+      <w:numFmt w:val="decimal"/>
+      <w:lvlText w:val="%1."/>
+      <w:lvlJc w:val="left"/>
+      <w:pPr>
+        <w:ind w:left="720" w:hanging="360"/>
+      </w:pPr>
+    </w:lvl>
+    <w:lvl w:ilvl="1" w:tplc="08090019" w:tentative="1">
+      <w:start w:val="1"/>
+      <w:numFmt w:val="lowerLetter"/>
+      <w:lvlText w:val="%2."/>
+      <w:lvlJc w:val="left"/>
+      <w:pPr>
+        <w:ind w:left="1440" w:hanging="360"/>
+      </w:pPr>
+    </w:lvl>
+    <w:lvl w:ilvl="2" w:tplc="0809001B" w:tentative="1">
+      <w:start w:val="1"/>
+      <w:numFmt w:val="lowerRoman"/>
+      <w:lvlText w:val="%3."/>
+      <w:lvlJc w:val="right"/>
+      <w:pPr>
+        <w:ind w:left="2160" w:hanging="180"/>
+      </w:pPr>
+    </w:lvl>
+    <w:lvl w:ilvl="3" w:tplc="0809000F" w:tentative="1">
+      <w:start w:val="1"/>
+      <w:numFmt w:val="decimal"/>
+      <w:lvlText w:val="%4."/>
+      <w:lvlJc w:val="left"/>
+      <w:pPr>
+        <w:ind w:left="2880" w:hanging="360"/>
+      </w:pPr>
+    </w:lvl>
+    <w:lvl w:ilvl="4" w:tplc="08090019" w:tentative="1">
+      <w:start w:val="1"/>
+      <w:numFmt w:val="lowerLetter"/>
+      <w:lvlText w:val="%5."/>
+      <w:lvlJc w:val="left"/>
+      <w:pPr>
+        <w:ind w:left="3600" w:hanging="360"/>
+      </w:pPr>
+    </w:lvl>
+    <w:lvl w:ilvl="5" w:tplc="0809001B" w:tentative="1">
+      <w:start w:val="1"/>
+      <w:numFmt w:val="lowerRoman"/>
+      <w:lvlText w:val="%6."/>
+      <w:lvlJc w:val="right"/>
+      <w:pPr>
+        <w:ind w:left="4320" w:hanging="180"/>
+      </w:pPr>
+    </w:lvl>
+    <w:lvl w:ilvl="6" w:tplc="0809000F" w:tentative="1">
+      <w:start w:val="1"/>
+      <w:numFmt w:val="decimal"/>
+      <w:lvlText w:val="%7."/>
+      <w:lvlJc w:val="left"/>
+      <w:pPr>
+        <w:ind w:left="5040" w:hanging="360"/>
+      </w:pPr>
+    </w:lvl>
+    <w:lvl w:ilvl="7" w:tplc="08090019" w:tentative="1">
+      <w:start w:val="1"/>
+      <w:numFmt w:val="lowerLetter"/>
+      <w:lvlText w:val="%8."/>
+      <w:lvlJc w:val="left"/>
+      <w:pPr>
+        <w:ind w:left="5760" w:hanging="360"/>
+      </w:pPr>
+    </w:lvl>
+    <w:lvl w:ilvl="8" w:tplc="0809001B" w:tentative="1">
+      <w:start w:val="1"/>
+      <w:numFmt w:val="lowerRoman"/>
+      <w:lvlText w:val="%9."/>
+      <w:lvlJc w:val="right"/>
+      <w:pPr>
+        <w:ind w:left="6480" w:hanging="180"/>
+      </w:pPr>
+    </w:lvl>
+  </w:abstractNum>
+  <w:abstractNum w:abstractNumId="4" w15:restartNumberingAfterBreak="0">
+    <w:nsid w:val="5C4F04D0"/>
+    <w:multiLevelType w:val="hybridMultilevel"/>
+    <w:tmpl w:val="B506280A"/>
+    <w:lvl w:ilvl="0" w:tplc="08090001">
+      <w:start w:val="1"/>
+      <w:numFmt w:val="bullet"/>
+      <w:lvlText w:val=""/>
+      <w:lvlJc w:val="left"/>
+      <w:pPr>
+        <w:ind w:left="720" w:hanging="360"/>
+      </w:pPr>
+      <w:rPr>
+        <w:rFonts w:ascii="Symbol" w:hAnsi="Symbol" w:hint="default"/>
+      </w:rPr>
+    </w:lvl>
+    <w:lvl w:ilvl="1" w:tplc="08090003" w:tentative="1">
+      <w:start w:val="1"/>
+      <w:numFmt w:val="bullet"/>
+      <w:lvlText w:val="o"/>
+      <w:lvlJc w:val="left"/>
+      <w:pPr>
+        <w:ind w:left="1440" w:hanging="360"/>
+      </w:pPr>
+      <w:rPr>
+        <w:rFonts w:ascii="Courier New" w:hAnsi="Courier New" w:cs="Courier New" w:hint="default"/>
+      </w:rPr>
+    </w:lvl>
+    <w:lvl w:ilvl="2" w:tplc="08090005" w:tentative="1">
+      <w:start w:val="1"/>
+      <w:numFmt w:val="bullet"/>
+      <w:lvlText w:val=""/>
+      <w:lvlJc w:val="left"/>
+      <w:pPr>
+        <w:ind w:left="2160" w:hanging="360"/>
+      </w:pPr>
+      <w:rPr>
+        <w:rFonts w:ascii="Wingdings" w:hAnsi="Wingdings" w:hint="default"/>
+      </w:rPr>
+    </w:lvl>
+    <w:lvl w:ilvl="3" w:tplc="08090001" w:tentative="1">
+      <w:start w:val="1"/>
+      <w:numFmt w:val="bullet"/>
+      <w:lvlText w:val=""/>
+      <w:lvlJc w:val="left"/>
+      <w:pPr>
+        <w:ind w:left="2880" w:hanging="360"/>
+      </w:pPr>
+      <w:rPr>
+        <w:rFonts w:ascii="Symbol" w:hAnsi="Symbol" w:hint="default"/>
+      </w:rPr>
+    </w:lvl>
+    <w:lvl w:ilvl="4" w:tplc="08090003" w:tentative="1">
+      <w:start w:val="1"/>
+      <w:numFmt w:val="bullet"/>
+      <w:lvlText w:val="o"/>
+      <w:lvlJc w:val="left"/>
+      <w:pPr>
+        <w:ind w:left="3600" w:hanging="360"/>
+      </w:pPr>
+      <w:rPr>
+        <w:rFonts w:ascii="Courier New" w:hAnsi="Courier New" w:cs="Courier New" w:hint="default"/>
+      </w:rPr>
+    </w:lvl>
+    <w:lvl w:ilvl="5" w:tplc="08090005" w:tentative="1">
+      <w:start w:val="1"/>
+      <w:numFmt w:val="bullet"/>
+      <w:lvlText w:val=""/>
+      <w:lvlJc w:val="left"/>
+      <w:pPr>
+        <w:ind w:left="4320" w:hanging="360"/>
+      </w:pPr>
+      <w:rPr>
+        <w:rFonts w:ascii="Wingdings" w:hAnsi="Wingdings" w:hint="default"/>
+      </w:rPr>
+    </w:lvl>
+    <w:lvl w:ilvl="6" w:tplc="08090001" w:tentative="1">
+      <w:start w:val="1"/>
+      <w:numFmt w:val="bullet"/>
+      <w:lvlText w:val=""/>
+      <w:lvlJc w:val="left"/>
+      <w:pPr>
+        <w:ind w:left="5040" w:hanging="360"/>
+      </w:pPr>
+      <w:rPr>
+        <w:rFonts w:ascii="Symbol" w:hAnsi="Symbol" w:hint="default"/>
+      </w:rPr>
+    </w:lvl>
+    <w:lvl w:ilvl="7" w:tplc="08090003" w:tentative="1">
+      <w:start w:val="1"/>
+      <w:numFmt w:val="bullet"/>
+      <w:lvlText w:val="o"/>
+      <w:lvlJc w:val="left"/>
+      <w:pPr>
+        <w:ind w:left="5760" w:hanging="360"/>
+      </w:pPr>
+      <w:rPr>
+        <w:rFonts w:ascii="Courier New" w:hAnsi="Courier New" w:cs="Courier New" w:hint="default"/>
+      </w:rPr>
+    </w:lvl>
+    <w:lvl w:ilvl="8" w:tplc="08090005" w:tentative="1">
+      <w:start w:val="1"/>
+      <w:numFmt w:val="bullet"/>
+      <w:lvlText w:val=""/>
+      <w:lvlJc w:val="left"/>
+      <w:pPr>
+        <w:ind w:left="6480" w:hanging="360"/>
+      </w:pPr>
+      <w:rPr>
+        <w:rFonts w:ascii="Wingdings" w:hAnsi="Wingdings" w:hint="default"/>
+      </w:rPr>
+    </w:lvl>
+  </w:abstractNum>
+  <w:abstractNum w:abstractNumId="5" w15:restartNumberingAfterBreak="0">
+    <w:nsid w:val="6BD93E23"/>
+    <w:multiLevelType w:val="hybridMultilevel"/>
+    <w:tmpl w:val="087A6AAA"/>
+    <w:lvl w:ilvl="0" w:tplc="08090001">
+      <w:start w:val="1"/>
+      <w:numFmt w:val="bullet"/>
+      <w:lvlText w:val=""/>
+      <w:lvlJc w:val="left"/>
+      <w:pPr>
+        <w:ind w:left="720" w:hanging="360"/>
+      </w:pPr>
+      <w:rPr>
+        <w:rFonts w:ascii="Symbol" w:hAnsi="Symbol" w:hint="default"/>
+      </w:rPr>
+    </w:lvl>
+    <w:lvl w:ilvl="1" w:tplc="08090003" w:tentative="1">
+      <w:start w:val="1"/>
+      <w:numFmt w:val="bullet"/>
+      <w:lvlText w:val="o"/>
+      <w:lvlJc w:val="left"/>
+      <w:pPr>
+        <w:ind w:left="1440" w:hanging="360"/>
+      </w:pPr>
+      <w:rPr>
+        <w:rFonts w:ascii="Courier New" w:hAnsi="Courier New" w:cs="Courier New" w:hint="default"/>
+      </w:rPr>
+    </w:lvl>
+    <w:lvl w:ilvl="2" w:tplc="08090005" w:tentative="1">
+      <w:start w:val="1"/>
+      <w:numFmt w:val="bullet"/>
+      <w:lvlText w:val=""/>
+      <w:lvlJc w:val="left"/>
+      <w:pPr>
+        <w:ind w:left="2160" w:hanging="360"/>
+      </w:pPr>
+      <w:rPr>
+        <w:rFonts w:ascii="Wingdings" w:hAnsi="Wingdings" w:hint="default"/>
+      </w:rPr>
+    </w:lvl>
+    <w:lvl w:ilvl="3" w:tplc="08090001" w:tentative="1">
+      <w:start w:val="1"/>
+      <w:numFmt w:val="bullet"/>
+      <w:lvlText w:val=""/>
+      <w:lvlJc w:val="left"/>
+      <w:pPr>
+        <w:ind w:left="2880" w:hanging="360"/>
+      </w:pPr>
+      <w:rPr>
+        <w:rFonts w:ascii="Symbol" w:hAnsi="Symbol" w:hint="default"/>
+      </w:rPr>
+    </w:lvl>
+    <w:lvl w:ilvl="4" w:tplc="08090003" w:tentative="1">
+      <w:start w:val="1"/>
+      <w:numFmt w:val="bullet"/>
+      <w:lvlText w:val="o"/>
+      <w:lvlJc w:val="left"/>
+      <w:pPr>
+        <w:ind w:left="3600" w:hanging="360"/>
+      </w:pPr>
+      <w:rPr>
+        <w:rFonts w:ascii="Courier New" w:hAnsi="Courier New" w:cs="Courier New" w:hint="default"/>
+      </w:rPr>
+    </w:lvl>
+    <w:lvl w:ilvl="5" w:tplc="08090005" w:tentative="1">
+      <w:start w:val="1"/>
+      <w:numFmt w:val="bullet"/>
+      <w:lvlText w:val=""/>
+      <w:lvlJc w:val="left"/>
+      <w:pPr>
+        <w:ind w:left="4320" w:hanging="360"/>
+      </w:pPr>
+      <w:rPr>
+        <w:rFonts w:ascii="Wingdings" w:hAnsi="Wingdings" w:hint="default"/>
+      </w:rPr>
+    </w:lvl>
+    <w:lvl w:ilvl="6" w:tplc="08090001" w:tentative="1">
+      <w:start w:val="1"/>
+      <w:numFmt w:val="bullet"/>
+      <w:lvlText w:val=""/>
+      <w:lvlJc w:val="left"/>
+      <w:pPr>
+        <w:ind w:left="5040" w:hanging="360"/>
+      </w:pPr>
+      <w:rPr>
+        <w:rFonts w:ascii="Symbol" w:hAnsi="Symbol" w:hint="default"/>
+      </w:rPr>
+    </w:lvl>
+    <w:lvl w:ilvl="7" w:tplc="08090003" w:tentative="1">
+      <w:start w:val="1"/>
+      <w:numFmt w:val="bullet"/>
+      <w:lvlText w:val="o"/>
+      <w:lvlJc w:val="left"/>
+      <w:pPr>
+        <w:ind w:left="5760" w:hanging="360"/>
+      </w:pPr>
+      <w:rPr>
+        <w:rFonts w:ascii="Courier New" w:hAnsi="Courier New" w:cs="Courier New" w:hint="default"/>
+      </w:rPr>
+    </w:lvl>
+    <w:lvl w:ilvl="8" w:tplc="08090005" w:tentative="1">
+      <w:start w:val="1"/>
+      <w:numFmt w:val="bullet"/>
+      <w:lvlText w:val=""/>
+      <w:lvlJc w:val="left"/>
+      <w:pPr>
+        <w:ind w:left="6480" w:hanging="360"/>
+      </w:pPr>
+      <w:rPr>
+        <w:rFonts w:ascii="Wingdings" w:hAnsi="Wingdings" w:hint="default"/>
+      </w:rPr>
+    </w:lvl>
+  </w:abstractNum>
+  <w:abstractNum w:abstractNumId="6" w15:restartNumberingAfterBreak="0">
+    <w:nsid w:val="747D3C94"/>
+    <w:multiLevelType w:val="multilevel"/>
+    <w:tmpl w:val="3B20C256"/>
+    <w:lvl w:ilvl="0">
+      <w:start w:val="1"/>
+      <w:numFmt w:val="decimal"/>
+      <w:lvlText w:val="%1.0"/>
+      <w:lvlJc w:val="left"/>
+      <w:pPr>
+        <w:ind w:left="360" w:hanging="360"/>
+      </w:pPr>
+      <w:rPr>
+        <w:rFonts w:hint="default"/>
+      </w:rPr>
+    </w:lvl>
+    <w:lvl w:ilvl="1">
+      <w:numFmt w:val="decimal"/>
+      <w:lvlText w:val="%1.%2"/>
+      <w:lvlJc w:val="left"/>
+      <w:pPr>
+        <w:ind w:left="360" w:hanging="360"/>
+      </w:pPr>
+      <w:rPr>
+        <w:rFonts w:hint="default"/>
+      </w:rPr>
+    </w:lvl>
+    <w:lvl w:ilvl="2">
+      <w:start w:val="1"/>
+      <w:numFmt w:val="decimal"/>
+      <w:lvlText w:val="%1.%2.%3"/>
+      <w:lvlJc w:val="left"/>
+      <w:pPr>
+        <w:ind w:left="720" w:hanging="720"/>
+      </w:pPr>
+      <w:rPr>
+        <w:rFonts w:hint="default"/>
+      </w:rPr>
+    </w:lvl>
+    <w:lvl w:ilvl="3">
+      <w:start w:val="1"/>
+      <w:numFmt w:val="decimal"/>
+      <w:lvlText w:val="%1.%2.%3.%4"/>
+      <w:lvlJc w:val="left"/>
+      <w:pPr>
+        <w:ind w:left="720" w:hanging="720"/>
+      </w:pPr>
+      <w:rPr>
+        <w:rFonts w:hint="default"/>
+      </w:rPr>
+    </w:lvl>
+    <w:lvl w:ilvl="4">
+      <w:start w:val="1"/>
+      <w:numFmt w:val="decimal"/>
+      <w:lvlText w:val="%1.%2.%3.%4.%5"/>
+      <w:lvlJc w:val="left"/>
+      <w:pPr>
+        <w:ind w:left="1080" w:hanging="1080"/>
+      </w:pPr>
+      <w:rPr>
+        <w:rFonts w:hint="default"/>
+      </w:rPr>
+    </w:lvl>
+    <w:lvl w:ilvl="5">
+      <w:start w:val="1"/>
+      <w:numFmt w:val="decimal"/>
+      <w:lvlText w:val="%1.%2.%3.%4.%5.%6"/>
+      <w:lvlJc w:val="left"/>
+      <w:pPr>
+        <w:ind w:left="1080" w:hanging="1080"/>
+      </w:pPr>
+      <w:rPr>
+        <w:rFonts w:hint="default"/>
+      </w:rPr>
+    </w:lvl>
+    <w:lvl w:ilvl="6">
+      <w:start w:val="1"/>
+      <w:numFmt w:val="decimal"/>
+      <w:lvlText w:val="%1.%2.%3.%4.%5.%6.%7"/>
+      <w:lvlJc w:val="left"/>
+      <w:pPr>
+        <w:ind w:left="1440" w:hanging="1440"/>
+      </w:pPr>
+      <w:rPr>
+        <w:rFonts w:hint="default"/>
+      </w:rPr>
+    </w:lvl>
+    <w:lvl w:ilvl="7">
+      <w:start w:val="1"/>
+      <w:numFmt w:val="decimal"/>
+      <w:lvlText w:val="%1.%2.%3.%4.%5.%6.%7.%8"/>
+      <w:lvlJc w:val="left"/>
+      <w:pPr>
+        <w:ind w:left="1440" w:hanging="1440"/>
+      </w:pPr>
+      <w:rPr>
+        <w:rFonts w:hint="default"/>
+      </w:rPr>
+    </w:lvl>
+    <w:lvl w:ilvl="8">
+      <w:start w:val="1"/>
+      <w:numFmt w:val="decimal"/>
+      <w:lvlText w:val="%1.%2.%3.%4.%5.%6.%7.%8.%9"/>
+      <w:lvlJc w:val="left"/>
+      <w:pPr>
+        <w:ind w:left="1440" w:hanging="1440"/>
+      </w:pPr>
+      <w:rPr>
+        <w:rFonts w:hint="default"/>
+      </w:rPr>
+    </w:lvl>
+  </w:abstractNum>
+  <w:abstractNum w:abstractNumId="7" w15:restartNumberingAfterBreak="0">
+    <w:nsid w:val="7ADC1E84"/>
+    <w:multiLevelType w:val="multilevel"/>
+    <w:tmpl w:val="3B20C256"/>
+    <w:lvl w:ilvl="0">
+      <w:start w:val="1"/>
+      <w:numFmt w:val="decimal"/>
+      <w:lvlText w:val="%1.0"/>
+      <w:lvlJc w:val="left"/>
+      <w:pPr>
+        <w:ind w:left="360" w:hanging="360"/>
+      </w:pPr>
+      <w:rPr>
+        <w:rFonts w:hint="default"/>
+      </w:rPr>
+    </w:lvl>
+    <w:lvl w:ilvl="1">
+      <w:numFmt w:val="decimal"/>
+      <w:lvlText w:val="%1.%2"/>
+      <w:lvlJc w:val="left"/>
+      <w:pPr>
+        <w:ind w:left="360" w:hanging="360"/>
+      </w:pPr>
+      <w:rPr>
+        <w:rFonts w:hint="default"/>
+      </w:rPr>
+    </w:lvl>
+    <w:lvl w:ilvl="2">
+      <w:start w:val="1"/>
+      <w:numFmt w:val="decimal"/>
+      <w:lvlText w:val="%1.%2.%3"/>
+      <w:lvlJc w:val="left"/>
+      <w:pPr>
+        <w:ind w:left="720" w:hanging="720"/>
+      </w:pPr>
+      <w:rPr>
+        <w:rFonts w:hint="default"/>
+      </w:rPr>
+    </w:lvl>
+    <w:lvl w:ilvl="3">
+      <w:start w:val="1"/>
+      <w:numFmt w:val="decimal"/>
+      <w:lvlText w:val="%1.%2.%3.%4"/>
+      <w:lvlJc w:val="left"/>
+      <w:pPr>
+        <w:ind w:left="720" w:hanging="720"/>
+      </w:pPr>
+      <w:rPr>
+        <w:rFonts w:hint="default"/>
+      </w:rPr>
+    </w:lvl>
+    <w:lvl w:ilvl="4">
+      <w:start w:val="1"/>
+      <w:numFmt w:val="decimal"/>
+      <w:lvlText w:val="%1.%2.%3.%4.%5"/>
+      <w:lvlJc w:val="left"/>
+      <w:pPr>
+        <w:ind w:left="1080" w:hanging="1080"/>
+      </w:pPr>
+      <w:rPr>
+        <w:rFonts w:hint="default"/>
+      </w:rPr>
+    </w:lvl>
+    <w:lvl w:ilvl="5">
+      <w:start w:val="1"/>
+      <w:numFmt w:val="decimal"/>
+      <w:lvlText w:val="%1.%2.%3.%4.%5.%6"/>
+      <w:lvlJc w:val="left"/>
+      <w:pPr>
+        <w:ind w:left="1080" w:hanging="1080"/>
+      </w:pPr>
+      <w:rPr>
+        <w:rFonts w:hint="default"/>
+      </w:rPr>
+    </w:lvl>
+    <w:lvl w:ilvl="6">
+      <w:start w:val="1"/>
+      <w:numFmt w:val="decimal"/>
+      <w:lvlText w:val="%1.%2.%3.%4.%5.%6.%7"/>
+      <w:lvlJc w:val="left"/>
+      <w:pPr>
+        <w:ind w:left="1440" w:hanging="1440"/>
+      </w:pPr>
+      <w:rPr>
+        <w:rFonts w:hint="default"/>
+      </w:rPr>
+    </w:lvl>
+    <w:lvl w:ilvl="7">
+      <w:start w:val="1"/>
+      <w:numFmt w:val="decimal"/>
+      <w:lvlText w:val="%1.%2.%3.%4.%5.%6.%7.%8"/>
+      <w:lvlJc w:val="left"/>
+      <w:pPr>
+        <w:ind w:left="1440" w:hanging="1440"/>
+      </w:pPr>
+      <w:rPr>
+        <w:rFonts w:hint="default"/>
+      </w:rPr>
+    </w:lvl>
+    <w:lvl w:ilvl="8">
+      <w:start w:val="1"/>
+      <w:numFmt w:val="decimal"/>
+      <w:lvlText w:val="%1.%2.%3.%4.%5.%6.%7.%8.%9"/>
+      <w:lvlJc w:val="left"/>
+      <w:pPr>
+        <w:ind w:left="1440" w:hanging="1440"/>
+      </w:pPr>
+      <w:rPr>
+        <w:rFonts w:hint="default"/>
+      </w:rPr>
+    </w:lvl>
+  </w:abstractNum>
+  <w:abstractNum w:abstractNumId="8" w15:restartNumberingAfterBreak="0">
+    <w:nsid w:val="7D7D67AD"/>
+    <w:multiLevelType w:val="hybridMultilevel"/>
+    <w:tmpl w:val="1754572C"/>
+    <w:lvl w:ilvl="0" w:tplc="08090001">
+      <w:start w:val="1"/>
+      <w:numFmt w:val="bullet"/>
+      <w:lvlText w:val=""/>
+      <w:lvlJc w:val="left"/>
+      <w:pPr>
+        <w:ind w:left="720" w:hanging="360"/>
+      </w:pPr>
+      <w:rPr>
+        <w:rFonts w:ascii="Symbol" w:hAnsi="Symbol" w:hint="default"/>
+      </w:rPr>
+    </w:lvl>
+    <w:lvl w:ilvl="1" w:tplc="08090003" w:tentative="1">
+      <w:start w:val="1"/>
+      <w:numFmt w:val="bullet"/>
+      <w:lvlText w:val="o"/>
+      <w:lvlJc w:val="left"/>
+      <w:pPr>
+        <w:ind w:left="1440" w:hanging="360"/>
+      </w:pPr>
+      <w:rPr>
+        <w:rFonts w:ascii="Courier New" w:hAnsi="Courier New" w:cs="Courier New" w:hint="default"/>
+      </w:rPr>
+    </w:lvl>
+    <w:lvl w:ilvl="2" w:tplc="08090005" w:tentative="1">
+      <w:start w:val="1"/>
+      <w:numFmt w:val="bullet"/>
+      <w:lvlText w:val=""/>
+      <w:lvlJc w:val="left"/>
+      <w:pPr>
+        <w:ind w:left="2160" w:hanging="360"/>
+      </w:pPr>
+      <w:rPr>
+        <w:rFonts w:ascii="Wingdings" w:hAnsi="Wingdings" w:hint="default"/>
+      </w:rPr>
+    </w:lvl>
+    <w:lvl w:ilvl="3" w:tplc="08090001" w:tentative="1">
+      <w:start w:val="1"/>
+      <w:numFmt w:val="bullet"/>
+      <w:lvlText w:val=""/>
+      <w:lvlJc w:val="left"/>
+      <w:pPr>
+        <w:ind w:left="2880" w:hanging="360"/>
+      </w:pPr>
+      <w:rPr>
+        <w:rFonts w:ascii="Symbol" w:hAnsi="Symbol" w:hint="default"/>
+      </w:rPr>
+    </w:lvl>
+    <w:lvl w:ilvl="4" w:tplc="08090003" w:tentative="1">
+      <w:start w:val="1"/>
+      <w:numFmt w:val="bullet"/>
+      <w:lvlText w:val="o"/>
+      <w:lvlJc w:val="left"/>
+      <w:pPr>
+        <w:ind w:left="3600" w:hanging="360"/>
+      </w:pPr>
+      <w:rPr>
+        <w:rFonts w:ascii="Courier New" w:hAnsi="Courier New" w:cs="Courier New" w:hint="default"/>
+      </w:rPr>
+    </w:lvl>
+    <w:lvl w:ilvl="5" w:tplc="08090005" w:tentative="1">
+      <w:start w:val="1"/>
+      <w:numFmt w:val="bullet"/>
+      <w:lvlText w:val=""/>
+      <w:lvlJc w:val="left"/>
+      <w:pPr>
+        <w:ind w:left="4320" w:hanging="360"/>
+      </w:pPr>
+      <w:rPr>
+        <w:rFonts w:ascii="Wingdings" w:hAnsi="Wingdings" w:hint="default"/>
+      </w:rPr>
+    </w:lvl>
+    <w:lvl w:ilvl="6" w:tplc="08090001" w:tentative="1">
+      <w:start w:val="1"/>
+      <w:numFmt w:val="bullet"/>
+      <w:lvlText w:val=""/>
+      <w:lvlJc w:val="left"/>
+      <w:pPr>
+        <w:ind w:left="5040" w:hanging="360"/>
+      </w:pPr>
+      <w:rPr>
+        <w:rFonts w:ascii="Symbol" w:hAnsi="Symbol" w:hint="default"/>
+      </w:rPr>
+    </w:lvl>
+    <w:lvl w:ilvl="7" w:tplc="08090003" w:tentative="1">
+      <w:start w:val="1"/>
+      <w:numFmt w:val="bullet"/>
+      <w:lvlText w:val="o"/>
+      <w:lvlJc w:val="left"/>
+      <w:pPr>
+        <w:ind w:left="5760" w:hanging="360"/>
+      </w:pPr>
+      <w:rPr>
+        <w:rFonts w:ascii="Courier New" w:hAnsi="Courier New" w:cs="Courier New" w:hint="default"/>
+      </w:rPr>
+    </w:lvl>
+    <w:lvl w:ilvl="8" w:tplc="08090005" w:tentative="1">
+      <w:start w:val="1"/>
+      <w:numFmt w:val="bullet"/>
+      <w:lvlText w:val=""/>
+      <w:lvlJc w:val="left"/>
+      <w:pPr>
+        <w:ind w:left="6480" w:hanging="360"/>
+      </w:pPr>
+      <w:rPr>
+        <w:rFonts w:ascii="Wingdings" w:hAnsi="Wingdings" w:hint="default"/>
+      </w:rPr>
+    </w:lvl>
+  </w:abstractNum>
+  <w:num w:numId="1">
+    <w:abstractNumId w:val="8"/>
+  </w:num>
+  <w:num w:numId="2">
+    <w:abstractNumId w:val="4"/>
+  </w:num>
+  <w:num w:numId="3">
+    <w:abstractNumId w:val="3"/>
+  </w:num>
+  <w:num w:numId="4">
+    <w:abstractNumId w:val="1"/>
+  </w:num>
+  <w:num w:numId="5">
+    <w:abstractNumId w:val="0"/>
+  </w:num>
+  <w:num w:numId="6">
+    <w:abstractNumId w:val="2"/>
+  </w:num>
+  <w:num w:numId="7">
+    <w:abstractNumId w:val="5"/>
+  </w:num>
+  <w:num w:numId="8">
+    <w:abstractNumId w:val="6"/>
+  </w:num>
+  <w:num w:numId="9">
+    <w:abstractNumId w:val="7"/>
+  </w:num>
+</w:numbering>
 </file>
 
 <file path=word/styles.xml><?xml version="1.0" encoding="utf-8"?>
@@ -2242,6 +4210,27 @@
     <w:name w:val="Normal"/>
     <w:qFormat/>
   </w:style>
+  <w:style w:type="paragraph" w:styleId="Heading1">
+    <w:name w:val="heading 1"/>
+    <w:basedOn w:val="Normal"/>
+    <w:next w:val="Normal"/>
+    <w:link w:val="Heading1Char"/>
+    <w:uiPriority w:val="9"/>
+    <w:qFormat/>
+    <w:rsid w:val="005A05B8"/>
+    <w:pPr>
+      <w:keepNext/>
+      <w:keepLines/>
+      <w:spacing w:before="240" w:after="0"/>
+      <w:outlineLvl w:val="0"/>
+    </w:pPr>
+    <w:rPr>
+      <w:rFonts w:asciiTheme="majorHAnsi" w:eastAsiaTheme="majorEastAsia" w:hAnsiTheme="majorHAnsi" w:cstheme="majorBidi"/>
+      <w:color w:val="2F5496" w:themeColor="accent1" w:themeShade="BF"/>
+      <w:sz w:val="32"/>
+      <w:szCs w:val="32"/>
+    </w:rPr>
+  </w:style>
   <w:style w:type="character" w:default="1" w:styleId="DefaultParagraphFont">
     <w:name w:val="Default Paragraph Font"/>
     <w:uiPriority w:val="1"/>
@@ -2283,6 +4272,82 @@
       <w:color w:val="000000"/>
       <w:sz w:val="24"/>
       <w:szCs w:val="24"/>
+    </w:rPr>
+  </w:style>
+  <w:style w:type="paragraph" w:styleId="NoSpacing">
+    <w:name w:val="No Spacing"/>
+    <w:link w:val="NoSpacingChar"/>
+    <w:uiPriority w:val="1"/>
+    <w:qFormat/>
+    <w:rsid w:val="002F5CC1"/>
+    <w:pPr>
+      <w:spacing w:after="0" w:line="240" w:lineRule="auto"/>
+    </w:pPr>
+    <w:rPr>
+      <w:rFonts w:eastAsiaTheme="minorEastAsia"/>
+      <w:lang w:val="en-US"/>
+    </w:rPr>
+  </w:style>
+  <w:style w:type="character" w:customStyle="1" w:styleId="NoSpacingChar">
+    <w:name w:val="No Spacing Char"/>
+    <w:basedOn w:val="DefaultParagraphFont"/>
+    <w:link w:val="NoSpacing"/>
+    <w:uiPriority w:val="1"/>
+    <w:rsid w:val="002F5CC1"/>
+    <w:rPr>
+      <w:rFonts w:eastAsiaTheme="minorEastAsia"/>
+      <w:lang w:val="en-US"/>
+    </w:rPr>
+  </w:style>
+  <w:style w:type="character" w:customStyle="1" w:styleId="Heading1Char">
+    <w:name w:val="Heading 1 Char"/>
+    <w:basedOn w:val="DefaultParagraphFont"/>
+    <w:link w:val="Heading1"/>
+    <w:uiPriority w:val="9"/>
+    <w:rsid w:val="005A05B8"/>
+    <w:rPr>
+      <w:rFonts w:asciiTheme="majorHAnsi" w:eastAsiaTheme="majorEastAsia" w:hAnsiTheme="majorHAnsi" w:cstheme="majorBidi"/>
+      <w:color w:val="2F5496" w:themeColor="accent1" w:themeShade="BF"/>
+      <w:sz w:val="32"/>
+      <w:szCs w:val="32"/>
+    </w:rPr>
+  </w:style>
+  <w:style w:type="paragraph" w:styleId="TOCHeading">
+    <w:name w:val="TOC Heading"/>
+    <w:basedOn w:val="Heading1"/>
+    <w:next w:val="Normal"/>
+    <w:uiPriority w:val="39"/>
+    <w:unhideWhenUsed/>
+    <w:qFormat/>
+    <w:rsid w:val="00060200"/>
+    <w:pPr>
+      <w:outlineLvl w:val="9"/>
+    </w:pPr>
+    <w:rPr>
+      <w:lang w:val="en-US"/>
+    </w:rPr>
+  </w:style>
+  <w:style w:type="paragraph" w:styleId="TOC1">
+    <w:name w:val="toc 1"/>
+    <w:basedOn w:val="Normal"/>
+    <w:next w:val="Normal"/>
+    <w:autoRedefine/>
+    <w:uiPriority w:val="39"/>
+    <w:unhideWhenUsed/>
+    <w:rsid w:val="00060200"/>
+    <w:pPr>
+      <w:spacing w:after="100"/>
+    </w:pPr>
+  </w:style>
+  <w:style w:type="character" w:styleId="Hyperlink">
+    <w:name w:val="Hyperlink"/>
+    <w:basedOn w:val="DefaultParagraphFont"/>
+    <w:uiPriority w:val="99"/>
+    <w:unhideWhenUsed/>
+    <w:rsid w:val="00060200"/>
+    <w:rPr>
+      <w:color w:val="0563C1" w:themeColor="hyperlink"/>
+      <w:u w:val="single"/>
     </w:rPr>
   </w:style>
 </w:styles>
@@ -2581,4 +4646,16 @@
     </a:ext>
   </a:extLst>
 </a:theme>
+</file>
+
+<file path=customXml/item1.xml><?xml version="1.0" encoding="utf-8"?>
+<b:Sources xmlns:b="http://schemas.openxmlformats.org/officeDocument/2006/bibliography" xmlns="http://schemas.openxmlformats.org/officeDocument/2006/bibliography" SelectedStyle="\APASixthEditionOfficeOnline.xsl" StyleName="APA" Version="6"/>
+</file>
+
+<file path=customXml/itemProps1.xml><?xml version="1.0" encoding="utf-8"?>
+<ds:datastoreItem xmlns:ds="http://schemas.openxmlformats.org/officeDocument/2006/customXml" ds:itemID="{7C6CCF77-A82A-44D4-9B7A-C988BA2772A7}">
+  <ds:schemaRefs>
+    <ds:schemaRef ds:uri="http://schemas.openxmlformats.org/officeDocument/2006/bibliography"/>
+  </ds:schemaRefs>
+</ds:datastoreItem>
 </file>
</xml_diff>

<commit_message>
Changed cover page, added .txt, working on sections 1 - 4
</commit_message>
<xml_diff>
--- a/TestPlanninProject.docx
+++ b/TestPlanninProject.docx
@@ -4,7 +4,7 @@
   <w:body>
     <w:sdt>
       <w:sdtPr>
-        <w:id w:val="-11149399"/>
+        <w:id w:val="-1995644110"/>
         <w:docPartObj>
           <w:docPartGallery w:val="Cover Pages"/>
           <w:docPartUnique/>
@@ -12,12 +12,20 @@
       </w:sdtPr>
       <w:sdtEndPr>
         <w:rPr>
-          <w:b/>
-          <w:bCs/>
+          <w:rFonts w:eastAsiaTheme="minorEastAsia"/>
+          <w:color w:val="FFFFFF" w:themeColor="background1"/>
         </w:rPr>
       </w:sdtEndPr>
       <w:sdtContent>
+        <w:p/>
         <w:p>
+          <w:pPr>
+            <w:rPr>
+              <w:rFonts w:eastAsiaTheme="minorEastAsia"/>
+              <w:color w:val="FFFFFF" w:themeColor="background1"/>
+              <w:lang w:val="en-US"/>
+            </w:rPr>
+          </w:pPr>
           <w:r>
             <w:rPr>
               <w:noProof/>
@@ -25,433 +33,1047 @@
             <mc:AlternateContent>
               <mc:Choice Requires="wpg">
                 <w:drawing>
-                  <wp:anchor distT="0" distB="0" distL="114300" distR="114300" simplePos="0" relativeHeight="251659264" behindDoc="1" locked="0" layoutInCell="1" allowOverlap="1" wp14:anchorId="43B248C0" wp14:editId="299DCE2F">
+                  <wp:anchor distT="0" distB="0" distL="114300" distR="114300" simplePos="0" relativeHeight="251659264" behindDoc="1" locked="0" layoutInCell="1" allowOverlap="1" wp14:anchorId="3DF7782A" wp14:editId="59C9BAB3">
                     <wp:simplePos x="0" y="0"/>
-                    <wp:positionH relativeFrom="page">
+                    <wp:positionH relativeFrom="margin">
                       <wp:align>center</wp:align>
                     </wp:positionH>
-                    <wp:positionV relativeFrom="page">
-                      <wp:align>center</wp:align>
-                    </wp:positionV>
-                    <wp:extent cx="6864824" cy="9123528"/>
-                    <wp:effectExtent l="0" t="0" r="2540" b="635"/>
+                    <mc:AlternateContent>
+                      <mc:Choice Requires="wp14">
+                        <wp:positionV relativeFrom="page">
+                          <wp14:pctPosVOffset>4500</wp14:pctPosVOffset>
+                        </wp:positionV>
+                      </mc:Choice>
+                      <mc:Fallback>
+                        <wp:positionV relativeFrom="page">
+                          <wp:posOffset>480695</wp:posOffset>
+                        </wp:positionV>
+                      </mc:Fallback>
+                    </mc:AlternateContent>
+                    <wp:extent cx="6858000" cy="7068185"/>
+                    <wp:effectExtent l="0" t="0" r="0" b="0"/>
                     <wp:wrapNone/>
-                    <wp:docPr id="193" name="Group 193"/>
-                    <wp:cNvGraphicFramePr/>
+                    <wp:docPr id="125" name="Group 125"/>
+                    <wp:cNvGraphicFramePr>
+                      <a:graphicFrameLocks xmlns:a="http://schemas.openxmlformats.org/drawingml/2006/main" noChangeAspect="1"/>
+                    </wp:cNvGraphicFramePr>
                     <a:graphic xmlns:a="http://schemas.openxmlformats.org/drawingml/2006/main">
                       <a:graphicData uri="http://schemas.microsoft.com/office/word/2010/wordprocessingGroup">
                         <wpg:wgp>
-                          <wpg:cNvGrpSpPr/>
+                          <wpg:cNvGrpSpPr>
+                            <a:grpSpLocks noChangeAspect="1"/>
+                          </wpg:cNvGrpSpPr>
                           <wpg:grpSpPr>
                             <a:xfrm>
                               <a:off x="0" y="0"/>
-                              <a:ext cx="6864824" cy="9123528"/>
+                              <a:ext cx="6858000" cy="7068312"/>
                               <a:chOff x="0" y="0"/>
-                              <a:chExt cx="6864824" cy="9123528"/>
+                              <a:chExt cx="5561330" cy="5404485"/>
                             </a:xfrm>
                           </wpg:grpSpPr>
                           <wps:wsp>
-                            <wps:cNvPr id="194" name="Rectangle 194"/>
-                            <wps:cNvSpPr/>
-                            <wps:spPr>
+                            <wps:cNvPr id="126" name="Freeform 10"/>
+                            <wps:cNvSpPr>
+                              <a:spLocks/>
+                            </wps:cNvSpPr>
+                            <wps:spPr bwMode="auto">
                               <a:xfrm>
                                 <a:off x="0" y="0"/>
-                                <a:ext cx="6858000" cy="1371600"/>
+                                <a:ext cx="5557520" cy="5404485"/>
                               </a:xfrm>
-                              <a:prstGeom prst="rect">
+                              <a:custGeom>
                                 <a:avLst/>
-                              </a:prstGeom>
-                              <a:solidFill>
-                                <a:schemeClr val="accent1"/>
-                              </a:solidFill>
+                                <a:gdLst>
+                                  <a:gd name="T0" fmla="*/ 0 w 720"/>
+                                  <a:gd name="T1" fmla="*/ 0 h 700"/>
+                                  <a:gd name="T2" fmla="*/ 0 w 720"/>
+                                  <a:gd name="T3" fmla="*/ 644 h 700"/>
+                                  <a:gd name="T4" fmla="*/ 113 w 720"/>
+                                  <a:gd name="T5" fmla="*/ 665 h 700"/>
+                                  <a:gd name="T6" fmla="*/ 720 w 720"/>
+                                  <a:gd name="T7" fmla="*/ 644 h 700"/>
+                                  <a:gd name="T8" fmla="*/ 720 w 720"/>
+                                  <a:gd name="T9" fmla="*/ 617 h 700"/>
+                                  <a:gd name="T10" fmla="*/ 720 w 720"/>
+                                  <a:gd name="T11" fmla="*/ 0 h 700"/>
+                                  <a:gd name="T12" fmla="*/ 0 w 720"/>
+                                  <a:gd name="T13" fmla="*/ 0 h 700"/>
+                                </a:gdLst>
+                                <a:ahLst/>
+                                <a:cxnLst>
+                                  <a:cxn ang="0">
+                                    <a:pos x="T0" y="T1"/>
+                                  </a:cxn>
+                                  <a:cxn ang="0">
+                                    <a:pos x="T2" y="T3"/>
+                                  </a:cxn>
+                                  <a:cxn ang="0">
+                                    <a:pos x="T4" y="T5"/>
+                                  </a:cxn>
+                                  <a:cxn ang="0">
+                                    <a:pos x="T6" y="T7"/>
+                                  </a:cxn>
+                                  <a:cxn ang="0">
+                                    <a:pos x="T8" y="T9"/>
+                                  </a:cxn>
+                                  <a:cxn ang="0">
+                                    <a:pos x="T10" y="T11"/>
+                                  </a:cxn>
+                                  <a:cxn ang="0">
+                                    <a:pos x="T12" y="T13"/>
+                                  </a:cxn>
+                                </a:cxnLst>
+                                <a:rect l="0" t="0" r="r" b="b"/>
+                                <a:pathLst>
+                                  <a:path w="720" h="700">
+                                    <a:moveTo>
+                                      <a:pt x="0" y="0"/>
+                                    </a:moveTo>
+                                    <a:cubicBezTo>
+                                      <a:pt x="0" y="644"/>
+                                      <a:pt x="0" y="644"/>
+                                      <a:pt x="0" y="644"/>
+                                    </a:cubicBezTo>
+                                    <a:cubicBezTo>
+                                      <a:pt x="23" y="650"/>
+                                      <a:pt x="62" y="658"/>
+                                      <a:pt x="113" y="665"/>
+                                    </a:cubicBezTo>
+                                    <a:cubicBezTo>
+                                      <a:pt x="250" y="685"/>
+                                      <a:pt x="476" y="700"/>
+                                      <a:pt x="720" y="644"/>
+                                    </a:cubicBezTo>
+                                    <a:cubicBezTo>
+                                      <a:pt x="720" y="617"/>
+                                      <a:pt x="720" y="617"/>
+                                      <a:pt x="720" y="617"/>
+                                    </a:cubicBezTo>
+                                    <a:cubicBezTo>
+                                      <a:pt x="720" y="0"/>
+                                      <a:pt x="720" y="0"/>
+                                      <a:pt x="720" y="0"/>
+                                    </a:cubicBezTo>
+                                    <a:cubicBezTo>
+                                      <a:pt x="0" y="0"/>
+                                      <a:pt x="0" y="0"/>
+                                      <a:pt x="0" y="0"/>
+                                    </a:cubicBezTo>
+                                  </a:path>
+                                </a:pathLst>
+                              </a:custGeom>
                               <a:ln>
                                 <a:noFill/>
                               </a:ln>
                             </wps:spPr>
                             <wps:style>
-                              <a:lnRef idx="2">
-                                <a:schemeClr val="accent1">
-                                  <a:shade val="50000"/>
-                                </a:schemeClr>
+                              <a:lnRef idx="0">
+                                <a:scrgbClr r="0" g="0" b="0"/>
                               </a:lnRef>
-                              <a:fillRef idx="1">
-                                <a:schemeClr val="accent1"/>
+                              <a:fillRef idx="1003">
+                                <a:schemeClr val="dk2"/>
                               </a:fillRef>
                               <a:effectRef idx="0">
-                                <a:schemeClr val="accent1"/>
+                                <a:scrgbClr r="0" g="0" b="0"/>
                               </a:effectRef>
-                              <a:fontRef idx="minor">
-                                <a:schemeClr val="lt1"/>
-                              </a:fontRef>
-                            </wps:style>
-                            <wps:bodyPr rot="0" spcFirstLastPara="0" vertOverflow="overflow" horzOverflow="overflow" vert="horz" wrap="square" lIns="91440" tIns="45720" rIns="91440" bIns="45720" numCol="1" spcCol="0" rtlCol="0" fromWordArt="0" anchor="ctr" anchorCtr="0" forceAA="0" compatLnSpc="1">
-                              <a:prstTxWarp prst="textNoShape">
-                                <a:avLst/>
-                              </a:prstTxWarp>
-                              <a:noAutofit/>
-                            </wps:bodyPr>
-                          </wps:wsp>
-                          <wps:wsp>
-                            <wps:cNvPr id="195" name="Rectangle 195"/>
-                            <wps:cNvSpPr/>
-                            <wps:spPr>
-                              <a:xfrm>
-                                <a:off x="0" y="4094328"/>
-                                <a:ext cx="6858000" cy="5029200"/>
-                              </a:xfrm>
-                              <a:prstGeom prst="rect">
-                                <a:avLst/>
-                              </a:prstGeom>
-                              <a:solidFill>
-                                <a:schemeClr val="accent1"/>
-                              </a:solidFill>
-                              <a:ln>
-                                <a:noFill/>
-                              </a:ln>
-                            </wps:spPr>
-                            <wps:style>
-                              <a:lnRef idx="2">
-                                <a:schemeClr val="accent1">
-                                  <a:shade val="50000"/>
-                                </a:schemeClr>
-                              </a:lnRef>
-                              <a:fillRef idx="1">
-                                <a:schemeClr val="accent1"/>
-                              </a:fillRef>
-                              <a:effectRef idx="0">
-                                <a:schemeClr val="accent1"/>
-                              </a:effectRef>
-                              <a:fontRef idx="minor">
-                                <a:schemeClr val="lt1"/>
-                              </a:fontRef>
+                              <a:fontRef idx="major"/>
                             </wps:style>
                             <wps:txbx>
                               <w:txbxContent>
-                                <w:sdt>
-                                  <w:sdtPr>
+                                <w:p>
+                                  <w:pPr>
                                     <w:rPr>
                                       <w:color w:val="FFFFFF" w:themeColor="background1"/>
-                                    </w:rPr>
-                                    <w:alias w:val="Author"/>
-                                    <w:tag w:val=""/>
-                                    <w:id w:val="945428907"/>
-                                    <w:dataBinding w:prefixMappings="xmlns:ns0='http://purl.org/dc/elements/1.1/' xmlns:ns1='http://schemas.openxmlformats.org/package/2006/metadata/core-properties' " w:xpath="/ns1:coreProperties[1]/ns0:creator[1]" w:storeItemID="{6C3C8BC8-F283-45AE-878A-BAB7291924A1}"/>
-                                    <w:text/>
-                                  </w:sdtPr>
-                                  <w:sdtContent>
-                                    <w:p>
-                                      <w:pPr>
-                                        <w:pStyle w:val="NoSpacing"/>
-                                        <w:spacing w:before="120"/>
-                                        <w:jc w:val="center"/>
-                                        <w:rPr>
-                                          <w:color w:val="FFFFFF" w:themeColor="background1"/>
-                                        </w:rPr>
-                                      </w:pPr>
-                                      <w:r>
-                                        <w:rPr>
-                                          <w:color w:val="FFFFFF" w:themeColor="background1"/>
-                                        </w:rPr>
-                                        <w:t>DARRAGH LALLY – G00220290</w:t>
-                                      </w:r>
-                                    </w:p>
-                                  </w:sdtContent>
-                                </w:sdt>
-                                <w:p>
-                                  <w:pPr>
-                                    <w:pStyle w:val="NoSpacing"/>
-                                    <w:spacing w:before="120"/>
-                                    <w:jc w:val="center"/>
-                                    <w:rPr>
-                                      <w:color w:val="FFFFFF" w:themeColor="background1"/>
+                                      <w:sz w:val="72"/>
+                                      <w:szCs w:val="72"/>
                                     </w:rPr>
                                   </w:pPr>
                                   <w:sdt>
                                     <w:sdtPr>
                                       <w:rPr>
-                                        <w:caps/>
                                         <w:color w:val="FFFFFF" w:themeColor="background1"/>
+                                        <w:sz w:val="72"/>
+                                        <w:szCs w:val="72"/>
                                       </w:rPr>
-                                      <w:alias w:val="Company"/>
+                                      <w:alias w:val="Title"/>
                                       <w:tag w:val=""/>
-                                      <w:id w:val="1618182777"/>
-                                      <w:showingPlcHdr/>
-                                      <w:dataBinding w:prefixMappings="xmlns:ns0='http://schemas.openxmlformats.org/officeDocument/2006/extended-properties' " w:xpath="/ns0:Properties[1]/ns0:Company[1]" w:storeItemID="{6668398D-A668-4E3E-A5EB-62B293D839F1}"/>
+                                      <w:id w:val="-554696155"/>
+                                      <w:dataBinding w:prefixMappings="xmlns:ns0='http://purl.org/dc/elements/1.1/' xmlns:ns1='http://schemas.openxmlformats.org/package/2006/metadata/core-properties' " w:xpath="/ns1:coreProperties[1]/ns0:title[1]" w:storeItemID="{6C3C8BC8-F283-45AE-878A-BAB7291924A1}"/>
                                       <w:text/>
                                     </w:sdtPr>
                                     <w:sdtContent>
                                       <w:r>
                                         <w:rPr>
-                                          <w:caps/>
                                           <w:color w:val="FFFFFF" w:themeColor="background1"/>
-                                        </w:rPr>
-                                        <w:t xml:space="preserve">     </w:t>
-                                      </w:r>
-                                    </w:sdtContent>
-                                  </w:sdt>
-                                  <w:r>
-                                    <w:rPr>
-                                      <w:color w:val="FFFFFF" w:themeColor="background1"/>
-                                    </w:rPr>
-                                    <w:t>  May 2020</w:t>
-                                  </w:r>
-                                </w:p>
-                              </w:txbxContent>
-                            </wps:txbx>
-                            <wps:bodyPr rot="0" spcFirstLastPara="0" vertOverflow="overflow" horzOverflow="overflow" vert="horz" wrap="square" lIns="457200" tIns="731520" rIns="457200" bIns="457200" numCol="1" spcCol="0" rtlCol="0" fromWordArt="0" anchor="b" anchorCtr="0" forceAA="0" compatLnSpc="1">
-                              <a:prstTxWarp prst="textNoShape">
-                                <a:avLst/>
-                              </a:prstTxWarp>
-                              <a:noAutofit/>
-                            </wps:bodyPr>
-                          </wps:wsp>
-                          <wps:wsp>
-                            <wps:cNvPr id="196" name="Text Box 196"/>
-                            <wps:cNvSpPr txBox="1"/>
-                            <wps:spPr>
-                              <a:xfrm>
-                                <a:off x="6824" y="1371600"/>
-                                <a:ext cx="6858000" cy="2722728"/>
-                              </a:xfrm>
-                              <a:prstGeom prst="rect">
-                                <a:avLst/>
-                              </a:prstGeom>
-                              <a:solidFill>
-                                <a:schemeClr val="bg1"/>
-                              </a:solidFill>
-                              <a:ln w="6350">
-                                <a:noFill/>
-                              </a:ln>
-                              <a:effectLst/>
-                            </wps:spPr>
-                            <wps:style>
-                              <a:lnRef idx="0">
-                                <a:schemeClr val="accent1"/>
-                              </a:lnRef>
-                              <a:fillRef idx="0">
-                                <a:schemeClr val="accent1"/>
-                              </a:fillRef>
-                              <a:effectRef idx="0">
-                                <a:schemeClr val="accent1"/>
-                              </a:effectRef>
-                              <a:fontRef idx="minor">
-                                <a:schemeClr val="dk1"/>
-                              </a:fontRef>
-                            </wps:style>
-                            <wps:txbx>
-                              <w:txbxContent>
-                                <w:sdt>
-                                  <w:sdtPr>
-                                    <w:rPr>
-                                      <w:rFonts w:asciiTheme="majorHAnsi" w:eastAsiaTheme="majorEastAsia" w:hAnsiTheme="majorHAnsi" w:cstheme="majorBidi"/>
-                                      <w:caps/>
-                                      <w:color w:val="4472C4" w:themeColor="accent1"/>
-                                      <w:sz w:val="72"/>
-                                      <w:szCs w:val="72"/>
-                                    </w:rPr>
-                                    <w:alias w:val="Title"/>
-                                    <w:tag w:val=""/>
-                                    <w:id w:val="-9991715"/>
-                                    <w:dataBinding w:prefixMappings="xmlns:ns0='http://purl.org/dc/elements/1.1/' xmlns:ns1='http://schemas.openxmlformats.org/package/2006/metadata/core-properties' " w:xpath="/ns1:coreProperties[1]/ns0:title[1]" w:storeItemID="{6C3C8BC8-F283-45AE-878A-BAB7291924A1}"/>
-                                    <w:text/>
-                                  </w:sdtPr>
-                                  <w:sdtContent>
-                                    <w:p>
-                                      <w:pPr>
-                                        <w:pStyle w:val="NoSpacing"/>
-                                        <w:jc w:val="center"/>
-                                        <w:rPr>
-                                          <w:rFonts w:asciiTheme="majorHAnsi" w:eastAsiaTheme="majorEastAsia" w:hAnsiTheme="majorHAnsi" w:cstheme="majorBidi"/>
-                                          <w:caps/>
-                                          <w:color w:val="4472C4" w:themeColor="accent1"/>
-                                          <w:sz w:val="72"/>
-                                          <w:szCs w:val="72"/>
-                                        </w:rPr>
-                                      </w:pPr>
-                                      <w:r>
-                                        <w:rPr>
-                                          <w:rFonts w:asciiTheme="majorHAnsi" w:eastAsiaTheme="majorEastAsia" w:hAnsiTheme="majorHAnsi" w:cstheme="majorBidi"/>
-                                          <w:caps/>
-                                          <w:color w:val="4472C4" w:themeColor="accent1"/>
                                           <w:sz w:val="72"/>
                                           <w:szCs w:val="72"/>
                                         </w:rPr>
                                         <w:t>The pixel wizard test plan</w:t>
                                       </w:r>
-                                    </w:p>
-                                  </w:sdtContent>
-                                </w:sdt>
+                                    </w:sdtContent>
+                                  </w:sdt>
+                                </w:p>
                               </w:txbxContent>
                             </wps:txbx>
-                            <wps:bodyPr rot="0" spcFirstLastPara="0" vertOverflow="overflow" horzOverflow="overflow" vert="horz" wrap="square" lIns="457200" tIns="91440" rIns="457200" bIns="91440" numCol="1" spcCol="0" rtlCol="0" fromWordArt="0" anchor="ctr" anchorCtr="0" forceAA="0" compatLnSpc="1">
-                              <a:prstTxWarp prst="textNoShape">
+                            <wps:bodyPr rot="0" vert="horz" wrap="square" lIns="914400" tIns="1097280" rIns="1097280" bIns="1097280" anchor="b" anchorCtr="0" upright="1">
+                              <a:noAutofit/>
+                            </wps:bodyPr>
+                          </wps:wsp>
+                          <wps:wsp>
+                            <wps:cNvPr id="127" name="Freeform 11"/>
+                            <wps:cNvSpPr>
+                              <a:spLocks/>
+                            </wps:cNvSpPr>
+                            <wps:spPr bwMode="auto">
+                              <a:xfrm>
+                                <a:off x="876300" y="4769783"/>
+                                <a:ext cx="4685030" cy="509905"/>
+                              </a:xfrm>
+                              <a:custGeom>
                                 <a:avLst/>
-                              </a:prstTxWarp>
+                                <a:gdLst>
+                                  <a:gd name="T0" fmla="*/ 607 w 607"/>
+                                  <a:gd name="T1" fmla="*/ 0 h 66"/>
+                                  <a:gd name="T2" fmla="*/ 176 w 607"/>
+                                  <a:gd name="T3" fmla="*/ 57 h 66"/>
+                                  <a:gd name="T4" fmla="*/ 0 w 607"/>
+                                  <a:gd name="T5" fmla="*/ 48 h 66"/>
+                                  <a:gd name="T6" fmla="*/ 251 w 607"/>
+                                  <a:gd name="T7" fmla="*/ 66 h 66"/>
+                                  <a:gd name="T8" fmla="*/ 607 w 607"/>
+                                  <a:gd name="T9" fmla="*/ 27 h 66"/>
+                                  <a:gd name="T10" fmla="*/ 607 w 607"/>
+                                  <a:gd name="T11" fmla="*/ 0 h 66"/>
+                                </a:gdLst>
+                                <a:ahLst/>
+                                <a:cxnLst>
+                                  <a:cxn ang="0">
+                                    <a:pos x="T0" y="T1"/>
+                                  </a:cxn>
+                                  <a:cxn ang="0">
+                                    <a:pos x="T2" y="T3"/>
+                                  </a:cxn>
+                                  <a:cxn ang="0">
+                                    <a:pos x="T4" y="T5"/>
+                                  </a:cxn>
+                                  <a:cxn ang="0">
+                                    <a:pos x="T6" y="T7"/>
+                                  </a:cxn>
+                                  <a:cxn ang="0">
+                                    <a:pos x="T8" y="T9"/>
+                                  </a:cxn>
+                                  <a:cxn ang="0">
+                                    <a:pos x="T10" y="T11"/>
+                                  </a:cxn>
+                                </a:cxnLst>
+                                <a:rect l="0" t="0" r="r" b="b"/>
+                                <a:pathLst>
+                                  <a:path w="607" h="66">
+                                    <a:moveTo>
+                                      <a:pt x="607" y="0"/>
+                                    </a:moveTo>
+                                    <a:cubicBezTo>
+                                      <a:pt x="450" y="44"/>
+                                      <a:pt x="300" y="57"/>
+                                      <a:pt x="176" y="57"/>
+                                    </a:cubicBezTo>
+                                    <a:cubicBezTo>
+                                      <a:pt x="109" y="57"/>
+                                      <a:pt x="49" y="53"/>
+                                      <a:pt x="0" y="48"/>
+                                    </a:cubicBezTo>
+                                    <a:cubicBezTo>
+                                      <a:pt x="66" y="58"/>
+                                      <a:pt x="152" y="66"/>
+                                      <a:pt x="251" y="66"/>
+                                    </a:cubicBezTo>
+                                    <a:cubicBezTo>
+                                      <a:pt x="358" y="66"/>
+                                      <a:pt x="480" y="56"/>
+                                      <a:pt x="607" y="27"/>
+                                    </a:cubicBezTo>
+                                    <a:cubicBezTo>
+                                      <a:pt x="607" y="0"/>
+                                      <a:pt x="607" y="0"/>
+                                      <a:pt x="607" y="0"/>
+                                    </a:cubicBezTo>
+                                  </a:path>
+                                </a:pathLst>
+                              </a:custGeom>
+                              <a:solidFill>
+                                <a:schemeClr val="bg1">
+                                  <a:alpha val="30000"/>
+                                </a:schemeClr>
+                              </a:solidFill>
+                              <a:ln>
+                                <a:noFill/>
+                              </a:ln>
+                              <a:extLst>
+                                <a:ext uri="{91240B29-F687-4F45-9708-019B960494DF}">
+                                  <a14:hiddenLine xmlns:a14="http://schemas.microsoft.com/office/drawing/2010/main" w="9525">
+                                    <a:solidFill>
+                                      <a:srgbClr val="000000"/>
+                                    </a:solidFill>
+                                    <a:round/>
+                                    <a:headEnd/>
+                                    <a:tailEnd/>
+                                  </a14:hiddenLine>
+                                </a:ext>
+                              </a:extLst>
+                            </wps:spPr>
+                            <wps:bodyPr rot="0" vert="horz" wrap="square" lIns="91440" tIns="45720" rIns="91440" bIns="45720" anchor="b" anchorCtr="0" upright="1">
                               <a:noAutofit/>
                             </wps:bodyPr>
                           </wps:wsp>
                         </wpg:wgp>
                       </a:graphicData>
                     </a:graphic>
-                    <wp14:sizeRelH relativeFrom="page">
-                      <wp14:pctWidth>88200</wp14:pctWidth>
+                    <wp14:sizeRelH relativeFrom="margin">
+                      <wp14:pctWidth>115400</wp14:pctWidth>
                     </wp14:sizeRelH>
                     <wp14:sizeRelV relativeFrom="page">
-                      <wp14:pctHeight>90900</wp14:pctHeight>
+                      <wp14:pctHeight>67000</wp14:pctHeight>
                     </wp14:sizeRelV>
                   </wp:anchor>
                 </w:drawing>
               </mc:Choice>
               <mc:Fallback>
                 <w:pict>
-                  <v:group w14:anchorId="43B248C0" id="Group 193" o:spid="_x0000_s1026" style="position:absolute;margin-left:0;margin-top:0;width:540.55pt;height:718.4pt;z-index:-251657216;mso-width-percent:882;mso-height-percent:909;mso-position-horizontal:center;mso-position-horizontal-relative:page;mso-position-vertical:center;mso-position-vertical-relative:page;mso-width-percent:882;mso-height-percent:909" coordsize="68648,91235" o:gfxdata="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">
-                    <v:rect id="Rectangle 194" o:spid="_x0000_s1027" style="position:absolute;width:68580;height:13716;visibility:visible;mso-wrap-style:square;v-text-anchor:middle" o:gfxdata="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" fillcolor="#4472c4 [3204]" stroked="f" strokeweight="1pt"/>
-                    <v:rect id="Rectangle 195" o:spid="_x0000_s1028" style="position:absolute;top:40943;width:68580;height:50292;visibility:visible;mso-wrap-style:square;v-text-anchor:bottom" o:gfxdata="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" fillcolor="#4472c4 [3204]" stroked="f" strokeweight="1pt">
-                      <v:textbox inset="36pt,57.6pt,36pt,36pt">
+                  <v:group w14:anchorId="3DF7782A" id="Group 125" o:spid="_x0000_s1026" style="position:absolute;margin-left:0;margin-top:0;width:540pt;height:556.55pt;z-index:-251657216;mso-width-percent:1154;mso-height-percent:670;mso-top-percent:45;mso-position-horizontal:center;mso-position-horizontal-relative:margin;mso-position-vertical-relative:page;mso-width-percent:1154;mso-height-percent:670;mso-top-percent:45;mso-width-relative:margin" coordsize="55613,54044" o:gfxdata="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">
+                    <o:lock v:ext="edit" aspectratio="t"/>
+                    <v:shape id="Freeform 10" o:spid="_x0000_s1027" style="position:absolute;width:55575;height:54044;visibility:visible;mso-wrap-style:square;v-text-anchor:bottom" coordsize="720,700" o:spt="100" o:gfxdata="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" adj="-11796480,,5400" path="m,c,644,,644,,644v23,6,62,14,113,21c250,685,476,700,720,644v,-27,,-27,,-27c720,,720,,720,,,,,,,e" fillcolor="#4d5f78 [2994]" stroked="f">
+                      <v:fill color2="#2a3442 [2018]" rotate="t" colors="0 #5d6d85;.5 #485972;1 #334258" focus="100%" type="gradient">
+                        <o:fill v:ext="view" type="gradientUnscaled"/>
+                      </v:fill>
+                      <v:stroke joinstyle="miter"/>
+                      <v:formulas/>
+                      <v:path arrowok="t" o:connecttype="custom" o:connectlocs="0,0;0,4972126;872222,5134261;5557520,4972126;5557520,4763667;5557520,0;0,0" o:connectangles="0,0,0,0,0,0,0" textboxrect="0,0,720,700"/>
+                      <v:textbox inset="1in,86.4pt,86.4pt,86.4pt">
                         <w:txbxContent>
-                          <w:sdt>
-                            <w:sdtPr>
+                          <w:p>
+                            <w:pPr>
                               <w:rPr>
                                 <w:color w:val="FFFFFF" w:themeColor="background1"/>
-                              </w:rPr>
-                              <w:alias w:val="Author"/>
-                              <w:tag w:val=""/>
-                              <w:id w:val="945428907"/>
-                              <w:dataBinding w:prefixMappings="xmlns:ns0='http://purl.org/dc/elements/1.1/' xmlns:ns1='http://schemas.openxmlformats.org/package/2006/metadata/core-properties' " w:xpath="/ns1:coreProperties[1]/ns0:creator[1]" w:storeItemID="{6C3C8BC8-F283-45AE-878A-BAB7291924A1}"/>
-                              <w:text/>
-                            </w:sdtPr>
-                            <w:sdtContent>
-                              <w:p>
-                                <w:pPr>
-                                  <w:pStyle w:val="NoSpacing"/>
-                                  <w:spacing w:before="120"/>
-                                  <w:jc w:val="center"/>
-                                  <w:rPr>
-                                    <w:color w:val="FFFFFF" w:themeColor="background1"/>
-                                  </w:rPr>
-                                </w:pPr>
-                                <w:r>
-                                  <w:rPr>
-                                    <w:color w:val="FFFFFF" w:themeColor="background1"/>
-                                  </w:rPr>
-                                  <w:t>DARRAGH LALLY – G00220290</w:t>
-                                </w:r>
-                              </w:p>
-                            </w:sdtContent>
-                          </w:sdt>
-                          <w:p>
-                            <w:pPr>
-                              <w:pStyle w:val="NoSpacing"/>
-                              <w:spacing w:before="120"/>
-                              <w:jc w:val="center"/>
-                              <w:rPr>
-                                <w:color w:val="FFFFFF" w:themeColor="background1"/>
+                                <w:sz w:val="72"/>
+                                <w:szCs w:val="72"/>
                               </w:rPr>
                             </w:pPr>
                             <w:sdt>
                               <w:sdtPr>
                                 <w:rPr>
-                                  <w:caps/>
                                   <w:color w:val="FFFFFF" w:themeColor="background1"/>
+                                  <w:sz w:val="72"/>
+                                  <w:szCs w:val="72"/>
                                 </w:rPr>
-                                <w:alias w:val="Company"/>
+                                <w:alias w:val="Title"/>
                                 <w:tag w:val=""/>
-                                <w:id w:val="1618182777"/>
-                                <w:showingPlcHdr/>
-                                <w:dataBinding w:prefixMappings="xmlns:ns0='http://schemas.openxmlformats.org/officeDocument/2006/extended-properties' " w:xpath="/ns0:Properties[1]/ns0:Company[1]" w:storeItemID="{6668398D-A668-4E3E-A5EB-62B293D839F1}"/>
+                                <w:id w:val="-554696155"/>
+                                <w:dataBinding w:prefixMappings="xmlns:ns0='http://purl.org/dc/elements/1.1/' xmlns:ns1='http://schemas.openxmlformats.org/package/2006/metadata/core-properties' " w:xpath="/ns1:coreProperties[1]/ns0:title[1]" w:storeItemID="{6C3C8BC8-F283-45AE-878A-BAB7291924A1}"/>
                                 <w:text/>
                               </w:sdtPr>
                               <w:sdtContent>
                                 <w:r>
                                   <w:rPr>
-                                    <w:caps/>
                                     <w:color w:val="FFFFFF" w:themeColor="background1"/>
-                                  </w:rPr>
-                                  <w:t xml:space="preserve">     </w:t>
-                                </w:r>
-                              </w:sdtContent>
-                            </w:sdt>
-                            <w:r>
-                              <w:rPr>
-                                <w:color w:val="FFFFFF" w:themeColor="background1"/>
-                              </w:rPr>
-                              <w:t>  May 2020</w:t>
-                            </w:r>
-                          </w:p>
-                        </w:txbxContent>
-                      </v:textbox>
-                    </v:rect>
-                    <v:shapetype id="_x0000_t202" coordsize="21600,21600" o:spt="202" path="m,l,21600r21600,l21600,xe">
-                      <v:stroke joinstyle="miter"/>
-                      <v:path gradientshapeok="t" o:connecttype="rect"/>
-                    </v:shapetype>
-                    <v:shape id="Text Box 196" o:spid="_x0000_s1029" type="#_x0000_t202" style="position:absolute;left:68;top:13716;width:68580;height:27227;visibility:visible;mso-wrap-style:square;v-text-anchor:middle" o:gfxdata="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" fillcolor="white [3212]" stroked="f" strokeweight=".5pt">
-                      <v:textbox inset="36pt,7.2pt,36pt,7.2pt">
-                        <w:txbxContent>
-                          <w:sdt>
-                            <w:sdtPr>
-                              <w:rPr>
-                                <w:rFonts w:asciiTheme="majorHAnsi" w:eastAsiaTheme="majorEastAsia" w:hAnsiTheme="majorHAnsi" w:cstheme="majorBidi"/>
-                                <w:caps/>
-                                <w:color w:val="4472C4" w:themeColor="accent1"/>
-                                <w:sz w:val="72"/>
-                                <w:szCs w:val="72"/>
-                              </w:rPr>
-                              <w:alias w:val="Title"/>
-                              <w:tag w:val=""/>
-                              <w:id w:val="-9991715"/>
-                              <w:dataBinding w:prefixMappings="xmlns:ns0='http://purl.org/dc/elements/1.1/' xmlns:ns1='http://schemas.openxmlformats.org/package/2006/metadata/core-properties' " w:xpath="/ns1:coreProperties[1]/ns0:title[1]" w:storeItemID="{6C3C8BC8-F283-45AE-878A-BAB7291924A1}"/>
-                              <w:text/>
-                            </w:sdtPr>
-                            <w:sdtContent>
-                              <w:p>
-                                <w:pPr>
-                                  <w:pStyle w:val="NoSpacing"/>
-                                  <w:jc w:val="center"/>
-                                  <w:rPr>
-                                    <w:rFonts w:asciiTheme="majorHAnsi" w:eastAsiaTheme="majorEastAsia" w:hAnsiTheme="majorHAnsi" w:cstheme="majorBidi"/>
-                                    <w:caps/>
-                                    <w:color w:val="4472C4" w:themeColor="accent1"/>
-                                    <w:sz w:val="72"/>
-                                    <w:szCs w:val="72"/>
-                                  </w:rPr>
-                                </w:pPr>
-                                <w:r>
-                                  <w:rPr>
-                                    <w:rFonts w:asciiTheme="majorHAnsi" w:eastAsiaTheme="majorEastAsia" w:hAnsiTheme="majorHAnsi" w:cstheme="majorBidi"/>
-                                    <w:caps/>
-                                    <w:color w:val="4472C4" w:themeColor="accent1"/>
                                     <w:sz w:val="72"/>
                                     <w:szCs w:val="72"/>
                                   </w:rPr>
                                   <w:t>The pixel wizard test plan</w:t>
                                 </w:r>
-                              </w:p>
-                            </w:sdtContent>
-                          </w:sdt>
+                              </w:sdtContent>
+                            </w:sdt>
+                          </w:p>
                         </w:txbxContent>
                       </v:textbox>
                     </v:shape>
-                    <w10:wrap anchorx="page" anchory="page"/>
+                    <v:shape id="Freeform 11" o:spid="_x0000_s1028" style="position:absolute;left:8763;top:47697;width:46850;height:5099;visibility:visible;mso-wrap-style:square;v-text-anchor:bottom" coordsize="607,66" o:gfxdata="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" path="m607,c450,44,300,57,176,57,109,57,49,53,,48,66,58,152,66,251,66,358,66,480,56,607,27,607,,607,,607,e" fillcolor="white [3212]" stroked="f">
+                      <v:fill opacity="19789f"/>
+                      <v:path arrowok="t" o:connecttype="custom" o:connectlocs="4685030,0;1358427,440373;0,370840;1937302,509905;4685030,208598;4685030,0" o:connectangles="0,0,0,0,0,0"/>
+                    </v:shape>
+                    <w10:wrap anchorx="margin" anchory="page"/>
                   </v:group>
                 </w:pict>
               </mc:Fallback>
             </mc:AlternateContent>
           </w:r>
-        </w:p>
-        <w:p>
-          <w:pPr>
-            <w:rPr>
-              <w:rFonts w:ascii="Calibri" w:hAnsi="Calibri" w:cs="Calibri"/>
-              <w:b/>
-              <w:bCs/>
-              <w:color w:val="000000"/>
-            </w:rPr>
-          </w:pPr>
           <w:r>
             <w:rPr>
-              <w:b/>
-              <w:bCs/>
+              <w:noProof/>
+            </w:rPr>
+            <mc:AlternateContent>
+              <mc:Choice Requires="wps">
+                <w:drawing>
+                  <wp:anchor distT="0" distB="0" distL="114300" distR="114300" simplePos="0" relativeHeight="251662336" behindDoc="0" locked="0" layoutInCell="1" allowOverlap="1" wp14:anchorId="2B0C3DE5" wp14:editId="0FAF3E01">
+                    <wp:simplePos x="0" y="0"/>
+                    <wp:positionH relativeFrom="page">
+                      <wp:align>center</wp:align>
+                    </wp:positionH>
+                    <wp:positionV relativeFrom="margin">
+                      <wp:align>bottom</wp:align>
+                    </wp:positionV>
+                    <wp:extent cx="5753100" cy="146304"/>
+                    <wp:effectExtent l="0" t="0" r="0" b="5715"/>
+                    <wp:wrapSquare wrapText="bothSides"/>
+                    <wp:docPr id="128" name="Text Box 128"/>
+                    <wp:cNvGraphicFramePr/>
+                    <a:graphic xmlns:a="http://schemas.openxmlformats.org/drawingml/2006/main">
+                      <a:graphicData uri="http://schemas.microsoft.com/office/word/2010/wordprocessingShape">
+                        <wps:wsp>
+                          <wps:cNvSpPr txBox="1"/>
+                          <wps:spPr>
+                            <a:xfrm>
+                              <a:off x="0" y="0"/>
+                              <a:ext cx="5753100" cy="146304"/>
+                            </a:xfrm>
+                            <a:prstGeom prst="rect">
+                              <a:avLst/>
+                            </a:prstGeom>
+                            <a:noFill/>
+                            <a:ln w="6350">
+                              <a:noFill/>
+                            </a:ln>
+                            <a:effectLst/>
+                          </wps:spPr>
+                          <wps:style>
+                            <a:lnRef idx="0">
+                              <a:schemeClr val="accent1"/>
+                            </a:lnRef>
+                            <a:fillRef idx="0">
+                              <a:schemeClr val="accent1"/>
+                            </a:fillRef>
+                            <a:effectRef idx="0">
+                              <a:schemeClr val="accent1"/>
+                            </a:effectRef>
+                            <a:fontRef idx="minor">
+                              <a:schemeClr val="dk1"/>
+                            </a:fontRef>
+                          </wps:style>
+                          <wps:txbx>
+                            <w:txbxContent>
+                              <w:p>
+                                <w:pPr>
+                                  <w:pStyle w:val="NoSpacing"/>
+                                  <w:rPr>
+                                    <w:color w:val="7F7F7F" w:themeColor="text1" w:themeTint="80"/>
+                                    <w:sz w:val="18"/>
+                                    <w:szCs w:val="18"/>
+                                  </w:rPr>
+                                </w:pPr>
+                                <w:sdt>
+                                  <w:sdtPr>
+                                    <w:rPr>
+                                      <w:caps/>
+                                      <w:color w:val="7F7F7F" w:themeColor="text1" w:themeTint="80"/>
+                                      <w:sz w:val="18"/>
+                                      <w:szCs w:val="18"/>
+                                    </w:rPr>
+                                    <w:alias w:val="Company"/>
+                                    <w:tag w:val=""/>
+                                    <w:id w:val="-1880927279"/>
+                                    <w:dataBinding w:prefixMappings="xmlns:ns0='http://schemas.openxmlformats.org/officeDocument/2006/extended-properties' " w:xpath="/ns0:Properties[1]/ns0:Company[1]" w:storeItemID="{6668398D-A668-4E3E-A5EB-62B293D839F1}"/>
+                                    <w:text/>
+                                  </w:sdtPr>
+                                  <w:sdtContent>
+                                    <w:r>
+                                      <w:rPr>
+                                        <w:caps/>
+                                        <w:color w:val="7F7F7F" w:themeColor="text1" w:themeTint="80"/>
+                                        <w:sz w:val="18"/>
+                                        <w:szCs w:val="18"/>
+                                      </w:rPr>
+                                      <w:t>GMIT</w:t>
+                                    </w:r>
+                                  </w:sdtContent>
+                                </w:sdt>
+                                <w:r>
+                                  <w:rPr>
+                                    <w:caps/>
+                                    <w:color w:val="7F7F7F" w:themeColor="text1" w:themeTint="80"/>
+                                    <w:sz w:val="18"/>
+                                    <w:szCs w:val="18"/>
+                                  </w:rPr>
+                                  <w:t> </w:t>
+                                </w:r>
+                                <w:r>
+                                  <w:rPr>
+                                    <w:color w:val="7F7F7F" w:themeColor="text1" w:themeTint="80"/>
+                                    <w:sz w:val="18"/>
+                                    <w:szCs w:val="18"/>
+                                  </w:rPr>
+                                  <w:t>| </w:t>
+                                </w:r>
+                                <w:sdt>
+                                  <w:sdtPr>
+                                    <w:rPr>
+                                      <w:color w:val="7F7F7F" w:themeColor="text1" w:themeTint="80"/>
+                                      <w:sz w:val="18"/>
+                                      <w:szCs w:val="18"/>
+                                    </w:rPr>
+                                    <w:alias w:val="Address"/>
+                                    <w:tag w:val=""/>
+                                    <w:id w:val="-1023088507"/>
+                                    <w:dataBinding w:prefixMappings="xmlns:ns0='http://schemas.microsoft.com/office/2006/coverPageProps' " w:xpath="/ns0:CoverPageProperties[1]/ns0:CompanyAddress[1]" w:storeItemID="{55AF091B-3C7A-41E3-B477-F2FDAA23CFDA}"/>
+                                    <w:text/>
+                                  </w:sdtPr>
+                                  <w:sdtContent>
+                                    <w:r>
+                                      <w:rPr>
+                                        <w:color w:val="7F7F7F" w:themeColor="text1" w:themeTint="80"/>
+                                        <w:sz w:val="18"/>
+                                        <w:szCs w:val="18"/>
+                                      </w:rPr>
+                                      <w:t>Dublin Road, Galway</w:t>
+                                    </w:r>
+                                  </w:sdtContent>
+                                </w:sdt>
+                              </w:p>
+                            </w:txbxContent>
+                          </wps:txbx>
+                          <wps:bodyPr rot="0" spcFirstLastPara="0" vertOverflow="overflow" horzOverflow="overflow" vert="horz" wrap="square" lIns="914400" tIns="0" rIns="1097280" bIns="0" numCol="1" spcCol="0" rtlCol="0" fromWordArt="0" anchor="b" anchorCtr="0" forceAA="0" compatLnSpc="1">
+                            <a:prstTxWarp prst="textNoShape">
+                              <a:avLst/>
+                            </a:prstTxWarp>
+                            <a:spAutoFit/>
+                          </wps:bodyPr>
+                        </wps:wsp>
+                      </a:graphicData>
+                    </a:graphic>
+                    <wp14:sizeRelH relativeFrom="margin">
+                      <wp14:pctWidth>115400</wp14:pctWidth>
+                    </wp14:sizeRelH>
+                    <wp14:sizeRelV relativeFrom="margin">
+                      <wp14:pctHeight>0</wp14:pctHeight>
+                    </wp14:sizeRelV>
+                  </wp:anchor>
+                </w:drawing>
+              </mc:Choice>
+              <mc:Fallback>
+                <w:pict>
+                  <v:shapetype w14:anchorId="2B0C3DE5" id="_x0000_t202" coordsize="21600,21600" o:spt="202" path="m,l,21600r21600,l21600,xe">
+                    <v:stroke joinstyle="miter"/>
+                    <v:path gradientshapeok="t" o:connecttype="rect"/>
+                  </v:shapetype>
+                  <v:shape id="Text Box 128" o:spid="_x0000_s1029" type="#_x0000_t202" style="position:absolute;margin-left:0;margin-top:0;width:453pt;height:11.5pt;z-index:251662336;visibility:visible;mso-wrap-style:square;mso-width-percent:1154;mso-height-percent:0;mso-wrap-distance-left:9pt;mso-wrap-distance-top:0;mso-wrap-distance-right:9pt;mso-wrap-distance-bottom:0;mso-position-horizontal:center;mso-position-horizontal-relative:page;mso-position-vertical:bottom;mso-position-vertical-relative:margin;mso-width-percent:1154;mso-height-percent:0;mso-width-relative:margin;mso-height-relative:margin;v-text-anchor:bottom" o:gfxdata="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" filled="f" stroked="f" strokeweight=".5pt">
+                    <v:textbox style="mso-fit-shape-to-text:t" inset="1in,0,86.4pt,0">
+                      <w:txbxContent>
+                        <w:p>
+                          <w:pPr>
+                            <w:pStyle w:val="NoSpacing"/>
+                            <w:rPr>
+                              <w:color w:val="7F7F7F" w:themeColor="text1" w:themeTint="80"/>
+                              <w:sz w:val="18"/>
+                              <w:szCs w:val="18"/>
+                            </w:rPr>
+                          </w:pPr>
+                          <w:sdt>
+                            <w:sdtPr>
+                              <w:rPr>
+                                <w:caps/>
+                                <w:color w:val="7F7F7F" w:themeColor="text1" w:themeTint="80"/>
+                                <w:sz w:val="18"/>
+                                <w:szCs w:val="18"/>
+                              </w:rPr>
+                              <w:alias w:val="Company"/>
+                              <w:tag w:val=""/>
+                              <w:id w:val="-1880927279"/>
+                              <w:dataBinding w:prefixMappings="xmlns:ns0='http://schemas.openxmlformats.org/officeDocument/2006/extended-properties' " w:xpath="/ns0:Properties[1]/ns0:Company[1]" w:storeItemID="{6668398D-A668-4E3E-A5EB-62B293D839F1}"/>
+                              <w:text/>
+                            </w:sdtPr>
+                            <w:sdtContent>
+                              <w:r>
+                                <w:rPr>
+                                  <w:caps/>
+                                  <w:color w:val="7F7F7F" w:themeColor="text1" w:themeTint="80"/>
+                                  <w:sz w:val="18"/>
+                                  <w:szCs w:val="18"/>
+                                </w:rPr>
+                                <w:t>GMIT</w:t>
+                              </w:r>
+                            </w:sdtContent>
+                          </w:sdt>
+                          <w:r>
+                            <w:rPr>
+                              <w:caps/>
+                              <w:color w:val="7F7F7F" w:themeColor="text1" w:themeTint="80"/>
+                              <w:sz w:val="18"/>
+                              <w:szCs w:val="18"/>
+                            </w:rPr>
+                            <w:t> </w:t>
+                          </w:r>
+                          <w:r>
+                            <w:rPr>
+                              <w:color w:val="7F7F7F" w:themeColor="text1" w:themeTint="80"/>
+                              <w:sz w:val="18"/>
+                              <w:szCs w:val="18"/>
+                            </w:rPr>
+                            <w:t>| </w:t>
+                          </w:r>
+                          <w:sdt>
+                            <w:sdtPr>
+                              <w:rPr>
+                                <w:color w:val="7F7F7F" w:themeColor="text1" w:themeTint="80"/>
+                                <w:sz w:val="18"/>
+                                <w:szCs w:val="18"/>
+                              </w:rPr>
+                              <w:alias w:val="Address"/>
+                              <w:tag w:val=""/>
+                              <w:id w:val="-1023088507"/>
+                              <w:dataBinding w:prefixMappings="xmlns:ns0='http://schemas.microsoft.com/office/2006/coverPageProps' " w:xpath="/ns0:CoverPageProperties[1]/ns0:CompanyAddress[1]" w:storeItemID="{55AF091B-3C7A-41E3-B477-F2FDAA23CFDA}"/>
+                              <w:text/>
+                            </w:sdtPr>
+                            <w:sdtContent>
+                              <w:r>
+                                <w:rPr>
+                                  <w:color w:val="7F7F7F" w:themeColor="text1" w:themeTint="80"/>
+                                  <w:sz w:val="18"/>
+                                  <w:szCs w:val="18"/>
+                                </w:rPr>
+                                <w:t>Dublin Road, Galway</w:t>
+                              </w:r>
+                            </w:sdtContent>
+                          </w:sdt>
+                        </w:p>
+                      </w:txbxContent>
+                    </v:textbox>
+                    <w10:wrap type="square" anchorx="page" anchory="margin"/>
+                  </v:shape>
+                </w:pict>
+              </mc:Fallback>
+            </mc:AlternateContent>
+          </w:r>
+          <w:r>
+            <w:rPr>
+              <w:noProof/>
+            </w:rPr>
+            <mc:AlternateContent>
+              <mc:Choice Requires="wps">
+                <w:drawing>
+                  <wp:anchor distT="0" distB="0" distL="114300" distR="114300" simplePos="0" relativeHeight="251661312" behindDoc="0" locked="0" layoutInCell="1" allowOverlap="1" wp14:anchorId="50EA6E99" wp14:editId="4CA1D34D">
+                    <wp:simplePos x="0" y="0"/>
+                    <wp:positionH relativeFrom="page">
+                      <wp:align>center</wp:align>
+                    </wp:positionH>
+                    <mc:AlternateContent>
+                      <mc:Choice Requires="wp14">
+                        <wp:positionV relativeFrom="page">
+                          <wp14:pctPosVOffset>79000</wp14:pctPosVOffset>
+                        </wp:positionV>
+                      </mc:Choice>
+                      <mc:Fallback>
+                        <wp:positionV relativeFrom="page">
+                          <wp:posOffset>8446770</wp:posOffset>
+                        </wp:positionV>
+                      </mc:Fallback>
+                    </mc:AlternateContent>
+                    <wp:extent cx="5753100" cy="484632"/>
+                    <wp:effectExtent l="0" t="0" r="0" b="7620"/>
+                    <wp:wrapSquare wrapText="bothSides"/>
+                    <wp:docPr id="129" name="Text Box 129"/>
+                    <wp:cNvGraphicFramePr/>
+                    <a:graphic xmlns:a="http://schemas.openxmlformats.org/drawingml/2006/main">
+                      <a:graphicData uri="http://schemas.microsoft.com/office/word/2010/wordprocessingShape">
+                        <wps:wsp>
+                          <wps:cNvSpPr txBox="1"/>
+                          <wps:spPr>
+                            <a:xfrm>
+                              <a:off x="0" y="0"/>
+                              <a:ext cx="5753100" cy="484632"/>
+                            </a:xfrm>
+                            <a:prstGeom prst="rect">
+                              <a:avLst/>
+                            </a:prstGeom>
+                            <a:noFill/>
+                            <a:ln w="6350">
+                              <a:noFill/>
+                            </a:ln>
+                            <a:effectLst/>
+                          </wps:spPr>
+                          <wps:style>
+                            <a:lnRef idx="0">
+                              <a:schemeClr val="accent1"/>
+                            </a:lnRef>
+                            <a:fillRef idx="0">
+                              <a:schemeClr val="accent1"/>
+                            </a:fillRef>
+                            <a:effectRef idx="0">
+                              <a:schemeClr val="accent1"/>
+                            </a:effectRef>
+                            <a:fontRef idx="minor">
+                              <a:schemeClr val="dk1"/>
+                            </a:fontRef>
+                          </wps:style>
+                          <wps:txbx>
+                            <w:txbxContent>
+                              <w:sdt>
+                                <w:sdtPr>
+                                  <w:rPr>
+                                    <w:caps/>
+                                    <w:color w:val="4472C4" w:themeColor="accent1"/>
+                                    <w:sz w:val="28"/>
+                                    <w:szCs w:val="28"/>
+                                  </w:rPr>
+                                  <w:alias w:val="Subtitle"/>
+                                  <w:tag w:val=""/>
+                                  <w:id w:val="-1452929454"/>
+                                  <w:dataBinding w:prefixMappings="xmlns:ns0='http://purl.org/dc/elements/1.1/' xmlns:ns1='http://schemas.openxmlformats.org/package/2006/metadata/core-properties' " w:xpath="/ns1:coreProperties[1]/ns0:subject[1]" w:storeItemID="{6C3C8BC8-F283-45AE-878A-BAB7291924A1}"/>
+                                  <w:text/>
+                                </w:sdtPr>
+                                <w:sdtContent>
+                                  <w:p>
+                                    <w:pPr>
+                                      <w:pStyle w:val="NoSpacing"/>
+                                      <w:spacing w:before="40" w:after="40"/>
+                                      <w:rPr>
+                                        <w:caps/>
+                                        <w:color w:val="4472C4" w:themeColor="accent1"/>
+                                        <w:sz w:val="28"/>
+                                        <w:szCs w:val="28"/>
+                                      </w:rPr>
+                                    </w:pPr>
+                                    <w:r>
+                                      <w:rPr>
+                                        <w:caps/>
+                                        <w:color w:val="4472C4" w:themeColor="accent1"/>
+                                        <w:sz w:val="28"/>
+                                        <w:szCs w:val="28"/>
+                                      </w:rPr>
+                                      <w:t>Software Testing project</w:t>
+                                    </w:r>
+                                  </w:p>
+                                </w:sdtContent>
+                              </w:sdt>
+                              <w:sdt>
+                                <w:sdtPr>
+                                  <w:rPr>
+                                    <w:caps/>
+                                    <w:color w:val="5B9BD5" w:themeColor="accent5"/>
+                                    <w:sz w:val="24"/>
+                                    <w:szCs w:val="24"/>
+                                  </w:rPr>
+                                  <w:alias w:val="Author"/>
+                                  <w:tag w:val=""/>
+                                  <w:id w:val="-954487662"/>
+                                  <w:dataBinding w:prefixMappings="xmlns:ns0='http://purl.org/dc/elements/1.1/' xmlns:ns1='http://schemas.openxmlformats.org/package/2006/metadata/core-properties' " w:xpath="/ns1:coreProperties[1]/ns0:creator[1]" w:storeItemID="{6C3C8BC8-F283-45AE-878A-BAB7291924A1}"/>
+                                  <w:text/>
+                                </w:sdtPr>
+                                <w:sdtContent>
+                                  <w:p>
+                                    <w:pPr>
+                                      <w:pStyle w:val="NoSpacing"/>
+                                      <w:spacing w:before="40" w:after="40"/>
+                                      <w:rPr>
+                                        <w:caps/>
+                                        <w:color w:val="5B9BD5" w:themeColor="accent5"/>
+                                        <w:sz w:val="24"/>
+                                        <w:szCs w:val="24"/>
+                                      </w:rPr>
+                                    </w:pPr>
+                                    <w:r>
+                                      <w:rPr>
+                                        <w:caps/>
+                                        <w:color w:val="5B9BD5" w:themeColor="accent5"/>
+                                        <w:sz w:val="24"/>
+                                        <w:szCs w:val="24"/>
+                                      </w:rPr>
+                                      <w:t>DARRAGH LALLY – G00220290</w:t>
+                                    </w:r>
+                                  </w:p>
+                                </w:sdtContent>
+                              </w:sdt>
+                            </w:txbxContent>
+                          </wps:txbx>
+                          <wps:bodyPr rot="0" spcFirstLastPara="0" vertOverflow="overflow" horzOverflow="overflow" vert="horz" wrap="square" lIns="914400" tIns="0" rIns="1097280" bIns="0" numCol="1" spcCol="0" rtlCol="0" fromWordArt="0" anchor="t" anchorCtr="0" forceAA="0" compatLnSpc="1">
+                            <a:prstTxWarp prst="textNoShape">
+                              <a:avLst/>
+                            </a:prstTxWarp>
+                            <a:spAutoFit/>
+                          </wps:bodyPr>
+                        </wps:wsp>
+                      </a:graphicData>
+                    </a:graphic>
+                    <wp14:sizeRelH relativeFrom="margin">
+                      <wp14:pctWidth>115400</wp14:pctWidth>
+                    </wp14:sizeRelH>
+                    <wp14:sizeRelV relativeFrom="margin">
+                      <wp14:pctHeight>0</wp14:pctHeight>
+                    </wp14:sizeRelV>
+                  </wp:anchor>
+                </w:drawing>
+              </mc:Choice>
+              <mc:Fallback>
+                <w:pict>
+                  <v:shape w14:anchorId="50EA6E99" id="Text Box 129" o:spid="_x0000_s1030" type="#_x0000_t202" style="position:absolute;margin-left:0;margin-top:0;width:453pt;height:38.15pt;z-index:251661312;visibility:visible;mso-wrap-style:square;mso-width-percent:1154;mso-height-percent:0;mso-top-percent:790;mso-wrap-distance-left:9pt;mso-wrap-distance-top:0;mso-wrap-distance-right:9pt;mso-wrap-distance-bottom:0;mso-position-horizontal:center;mso-position-horizontal-relative:page;mso-position-vertical-relative:page;mso-width-percent:1154;mso-height-percent:0;mso-top-percent:790;mso-width-relative:margin;mso-height-relative:margin;v-text-anchor:top" o:gfxdata="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" filled="f" stroked="f" strokeweight=".5pt">
+                    <v:textbox style="mso-fit-shape-to-text:t" inset="1in,0,86.4pt,0">
+                      <w:txbxContent>
+                        <w:sdt>
+                          <w:sdtPr>
+                            <w:rPr>
+                              <w:caps/>
+                              <w:color w:val="4472C4" w:themeColor="accent1"/>
+                              <w:sz w:val="28"/>
+                              <w:szCs w:val="28"/>
+                            </w:rPr>
+                            <w:alias w:val="Subtitle"/>
+                            <w:tag w:val=""/>
+                            <w:id w:val="-1452929454"/>
+                            <w:dataBinding w:prefixMappings="xmlns:ns0='http://purl.org/dc/elements/1.1/' xmlns:ns1='http://schemas.openxmlformats.org/package/2006/metadata/core-properties' " w:xpath="/ns1:coreProperties[1]/ns0:subject[1]" w:storeItemID="{6C3C8BC8-F283-45AE-878A-BAB7291924A1}"/>
+                            <w:text/>
+                          </w:sdtPr>
+                          <w:sdtContent>
+                            <w:p>
+                              <w:pPr>
+                                <w:pStyle w:val="NoSpacing"/>
+                                <w:spacing w:before="40" w:after="40"/>
+                                <w:rPr>
+                                  <w:caps/>
+                                  <w:color w:val="4472C4" w:themeColor="accent1"/>
+                                  <w:sz w:val="28"/>
+                                  <w:szCs w:val="28"/>
+                                </w:rPr>
+                              </w:pPr>
+                              <w:r>
+                                <w:rPr>
+                                  <w:caps/>
+                                  <w:color w:val="4472C4" w:themeColor="accent1"/>
+                                  <w:sz w:val="28"/>
+                                  <w:szCs w:val="28"/>
+                                </w:rPr>
+                                <w:t>Software Testing project</w:t>
+                              </w:r>
+                            </w:p>
+                          </w:sdtContent>
+                        </w:sdt>
+                        <w:sdt>
+                          <w:sdtPr>
+                            <w:rPr>
+                              <w:caps/>
+                              <w:color w:val="5B9BD5" w:themeColor="accent5"/>
+                              <w:sz w:val="24"/>
+                              <w:szCs w:val="24"/>
+                            </w:rPr>
+                            <w:alias w:val="Author"/>
+                            <w:tag w:val=""/>
+                            <w:id w:val="-954487662"/>
+                            <w:dataBinding w:prefixMappings="xmlns:ns0='http://purl.org/dc/elements/1.1/' xmlns:ns1='http://schemas.openxmlformats.org/package/2006/metadata/core-properties' " w:xpath="/ns1:coreProperties[1]/ns0:creator[1]" w:storeItemID="{6C3C8BC8-F283-45AE-878A-BAB7291924A1}"/>
+                            <w:text/>
+                          </w:sdtPr>
+                          <w:sdtContent>
+                            <w:p>
+                              <w:pPr>
+                                <w:pStyle w:val="NoSpacing"/>
+                                <w:spacing w:before="40" w:after="40"/>
+                                <w:rPr>
+                                  <w:caps/>
+                                  <w:color w:val="5B9BD5" w:themeColor="accent5"/>
+                                  <w:sz w:val="24"/>
+                                  <w:szCs w:val="24"/>
+                                </w:rPr>
+                              </w:pPr>
+                              <w:r>
+                                <w:rPr>
+                                  <w:caps/>
+                                  <w:color w:val="5B9BD5" w:themeColor="accent5"/>
+                                  <w:sz w:val="24"/>
+                                  <w:szCs w:val="24"/>
+                                </w:rPr>
+                                <w:t>DARRAGH LALLY – G00220290</w:t>
+                              </w:r>
+                            </w:p>
+                          </w:sdtContent>
+                        </w:sdt>
+                      </w:txbxContent>
+                    </v:textbox>
+                    <w10:wrap type="square" anchorx="page" anchory="page"/>
+                  </v:shape>
+                </w:pict>
+              </mc:Fallback>
+            </mc:AlternateContent>
+          </w:r>
+          <w:r>
+            <w:rPr>
+              <w:noProof/>
+            </w:rPr>
+            <mc:AlternateContent>
+              <mc:Choice Requires="wps">
+                <w:drawing>
+                  <wp:anchor distT="0" distB="0" distL="114300" distR="114300" simplePos="0" relativeHeight="251660288" behindDoc="0" locked="0" layoutInCell="1" allowOverlap="1" wp14:anchorId="77340424" wp14:editId="218FCABF">
+                    <wp:simplePos x="0" y="0"/>
+                    <wp:positionH relativeFrom="margin">
+                      <wp:align>right</wp:align>
+                    </wp:positionH>
+                    <mc:AlternateContent>
+                      <mc:Choice Requires="wp14">
+                        <wp:positionV relativeFrom="page">
+                          <wp14:pctPosVOffset>2300</wp14:pctPosVOffset>
+                        </wp:positionV>
+                      </mc:Choice>
+                      <mc:Fallback>
+                        <wp:positionV relativeFrom="page">
+                          <wp:posOffset>245745</wp:posOffset>
+                        </wp:positionV>
+                      </mc:Fallback>
+                    </mc:AlternateContent>
+                    <wp:extent cx="594360" cy="987552"/>
+                    <wp:effectExtent l="0" t="0" r="0" b="5080"/>
+                    <wp:wrapNone/>
+                    <wp:docPr id="130" name="Rectangle 130"/>
+                    <wp:cNvGraphicFramePr>
+                      <a:graphicFrameLocks xmlns:a="http://schemas.openxmlformats.org/drawingml/2006/main" noChangeAspect="1"/>
+                    </wp:cNvGraphicFramePr>
+                    <a:graphic xmlns:a="http://schemas.openxmlformats.org/drawingml/2006/main">
+                      <a:graphicData uri="http://schemas.microsoft.com/office/word/2010/wordprocessingShape">
+                        <wps:wsp>
+                          <wps:cNvSpPr>
+                            <a:spLocks noChangeAspect="1"/>
+                          </wps:cNvSpPr>
+                          <wps:spPr>
+                            <a:xfrm>
+                              <a:off x="0" y="0"/>
+                              <a:ext cx="594360" cy="987552"/>
+                            </a:xfrm>
+                            <a:prstGeom prst="rect">
+                              <a:avLst/>
+                            </a:prstGeom>
+                            <a:ln>
+                              <a:noFill/>
+                            </a:ln>
+                          </wps:spPr>
+                          <wps:style>
+                            <a:lnRef idx="2">
+                              <a:schemeClr val="accent1">
+                                <a:shade val="50000"/>
+                              </a:schemeClr>
+                            </a:lnRef>
+                            <a:fillRef idx="1">
+                              <a:schemeClr val="accent1"/>
+                            </a:fillRef>
+                            <a:effectRef idx="0">
+                              <a:schemeClr val="accent1"/>
+                            </a:effectRef>
+                            <a:fontRef idx="minor">
+                              <a:schemeClr val="lt1"/>
+                            </a:fontRef>
+                          </wps:style>
+                          <wps:txbx>
+                            <w:txbxContent>
+                              <w:sdt>
+                                <w:sdtPr>
+                                  <w:rPr>
+                                    <w:color w:val="FFFFFF" w:themeColor="background1"/>
+                                    <w:sz w:val="24"/>
+                                    <w:szCs w:val="24"/>
+                                  </w:rPr>
+                                  <w:alias w:val="Year"/>
+                                  <w:tag w:val=""/>
+                                  <w:id w:val="1595126926"/>
+                                  <w:dataBinding w:prefixMappings="xmlns:ns0='http://schemas.microsoft.com/office/2006/coverPageProps' " w:xpath="/ns0:CoverPageProperties[1]/ns0:PublishDate[1]" w:storeItemID="{55AF091B-3C7A-41E3-B477-F2FDAA23CFDA}"/>
+                                  <w:date w:fullDate="2020-01-01T00:00:00Z">
+                                    <w:dateFormat w:val="yyyy"/>
+                                    <w:lid w:val="en-US"/>
+                                    <w:storeMappedDataAs w:val="dateTime"/>
+                                    <w:calendar w:val="gregorian"/>
+                                  </w:date>
+                                </w:sdtPr>
+                                <w:sdtContent>
+                                  <w:p>
+                                    <w:pPr>
+                                      <w:pStyle w:val="NoSpacing"/>
+                                      <w:jc w:val="right"/>
+                                      <w:rPr>
+                                        <w:color w:val="FFFFFF" w:themeColor="background1"/>
+                                        <w:sz w:val="24"/>
+                                        <w:szCs w:val="24"/>
+                                      </w:rPr>
+                                    </w:pPr>
+                                    <w:r>
+                                      <w:rPr>
+                                        <w:color w:val="FFFFFF" w:themeColor="background1"/>
+                                        <w:sz w:val="24"/>
+                                        <w:szCs w:val="24"/>
+                                      </w:rPr>
+                                      <w:t>2020</w:t>
+                                    </w:r>
+                                  </w:p>
+                                </w:sdtContent>
+                              </w:sdt>
+                            </w:txbxContent>
+                          </wps:txbx>
+                          <wps:bodyPr rot="0" spcFirstLastPara="0" vertOverflow="overflow" horzOverflow="overflow" vert="horz" wrap="square" lIns="45720" tIns="45720" rIns="45720" bIns="45720" numCol="1" spcCol="0" rtlCol="0" fromWordArt="0" anchor="b" anchorCtr="0" forceAA="0" compatLnSpc="1">
+                            <a:prstTxWarp prst="textNoShape">
+                              <a:avLst/>
+                            </a:prstTxWarp>
+                            <a:noAutofit/>
+                          </wps:bodyPr>
+                        </wps:wsp>
+                      </a:graphicData>
+                    </a:graphic>
+                    <wp14:sizeRelH relativeFrom="page">
+                      <wp14:pctWidth>7600</wp14:pctWidth>
+                    </wp14:sizeRelH>
+                    <wp14:sizeRelV relativeFrom="page">
+                      <wp14:pctHeight>9800</wp14:pctHeight>
+                    </wp14:sizeRelV>
+                  </wp:anchor>
+                </w:drawing>
+              </mc:Choice>
+              <mc:Fallback>
+                <w:pict>
+                  <v:rect w14:anchorId="77340424" id="Rectangle 130" o:spid="_x0000_s1031" style="position:absolute;margin-left:-4.4pt;margin-top:0;width:46.8pt;height:77.75pt;z-index:251660288;visibility:visible;mso-wrap-style:square;mso-width-percent:76;mso-height-percent:98;mso-top-percent:23;mso-wrap-distance-left:9pt;mso-wrap-distance-top:0;mso-wrap-distance-right:9pt;mso-wrap-distance-bottom:0;mso-position-horizontal:right;mso-position-horizontal-relative:margin;mso-position-vertical-relative:page;mso-width-percent:76;mso-height-percent:98;mso-top-percent:23;mso-width-relative:page;mso-height-relative:page;v-text-anchor:bottom" o:gfxdata="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" fillcolor="#4472c4 [3204]" stroked="f" strokeweight="1pt">
+                    <o:lock v:ext="edit" aspectratio="t"/>
+                    <v:textbox inset="3.6pt,,3.6pt">
+                      <w:txbxContent>
+                        <w:sdt>
+                          <w:sdtPr>
+                            <w:rPr>
+                              <w:color w:val="FFFFFF" w:themeColor="background1"/>
+                              <w:sz w:val="24"/>
+                              <w:szCs w:val="24"/>
+                            </w:rPr>
+                            <w:alias w:val="Year"/>
+                            <w:tag w:val=""/>
+                            <w:id w:val="1595126926"/>
+                            <w:dataBinding w:prefixMappings="xmlns:ns0='http://schemas.microsoft.com/office/2006/coverPageProps' " w:xpath="/ns0:CoverPageProperties[1]/ns0:PublishDate[1]" w:storeItemID="{55AF091B-3C7A-41E3-B477-F2FDAA23CFDA}"/>
+                            <w:date w:fullDate="2020-01-01T00:00:00Z">
+                              <w:dateFormat w:val="yyyy"/>
+                              <w:lid w:val="en-US"/>
+                              <w:storeMappedDataAs w:val="dateTime"/>
+                              <w:calendar w:val="gregorian"/>
+                            </w:date>
+                          </w:sdtPr>
+                          <w:sdtContent>
+                            <w:p>
+                              <w:pPr>
+                                <w:pStyle w:val="NoSpacing"/>
+                                <w:jc w:val="right"/>
+                                <w:rPr>
+                                  <w:color w:val="FFFFFF" w:themeColor="background1"/>
+                                  <w:sz w:val="24"/>
+                                  <w:szCs w:val="24"/>
+                                </w:rPr>
+                              </w:pPr>
+                              <w:r>
+                                <w:rPr>
+                                  <w:color w:val="FFFFFF" w:themeColor="background1"/>
+                                  <w:sz w:val="24"/>
+                                  <w:szCs w:val="24"/>
+                                </w:rPr>
+                                <w:t>2020</w:t>
+                              </w:r>
+                            </w:p>
+                          </w:sdtContent>
+                        </w:sdt>
+                      </w:txbxContent>
+                    </v:textbox>
+                    <w10:wrap anchorx="margin" anchory="page"/>
+                  </v:rect>
+                </w:pict>
+              </mc:Fallback>
+            </mc:AlternateContent>
+          </w:r>
+          <w:r>
+            <w:rPr>
+              <w:rFonts w:eastAsiaTheme="minorEastAsia"/>
+              <w:color w:val="FFFFFF" w:themeColor="background1"/>
             </w:rPr>
             <w:br w:type="page"/>
           </w:r>
@@ -460,6 +1082,13 @@
     </w:sdt>
     <w:sdt>
       <w:sdtPr>
+        <w:rPr>
+          <w:rFonts w:asciiTheme="minorHAnsi" w:eastAsiaTheme="minorHAnsi" w:hAnsiTheme="minorHAnsi" w:cstheme="minorBidi"/>
+          <w:color w:val="auto"/>
+          <w:sz w:val="22"/>
+          <w:szCs w:val="22"/>
+          <w:lang w:val="en-GB"/>
+        </w:rPr>
         <w:id w:val="1161125975"/>
         <w:docPartObj>
           <w:docPartGallery w:val="Table of Contents"/>
@@ -468,14 +1097,9 @@
       </w:sdtPr>
       <w:sdtEndPr>
         <w:rPr>
-          <w:rFonts w:asciiTheme="minorHAnsi" w:eastAsiaTheme="minorHAnsi" w:hAnsiTheme="minorHAnsi" w:cstheme="minorBidi"/>
           <w:b/>
           <w:bCs/>
           <w:noProof/>
-          <w:color w:val="auto"/>
-          <w:sz w:val="22"/>
-          <w:szCs w:val="22"/>
-          <w:lang w:val="en-GB"/>
         </w:rPr>
       </w:sdtEndPr>
       <w:sdtContent>
@@ -862,13 +1486,18 @@
     <w:p>
       <w:pPr>
         <w:pStyle w:val="Default"/>
-        <w:rPr>
-          <w:sz w:val="22"/>
-          <w:szCs w:val="22"/>
-        </w:rPr>
-      </w:pPr>
-      <w:r>
-        <w:rPr>
+        <w:jc w:val="center"/>
+        <w:rPr>
+          <w:i/>
+          <w:iCs/>
+          <w:sz w:val="22"/>
+          <w:szCs w:val="22"/>
+        </w:rPr>
+      </w:pPr>
+      <w:r>
+        <w:rPr>
+          <w:i/>
+          <w:iCs/>
           <w:sz w:val="22"/>
           <w:szCs w:val="22"/>
         </w:rPr>
@@ -876,6 +1505,8 @@
       </w:r>
       <w:r>
         <w:rPr>
+          <w:i/>
+          <w:iCs/>
           <w:sz w:val="22"/>
           <w:szCs w:val="22"/>
         </w:rPr>
@@ -883,6 +1514,8 @@
       </w:r>
       <w:r>
         <w:rPr>
+          <w:i/>
+          <w:iCs/>
           <w:sz w:val="22"/>
           <w:szCs w:val="22"/>
         </w:rPr>
@@ -911,108 +1544,126 @@
           <w:sz w:val="22"/>
           <w:szCs w:val="22"/>
         </w:rPr>
-        <w:t xml:space="preserve">This test plan is to outline a testing strategy for </w:t>
-      </w:r>
-      <w:r>
-        <w:rPr>
-          <w:sz w:val="22"/>
-          <w:szCs w:val="22"/>
-        </w:rPr>
-        <w:t xml:space="preserve">the </w:t>
-      </w:r>
-      <w:r>
-        <w:rPr>
-          <w:sz w:val="22"/>
-          <w:szCs w:val="22"/>
-        </w:rPr>
-        <w:t xml:space="preserve">game ‘The Pixel Wizard’. </w:t>
-      </w:r>
-      <w:r>
-        <w:rPr>
-          <w:sz w:val="22"/>
-          <w:szCs w:val="22"/>
-        </w:rPr>
-        <w:t xml:space="preserve">As it is impossible to exhaustively test any project the aim here is to help expose any bugs in the major components of this game. </w:t>
-      </w:r>
-    </w:p>
-    <w:p>
-      <w:pPr>
-        <w:pStyle w:val="Default"/>
-        <w:rPr>
-          <w:sz w:val="22"/>
-          <w:szCs w:val="22"/>
-        </w:rPr>
-      </w:pPr>
-      <w:r>
-        <w:rPr>
-          <w:sz w:val="22"/>
-          <w:szCs w:val="22"/>
-        </w:rPr>
-        <w:t xml:space="preserve">The Pixel Wizard is a </w:t>
-      </w:r>
-      <w:r>
-        <w:rPr>
-          <w:sz w:val="22"/>
-          <w:szCs w:val="22"/>
-        </w:rPr>
-        <w:t xml:space="preserve">2D cross </w:t>
-      </w:r>
-      <w:r>
-        <w:rPr>
-          <w:sz w:val="22"/>
-          <w:szCs w:val="22"/>
-        </w:rPr>
-        <w:t xml:space="preserve">device game that could be set under the genre of Platformer. </w:t>
-      </w:r>
-    </w:p>
-    <w:p>
-      <w:pPr>
-        <w:pStyle w:val="Default"/>
-        <w:rPr>
-          <w:sz w:val="22"/>
-          <w:szCs w:val="22"/>
-        </w:rPr>
-      </w:pPr>
-    </w:p>
-    <w:p>
-      <w:pPr>
-        <w:pStyle w:val="Default"/>
-        <w:rPr>
-          <w:sz w:val="22"/>
-          <w:szCs w:val="22"/>
-        </w:rPr>
-      </w:pPr>
-    </w:p>
-    <w:p>
-      <w:pPr>
-        <w:pStyle w:val="Default"/>
-        <w:rPr>
-          <w:sz w:val="22"/>
-          <w:szCs w:val="22"/>
-        </w:rPr>
-      </w:pPr>
-    </w:p>
-    <w:p>
-      <w:pPr>
-        <w:pStyle w:val="Default"/>
-        <w:rPr>
-          <w:sz w:val="22"/>
-          <w:szCs w:val="22"/>
-        </w:rPr>
-      </w:pPr>
-      <w:r>
-        <w:rPr>
-          <w:sz w:val="22"/>
-          <w:szCs w:val="22"/>
-        </w:rPr>
-        <w:t xml:space="preserve">If bugs are found I will categorize them as to their severity from </w:t>
-      </w:r>
-      <w:r>
-        <w:rPr>
-          <w:sz w:val="22"/>
-          <w:szCs w:val="22"/>
-        </w:rPr>
-        <w:t>………………</w:t>
+        <w:t xml:space="preserve">This test plan is to outline a testing strategy </w:t>
+      </w:r>
+      <w:r>
+        <w:rPr>
+          <w:sz w:val="22"/>
+          <w:szCs w:val="22"/>
+        </w:rPr>
+        <w:t>for</w:t>
+      </w:r>
+      <w:r>
+        <w:rPr>
+          <w:sz w:val="22"/>
+          <w:szCs w:val="22"/>
+        </w:rPr>
+        <w:t xml:space="preserve"> ‘The Pixel Wizard’</w:t>
+      </w:r>
+      <w:r>
+        <w:rPr>
+          <w:sz w:val="22"/>
+          <w:szCs w:val="22"/>
+        </w:rPr>
+        <w:t xml:space="preserve">, a </w:t>
+      </w:r>
+      <w:r>
+        <w:rPr>
+          <w:sz w:val="22"/>
+          <w:szCs w:val="22"/>
+        </w:rPr>
+        <w:t>2D</w:t>
+      </w:r>
+      <w:r>
+        <w:rPr>
+          <w:sz w:val="22"/>
+          <w:szCs w:val="22"/>
+        </w:rPr>
+        <w:t>,</w:t>
+      </w:r>
+      <w:r>
+        <w:rPr>
+          <w:sz w:val="22"/>
+          <w:szCs w:val="22"/>
+        </w:rPr>
+        <w:t xml:space="preserve"> cross </w:t>
+      </w:r>
+      <w:r>
+        <w:rPr>
+          <w:sz w:val="22"/>
+          <w:szCs w:val="22"/>
+        </w:rPr>
+        <w:t>platform</w:t>
+      </w:r>
+      <w:r>
+        <w:rPr>
+          <w:sz w:val="22"/>
+          <w:szCs w:val="22"/>
+        </w:rPr>
+        <w:t xml:space="preserve"> </w:t>
+      </w:r>
+      <w:r>
+        <w:rPr>
+          <w:sz w:val="22"/>
+          <w:szCs w:val="22"/>
+        </w:rPr>
+        <w:t>game</w:t>
+      </w:r>
+      <w:r>
+        <w:rPr>
+          <w:sz w:val="22"/>
+          <w:szCs w:val="22"/>
+        </w:rPr>
+        <w:t xml:space="preserve">. </w:t>
+      </w:r>
+      <w:r>
+        <w:rPr>
+          <w:sz w:val="22"/>
+          <w:szCs w:val="22"/>
+        </w:rPr>
+        <w:t xml:space="preserve">As it is impossible to exhaustively test any project the aim here is to help expose any </w:t>
+      </w:r>
+      <w:r>
+        <w:rPr>
+          <w:sz w:val="22"/>
+          <w:szCs w:val="22"/>
+        </w:rPr>
+        <w:t>errors</w:t>
+      </w:r>
+      <w:r>
+        <w:rPr>
+          <w:sz w:val="22"/>
+          <w:szCs w:val="22"/>
+        </w:rPr>
+        <w:t xml:space="preserve"> in the major components of </w:t>
+      </w:r>
+      <w:r>
+        <w:rPr>
+          <w:sz w:val="22"/>
+          <w:szCs w:val="22"/>
+        </w:rPr>
+        <w:t>the</w:t>
+      </w:r>
+      <w:r>
+        <w:rPr>
+          <w:sz w:val="22"/>
+          <w:szCs w:val="22"/>
+        </w:rPr>
+        <w:t xml:space="preserve"> game. </w:t>
+      </w:r>
+      <w:r>
+        <w:rPr>
+          <w:sz w:val="22"/>
+          <w:szCs w:val="22"/>
+        </w:rPr>
+        <w:t xml:space="preserve">And by doing so, </w:t>
+      </w:r>
+      <w:r>
+        <w:rPr>
+          <w:sz w:val="22"/>
+          <w:szCs w:val="22"/>
+        </w:rPr>
+        <w:t xml:space="preserve">determine if the product is ready for market. </w:t>
       </w:r>
     </w:p>
     <w:p>
@@ -1053,7 +1704,21 @@
           <w:sz w:val="22"/>
           <w:szCs w:val="22"/>
         </w:rPr>
-        <w:t xml:space="preserve">The objective is to test the main components of the game as set out in the design document. These features include: </w:t>
+        <w:t>The objective is to test the main components of the game</w:t>
+      </w:r>
+      <w:r>
+        <w:rPr>
+          <w:sz w:val="22"/>
+          <w:szCs w:val="22"/>
+        </w:rPr>
+        <w:t>. I have chosen these components because they are highlighted in the design document.</w:t>
+      </w:r>
+      <w:r>
+        <w:rPr>
+          <w:sz w:val="22"/>
+          <w:szCs w:val="22"/>
+        </w:rPr>
+        <w:t xml:space="preserve"> These features include: </w:t>
       </w:r>
     </w:p>
     <w:p>
@@ -1462,21 +2127,7 @@
           <w:sz w:val="22"/>
           <w:szCs w:val="22"/>
         </w:rPr>
-        <w:t xml:space="preserve"> (</w:t>
-      </w:r>
-      <w:r>
-        <w:rPr>
-          <w:sz w:val="22"/>
-          <w:szCs w:val="22"/>
-        </w:rPr>
-        <w:t>Trivial to Blocker</w:t>
-      </w:r>
-      <w:r>
-        <w:rPr>
-          <w:sz w:val="22"/>
-          <w:szCs w:val="22"/>
-        </w:rPr>
-        <w:t>)</w:t>
+        <w:t xml:space="preserve"> (Trivial to Blocker)</w:t>
       </w:r>
     </w:p>
     <w:p>
@@ -1580,7 +2231,6 @@
           <w:sz w:val="22"/>
           <w:szCs w:val="22"/>
         </w:rPr>
-        <w:lastRenderedPageBreak/>
         <w:t xml:space="preserve">General </w:t>
       </w:r>
     </w:p>
@@ -1639,6 +2289,7 @@
           <w:sz w:val="22"/>
           <w:szCs w:val="22"/>
         </w:rPr>
+        <w:lastRenderedPageBreak/>
         <w:t xml:space="preserve">List here how you will accomplish the items that you have listed in the "Scope" section. For example, if you have mentioned that you will be testing the existing interfaces, what would be the procedures you would follow to notify the key people to represent their respective areas, as well as allotting time in their schedule for assisting you in accomplishing your activity? </w:t>
       </w:r>
     </w:p>
@@ -4649,11 +5300,30 @@
 </file>
 
 <file path=customXml/item1.xml><?xml version="1.0" encoding="utf-8"?>
+<CoverPageProperties xmlns="http://schemas.microsoft.com/office/2006/coverPageProps">
+  <PublishDate>2020</PublishDate>
+  <Abstract/>
+  <CompanyAddress>Dublin Road, Galway</CompanyAddress>
+  <CompanyPhone/>
+  <CompanyFax/>
+  <CompanyEmail/>
+</CoverPageProperties>
+</file>
+
+<file path=customXml/item2.xml><?xml version="1.0" encoding="utf-8"?>
 <b:Sources xmlns:b="http://schemas.openxmlformats.org/officeDocument/2006/bibliography" xmlns="http://schemas.openxmlformats.org/officeDocument/2006/bibliography" SelectedStyle="\APASixthEditionOfficeOnline.xsl" StyleName="APA" Version="6"/>
 </file>
 
 <file path=customXml/itemProps1.xml><?xml version="1.0" encoding="utf-8"?>
-<ds:datastoreItem xmlns:ds="http://schemas.openxmlformats.org/officeDocument/2006/customXml" ds:itemID="{7C6CCF77-A82A-44D4-9B7A-C988BA2772A7}">
+<ds:datastoreItem xmlns:ds="http://schemas.openxmlformats.org/officeDocument/2006/customXml" ds:itemID="{55AF091B-3C7A-41E3-B477-F2FDAA23CFDA}">
+  <ds:schemaRefs>
+    <ds:schemaRef ds:uri="http://schemas.microsoft.com/office/2006/coverPageProps"/>
+  </ds:schemaRefs>
+</ds:datastoreItem>
+</file>
+
+<file path=customXml/itemProps2.xml><?xml version="1.0" encoding="utf-8"?>
+<ds:datastoreItem xmlns:ds="http://schemas.openxmlformats.org/officeDocument/2006/customXml" ds:itemID="{F13BBA78-55A7-493F-8765-5C44959D764B}">
   <ds:schemaRefs>
     <ds:schemaRef ds:uri="http://schemas.openxmlformats.org/officeDocument/2006/bibliography"/>
   </ds:schemaRefs>

</xml_diff>